<commit_message>
Corrigindo erro e atualizando diagrama
</commit_message>
<xml_diff>
--- a/docs/apsTP-Modelo-Parte-1.docx
+++ b/docs/apsTP-Modelo-Parte-1.docx
@@ -73,23 +73,7 @@
         </w:rPr>
         <w:t xml:space="preserve">: </w:t>
         <w:br/>
-        <w:t xml:space="preserve">Geraldo Arthur Detomi, Rafael de Souza Santos Lima, Rhayan de Sousa Barcelos, Thiago de Amorim Braga </w:t>
-      </w:r>
-      <w:r>
-        <w:rPr>
-          <w:rFonts w:cs="Arial" w:ascii="Arial" w:hAnsi="Arial"/>
-          <w:sz w:val="22"/>
-          <w:szCs w:val="22"/>
-        </w:rPr>
-        <w:t>e</w:t>
-      </w:r>
-      <w:r>
-        <w:rPr>
-          <w:rFonts w:cs="Arial" w:ascii="Arial" w:hAnsi="Arial"/>
-          <w:sz w:val="22"/>
-          <w:szCs w:val="22"/>
-        </w:rPr>
-        <w:t xml:space="preserve"> Tony Hudson Cândido Júnior.</w:t>
+        <w:t>Geraldo Arthur Detomi, Rafael de Souza Santos Lima, Rhayan de Sousa Barcelos, Thiago de Amorim Braga e Tony Hudson Cândido Júnior.</w:t>
       </w:r>
     </w:p>
     <w:p>
@@ -203,23 +187,7 @@
           <w:sz w:val="22"/>
           <w:szCs w:val="22"/>
         </w:rPr>
-        <w:t xml:space="preserve">Este software de agendamento médico é uma solução para a gestão de consultas em clínicas e hospitais. Com uma interface </w:t>
-      </w:r>
-      <w:r>
-        <w:rPr>
-          <w:rFonts w:cs="Arial" w:ascii="Arial" w:hAnsi="Arial"/>
-          <w:sz w:val="22"/>
-          <w:szCs w:val="22"/>
-        </w:rPr>
-        <w:t xml:space="preserve">fácil de usar, </w:t>
-      </w:r>
-      <w:r>
-        <w:rPr>
-          <w:rFonts w:cs="Arial" w:ascii="Arial" w:hAnsi="Arial"/>
-          <w:sz w:val="22"/>
-          <w:szCs w:val="22"/>
-        </w:rPr>
-        <w:t>facilita a organização dos atendimentos médicos, otimizando os horários e proporcionando um melhor fluxo de trabalho para médicos, atendentes e administradores. O sistema permite o agendamento de consultas, visualização de informações sobre pacientes e médicos, e o gerenciamento das operações de agendamento e usuários.</w:t>
+        <w:t>Este software de agendamento médico é uma solução para a gestão de consultas em clínicas e hospitais. Com uma interface fácil de usar, facilita a organização dos atendimentos médicos, otimizando os horários e proporcionando um melhor fluxo de trabalho para médicos, atendentes e administradores. O sistema permite o agendamento de consultas, visualização de informações sobre pacientes e médicos, e o gerenciamento das operações de agendamento e usuários.</w:t>
       </w:r>
     </w:p>
     <w:p>
@@ -317,23 +285,7 @@
           <w:sz w:val="22"/>
           <w:szCs w:val="22"/>
         </w:rPr>
-        <w:t xml:space="preserve">: O atendente é responsável pelo agendamento e gerenciamento das consultas. Ele tem permissão para agendar novas consultas, excluir agendamentos existentes e </w:t>
-      </w:r>
-      <w:r>
-        <w:rPr>
-          <w:rFonts w:ascii="Arial" w:hAnsi="Arial"/>
-          <w:sz w:val="22"/>
-          <w:szCs w:val="22"/>
-        </w:rPr>
-        <w:t>cadastrar</w:t>
-      </w:r>
-      <w:r>
-        <w:rPr>
-          <w:rFonts w:ascii="Arial" w:hAnsi="Arial"/>
-          <w:sz w:val="22"/>
-          <w:szCs w:val="22"/>
-        </w:rPr>
-        <w:t xml:space="preserve"> pacientes e médicos. </w:t>
+        <w:t xml:space="preserve">: O atendente é responsável pelo agendamento e gerenciamento das consultas. Ele tem permissão para agendar novas consultas, excluir agendamentos existentes e cadastrar pacientes e médicos. </w:t>
         <w:br/>
       </w:r>
       <w:r>
@@ -429,6 +381,7 @@
           <w:rStyle w:val="Strong"/>
           <w:rFonts w:cs="Arial" w:ascii="Arial" w:hAnsi="Arial"/>
           <w:b/>
+          <w:bCs w:val="false"/>
           <w:sz w:val="22"/>
           <w:szCs w:val="22"/>
         </w:rPr>
@@ -781,6 +734,7 @@
           <w:rStyle w:val="Strong"/>
           <w:rFonts w:ascii="Arial" w:hAnsi="Arial"/>
           <w:b/>
+          <w:bCs w:val="false"/>
           <w:sz w:val="22"/>
           <w:szCs w:val="22"/>
         </w:rPr>
@@ -1133,6 +1087,7 @@
           <w:rStyle w:val="Strong"/>
           <w:rFonts w:ascii="Arial" w:hAnsi="Arial"/>
           <w:b/>
+          <w:bCs w:val="false"/>
           <w:sz w:val="22"/>
           <w:szCs w:val="22"/>
         </w:rPr>
@@ -1268,15 +1223,7 @@
           <w:sz w:val="22"/>
           <w:szCs w:val="22"/>
         </w:rPr>
-        <w:t xml:space="preserve">: </w:t>
-      </w:r>
-      <w:r>
-        <w:rPr>
-          <w:rFonts w:ascii="Arial" w:hAnsi="Arial"/>
-          <w:sz w:val="22"/>
-          <w:szCs w:val="22"/>
-        </w:rPr>
-        <w:t>Nenhum</w:t>
+        <w:t>: Nenhum</w:t>
       </w:r>
     </w:p>
     <w:p>
@@ -1309,23 +1256,7 @@
           <w:sz w:val="22"/>
           <w:szCs w:val="22"/>
         </w:rPr>
-        <w:t xml:space="preserve">: O </w:t>
-      </w:r>
-      <w:r>
-        <w:rPr>
-          <w:rFonts w:ascii="Arial" w:hAnsi="Arial"/>
-          <w:sz w:val="22"/>
-          <w:szCs w:val="22"/>
-        </w:rPr>
-        <w:t>o</w:t>
-      </w:r>
-      <w:r>
-        <w:rPr>
-          <w:rFonts w:ascii="Arial" w:hAnsi="Arial"/>
-          <w:sz w:val="22"/>
-          <w:szCs w:val="22"/>
-        </w:rPr>
-        <w:t>perador deve estar autenticado no sistema.</w:t>
+        <w:t>: O operador deve estar autenticado no sistema.</w:t>
       </w:r>
     </w:p>
     <w:p>
@@ -1399,7 +1330,7 @@
         <w:pStyle w:val="BodyText"/>
         <w:numPr>
           <w:ilvl w:val="1"/>
-          <w:numId w:val="16"/>
+          <w:numId w:val="15"/>
         </w:numPr>
         <w:tabs>
           <w:tab w:val="clear" w:pos="708"/>
@@ -1419,23 +1350,393 @@
           <w:sz w:val="22"/>
           <w:szCs w:val="22"/>
         </w:rPr>
-        <w:t xml:space="preserve">O </w:t>
-      </w:r>
-      <w:r>
-        <w:rPr>
-          <w:rFonts w:ascii="Arial" w:hAnsi="Arial"/>
-          <w:sz w:val="22"/>
-          <w:szCs w:val="22"/>
-        </w:rPr>
-        <w:t>o</w:t>
-      </w:r>
-      <w:r>
-        <w:rPr>
-          <w:rFonts w:ascii="Arial" w:hAnsi="Arial"/>
-          <w:sz w:val="22"/>
-          <w:szCs w:val="22"/>
-        </w:rPr>
-        <w:t>perador seleciona "Cadastrar Paciente".</w:t>
+        <w:t>O operador seleciona "Cadastrar Paciente".</w:t>
+      </w:r>
+    </w:p>
+    <w:p>
+      <w:pPr>
+        <w:pStyle w:val="BodyText"/>
+        <w:numPr>
+          <w:ilvl w:val="1"/>
+          <w:numId w:val="15"/>
+        </w:numPr>
+        <w:tabs>
+          <w:tab w:val="clear" w:pos="708"/>
+          <w:tab w:val="left" w:pos="0" w:leader="none"/>
+        </w:tabs>
+        <w:spacing w:before="0" w:after="0"/>
+        <w:ind w:hanging="283" w:left="1418"/>
+        <w:rPr>
+          <w:rFonts w:ascii="Arial" w:hAnsi="Arial"/>
+          <w:sz w:val="22"/>
+          <w:szCs w:val="22"/>
+        </w:rPr>
+      </w:pPr>
+      <w:r>
+        <w:rPr>
+          <w:rFonts w:ascii="Arial" w:hAnsi="Arial"/>
+          <w:sz w:val="22"/>
+          <w:szCs w:val="22"/>
+        </w:rPr>
+        <w:t>O sistema solicita as informações do paciente.</w:t>
+      </w:r>
+    </w:p>
+    <w:p>
+      <w:pPr>
+        <w:pStyle w:val="BodyText"/>
+        <w:numPr>
+          <w:ilvl w:val="1"/>
+          <w:numId w:val="15"/>
+        </w:numPr>
+        <w:tabs>
+          <w:tab w:val="clear" w:pos="708"/>
+          <w:tab w:val="left" w:pos="0" w:leader="none"/>
+        </w:tabs>
+        <w:spacing w:before="0" w:after="0"/>
+        <w:ind w:hanging="283" w:left="1418"/>
+        <w:rPr>
+          <w:rFonts w:ascii="Arial" w:hAnsi="Arial"/>
+          <w:sz w:val="22"/>
+          <w:szCs w:val="22"/>
+        </w:rPr>
+      </w:pPr>
+      <w:r>
+        <w:rPr>
+          <w:rFonts w:ascii="Arial" w:hAnsi="Arial"/>
+          <w:sz w:val="22"/>
+          <w:szCs w:val="22"/>
+        </w:rPr>
+        <w:t>O operador preenche os dados e confirma o cadastro.</w:t>
+      </w:r>
+    </w:p>
+    <w:p>
+      <w:pPr>
+        <w:pStyle w:val="BodyText"/>
+        <w:numPr>
+          <w:ilvl w:val="0"/>
+          <w:numId w:val="4"/>
+        </w:numPr>
+        <w:tabs>
+          <w:tab w:val="clear" w:pos="708"/>
+          <w:tab w:val="left" w:pos="0" w:leader="none"/>
+        </w:tabs>
+        <w:spacing w:before="0" w:after="0"/>
+        <w:ind w:hanging="283" w:left="709"/>
+        <w:rPr/>
+      </w:pPr>
+      <w:r>
+        <w:rPr>
+          <w:rStyle w:val="Strong"/>
+          <w:rFonts w:ascii="Arial" w:hAnsi="Arial"/>
+          <w:sz w:val="22"/>
+          <w:szCs w:val="22"/>
+        </w:rPr>
+        <w:t>Outras Ações ou Restrições</w:t>
+      </w:r>
+      <w:r>
+        <w:rPr>
+          <w:rFonts w:ascii="Arial" w:hAnsi="Arial"/>
+          <w:sz w:val="22"/>
+          <w:szCs w:val="22"/>
+        </w:rPr>
+        <w:t>:</w:t>
+      </w:r>
+    </w:p>
+    <w:p>
+      <w:pPr>
+        <w:pStyle w:val="BodyText"/>
+        <w:numPr>
+          <w:ilvl w:val="1"/>
+          <w:numId w:val="4"/>
+        </w:numPr>
+        <w:tabs>
+          <w:tab w:val="clear" w:pos="708"/>
+          <w:tab w:val="left" w:pos="0" w:leader="none"/>
+        </w:tabs>
+        <w:ind w:hanging="283" w:left="1418"/>
+        <w:rPr>
+          <w:rFonts w:ascii="Arial" w:hAnsi="Arial"/>
+          <w:sz w:val="22"/>
+          <w:szCs w:val="22"/>
+        </w:rPr>
+      </w:pPr>
+      <w:r>
+        <w:rPr>
+          <w:rFonts w:ascii="Arial" w:hAnsi="Arial"/>
+          <w:sz w:val="22"/>
+          <w:szCs w:val="22"/>
+        </w:rPr>
+        <w:t>O sistema verifica duplicidade com base em CPF ou ID único.</w:t>
+      </w:r>
+    </w:p>
+    <w:p>
+      <w:pPr>
+        <w:pStyle w:val="Linhahorizontal"/>
+        <w:rPr>
+          <w:rFonts w:ascii="Arial" w:hAnsi="Arial"/>
+          <w:sz w:val="22"/>
+          <w:szCs w:val="22"/>
+        </w:rPr>
+      </w:pPr>
+      <w:r>
+        <w:rPr>
+          <w:rFonts w:ascii="Arial" w:hAnsi="Arial"/>
+          <w:sz w:val="22"/>
+          <w:szCs w:val="22"/>
+        </w:rPr>
+      </w:r>
+    </w:p>
+    <w:p>
+      <w:pPr>
+        <w:pStyle w:val="Heading3"/>
+        <w:numPr>
+          <w:ilvl w:val="2"/>
+          <w:numId w:val="1"/>
+        </w:numPr>
+        <w:ind w:hanging="0" w:left="0"/>
+        <w:rPr/>
+      </w:pPr>
+      <w:r>
+        <w:rPr>
+          <w:rStyle w:val="Strong"/>
+          <w:rFonts w:ascii="Arial" w:hAnsi="Arial"/>
+          <w:b/>
+          <w:bCs w:val="false"/>
+          <w:sz w:val="22"/>
+          <w:szCs w:val="22"/>
+        </w:rPr>
+        <w:t>Cadastrar Médico (UC04)</w:t>
+      </w:r>
+    </w:p>
+    <w:p>
+      <w:pPr>
+        <w:pStyle w:val="BodyText"/>
+        <w:numPr>
+          <w:ilvl w:val="0"/>
+          <w:numId w:val="5"/>
+        </w:numPr>
+        <w:tabs>
+          <w:tab w:val="clear" w:pos="708"/>
+          <w:tab w:val="left" w:pos="0" w:leader="none"/>
+        </w:tabs>
+        <w:spacing w:before="0" w:after="0"/>
+        <w:ind w:hanging="283" w:left="709"/>
+        <w:rPr/>
+      </w:pPr>
+      <w:r>
+        <w:rPr>
+          <w:rStyle w:val="Strong"/>
+          <w:rFonts w:ascii="Arial" w:hAnsi="Arial"/>
+          <w:sz w:val="22"/>
+          <w:szCs w:val="22"/>
+        </w:rPr>
+        <w:t>Identificação</w:t>
+      </w:r>
+      <w:r>
+        <w:rPr>
+          <w:rFonts w:ascii="Arial" w:hAnsi="Arial"/>
+          <w:sz w:val="22"/>
+          <w:szCs w:val="22"/>
+        </w:rPr>
+        <w:t>: UC04</w:t>
+      </w:r>
+    </w:p>
+    <w:p>
+      <w:pPr>
+        <w:pStyle w:val="BodyText"/>
+        <w:numPr>
+          <w:ilvl w:val="0"/>
+          <w:numId w:val="5"/>
+        </w:numPr>
+        <w:tabs>
+          <w:tab w:val="clear" w:pos="708"/>
+          <w:tab w:val="left" w:pos="0" w:leader="none"/>
+        </w:tabs>
+        <w:spacing w:before="0" w:after="0"/>
+        <w:ind w:hanging="283" w:left="709"/>
+        <w:rPr/>
+      </w:pPr>
+      <w:r>
+        <w:rPr>
+          <w:rStyle w:val="Strong"/>
+          <w:rFonts w:ascii="Arial" w:hAnsi="Arial"/>
+          <w:sz w:val="22"/>
+          <w:szCs w:val="22"/>
+        </w:rPr>
+        <w:t>Nome</w:t>
+      </w:r>
+      <w:r>
+        <w:rPr>
+          <w:rFonts w:ascii="Arial" w:hAnsi="Arial"/>
+          <w:sz w:val="22"/>
+          <w:szCs w:val="22"/>
+        </w:rPr>
+        <w:t>: Cadastrar Médico</w:t>
+      </w:r>
+    </w:p>
+    <w:p>
+      <w:pPr>
+        <w:pStyle w:val="BodyText"/>
+        <w:numPr>
+          <w:ilvl w:val="0"/>
+          <w:numId w:val="5"/>
+        </w:numPr>
+        <w:tabs>
+          <w:tab w:val="clear" w:pos="708"/>
+          <w:tab w:val="left" w:pos="0" w:leader="none"/>
+        </w:tabs>
+        <w:spacing w:before="0" w:after="0"/>
+        <w:ind w:hanging="283" w:left="709"/>
+        <w:rPr/>
+      </w:pPr>
+      <w:r>
+        <w:rPr>
+          <w:rStyle w:val="Strong"/>
+          <w:rFonts w:ascii="Arial" w:hAnsi="Arial"/>
+          <w:sz w:val="22"/>
+          <w:szCs w:val="22"/>
+        </w:rPr>
+        <w:t>Atores Primários</w:t>
+      </w:r>
+      <w:r>
+        <w:rPr>
+          <w:rFonts w:ascii="Arial" w:hAnsi="Arial"/>
+          <w:sz w:val="22"/>
+          <w:szCs w:val="22"/>
+        </w:rPr>
+        <w:t>: Atendente, Administrador</w:t>
+      </w:r>
+    </w:p>
+    <w:p>
+      <w:pPr>
+        <w:pStyle w:val="BodyText"/>
+        <w:numPr>
+          <w:ilvl w:val="0"/>
+          <w:numId w:val="5"/>
+        </w:numPr>
+        <w:tabs>
+          <w:tab w:val="clear" w:pos="708"/>
+          <w:tab w:val="left" w:pos="0" w:leader="none"/>
+        </w:tabs>
+        <w:spacing w:before="0" w:after="0"/>
+        <w:ind w:hanging="283" w:left="709"/>
+        <w:rPr/>
+      </w:pPr>
+      <w:r>
+        <w:rPr>
+          <w:rStyle w:val="Strong"/>
+          <w:rFonts w:ascii="Arial" w:hAnsi="Arial"/>
+          <w:sz w:val="22"/>
+          <w:szCs w:val="22"/>
+        </w:rPr>
+        <w:t>Atores Secundários</w:t>
+      </w:r>
+      <w:r>
+        <w:rPr>
+          <w:rFonts w:ascii="Arial" w:hAnsi="Arial"/>
+          <w:sz w:val="22"/>
+          <w:szCs w:val="22"/>
+        </w:rPr>
+        <w:t>: Nenhum</w:t>
+      </w:r>
+    </w:p>
+    <w:p>
+      <w:pPr>
+        <w:pStyle w:val="BodyText"/>
+        <w:numPr>
+          <w:ilvl w:val="0"/>
+          <w:numId w:val="5"/>
+        </w:numPr>
+        <w:tabs>
+          <w:tab w:val="clear" w:pos="708"/>
+          <w:tab w:val="left" w:pos="0" w:leader="none"/>
+        </w:tabs>
+        <w:spacing w:before="0" w:after="0"/>
+        <w:ind w:hanging="283" w:left="709"/>
+        <w:rPr/>
+      </w:pPr>
+      <w:r>
+        <w:rPr>
+          <w:rStyle w:val="Strong"/>
+          <w:rFonts w:ascii="Arial" w:hAnsi="Arial"/>
+          <w:sz w:val="22"/>
+          <w:szCs w:val="22"/>
+        </w:rPr>
+        <w:t>Pré-Condição</w:t>
+      </w:r>
+      <w:r>
+        <w:rPr>
+          <w:rFonts w:ascii="Arial" w:hAnsi="Arial"/>
+          <w:sz w:val="22"/>
+          <w:szCs w:val="22"/>
+        </w:rPr>
+        <w:t>: O operador deve estar autenticado no sistema.</w:t>
+      </w:r>
+    </w:p>
+    <w:p>
+      <w:pPr>
+        <w:pStyle w:val="BodyText"/>
+        <w:numPr>
+          <w:ilvl w:val="0"/>
+          <w:numId w:val="5"/>
+        </w:numPr>
+        <w:tabs>
+          <w:tab w:val="clear" w:pos="708"/>
+          <w:tab w:val="left" w:pos="0" w:leader="none"/>
+        </w:tabs>
+        <w:spacing w:before="0" w:after="0"/>
+        <w:ind w:hanging="283" w:left="709"/>
+        <w:rPr/>
+      </w:pPr>
+      <w:r>
+        <w:rPr>
+          <w:rStyle w:val="Strong"/>
+          <w:rFonts w:ascii="Arial" w:hAnsi="Arial"/>
+          <w:sz w:val="22"/>
+          <w:szCs w:val="22"/>
+        </w:rPr>
+        <w:t>Pós-Condição</w:t>
+      </w:r>
+      <w:r>
+        <w:rPr>
+          <w:rFonts w:ascii="Arial" w:hAnsi="Arial"/>
+          <w:sz w:val="22"/>
+          <w:szCs w:val="22"/>
+        </w:rPr>
+        <w:t>: Um novo médico é cadastrado no sistema.</w:t>
+      </w:r>
+    </w:p>
+    <w:p>
+      <w:pPr>
+        <w:pStyle w:val="BodyText"/>
+        <w:numPr>
+          <w:ilvl w:val="0"/>
+          <w:numId w:val="5"/>
+        </w:numPr>
+        <w:tabs>
+          <w:tab w:val="clear" w:pos="708"/>
+          <w:tab w:val="left" w:pos="0" w:leader="none"/>
+        </w:tabs>
+        <w:spacing w:before="0" w:after="0"/>
+        <w:ind w:hanging="283" w:left="709"/>
+        <w:rPr/>
+      </w:pPr>
+      <w:r>
+        <w:rPr>
+          <w:rStyle w:val="Strong"/>
+          <w:rFonts w:ascii="Arial" w:hAnsi="Arial"/>
+          <w:sz w:val="22"/>
+          <w:szCs w:val="22"/>
+        </w:rPr>
+        <w:t>Fluxo de Execução</w:t>
+      </w:r>
+      <w:r>
+        <w:rPr>
+          <w:rFonts w:ascii="Arial" w:hAnsi="Arial"/>
+          <w:sz w:val="22"/>
+          <w:szCs w:val="22"/>
+        </w:rPr>
+        <w:t>:</w:t>
       </w:r>
     </w:p>
     <w:p>
@@ -1463,7 +1764,7 @@
           <w:sz w:val="22"/>
           <w:szCs w:val="22"/>
         </w:rPr>
-        <w:t>O sistema solicita as informações do paciente.</w:t>
+        <w:t>O operador seleciona a opção "Cadastrar Médico".</w:t>
       </w:r>
     </w:p>
     <w:p>
@@ -1491,23 +1792,35 @@
           <w:sz w:val="22"/>
           <w:szCs w:val="22"/>
         </w:rPr>
-        <w:t xml:space="preserve">O </w:t>
-      </w:r>
-      <w:r>
-        <w:rPr>
-          <w:rFonts w:ascii="Arial" w:hAnsi="Arial"/>
-          <w:sz w:val="22"/>
-          <w:szCs w:val="22"/>
-        </w:rPr>
-        <w:t>o</w:t>
-      </w:r>
-      <w:r>
-        <w:rPr>
-          <w:rFonts w:ascii="Arial" w:hAnsi="Arial"/>
-          <w:sz w:val="22"/>
-          <w:szCs w:val="22"/>
-        </w:rPr>
-        <w:t>perador preenche os dados e confirma o cadastro.</w:t>
+        <w:t>O sistema solicita os dados do médico.</w:t>
+      </w:r>
+    </w:p>
+    <w:p>
+      <w:pPr>
+        <w:pStyle w:val="BodyText"/>
+        <w:numPr>
+          <w:ilvl w:val="1"/>
+          <w:numId w:val="16"/>
+        </w:numPr>
+        <w:tabs>
+          <w:tab w:val="clear" w:pos="708"/>
+          <w:tab w:val="left" w:pos="0" w:leader="none"/>
+        </w:tabs>
+        <w:spacing w:before="0" w:after="0"/>
+        <w:ind w:hanging="283" w:left="1418"/>
+        <w:rPr>
+          <w:rFonts w:ascii="Arial" w:hAnsi="Arial"/>
+          <w:sz w:val="22"/>
+          <w:szCs w:val="22"/>
+        </w:rPr>
+      </w:pPr>
+      <w:r>
+        <w:rPr>
+          <w:rFonts w:ascii="Arial" w:hAnsi="Arial"/>
+          <w:sz w:val="22"/>
+          <w:szCs w:val="22"/>
+        </w:rPr>
+        <w:t>O operador preenche os dados e confirma o cadastro.</w:t>
       </w:r>
     </w:p>
     <w:p>
@@ -1515,7 +1828,7 @@
         <w:pStyle w:val="BodyText"/>
         <w:numPr>
           <w:ilvl w:val="0"/>
-          <w:numId w:val="4"/>
+          <w:numId w:val="5"/>
         </w:numPr>
         <w:tabs>
           <w:tab w:val="clear" w:pos="708"/>
@@ -1548,7 +1861,7 @@
         <w:pStyle w:val="BodyText"/>
         <w:numPr>
           <w:ilvl w:val="1"/>
-          <w:numId w:val="4"/>
+          <w:numId w:val="5"/>
         </w:numPr>
         <w:tabs>
           <w:tab w:val="clear" w:pos="708"/>
@@ -1567,7 +1880,7 @@
           <w:sz w:val="22"/>
           <w:szCs w:val="22"/>
         </w:rPr>
-        <w:t>O sistema verifica duplicidade com base em CPF ou ID único.</w:t>
+        <w:t>O sistema verifica se o médico já está cadastrado e exibe uma mensagem se o médico já existe.</w:t>
       </w:r>
     </w:p>
     <w:p>
@@ -1602,10 +1915,11 @@
           <w:rStyle w:val="Strong"/>
           <w:rFonts w:ascii="Arial" w:hAnsi="Arial"/>
           <w:b/>
-          <w:sz w:val="22"/>
-          <w:szCs w:val="22"/>
-        </w:rPr>
-        <w:t>Cadastrar Médico (UC04)</w:t>
+          <w:bCs w:val="false"/>
+          <w:sz w:val="22"/>
+          <w:szCs w:val="22"/>
+        </w:rPr>
+        <w:t>Agendar Consulta (UC05)</w:t>
       </w:r>
     </w:p>
     <w:p>
@@ -1613,7 +1927,7 @@
         <w:pStyle w:val="BodyText"/>
         <w:numPr>
           <w:ilvl w:val="0"/>
-          <w:numId w:val="5"/>
+          <w:numId w:val="6"/>
         </w:numPr>
         <w:tabs>
           <w:tab w:val="clear" w:pos="708"/>
@@ -1638,7 +1952,7 @@
           <w:sz w:val="22"/>
           <w:szCs w:val="22"/>
         </w:rPr>
-        <w:t>: UC04</w:t>
+        <w:t>: UC05</w:t>
       </w:r>
     </w:p>
     <w:p>
@@ -1646,7 +1960,7 @@
         <w:pStyle w:val="BodyText"/>
         <w:numPr>
           <w:ilvl w:val="0"/>
-          <w:numId w:val="5"/>
+          <w:numId w:val="6"/>
         </w:numPr>
         <w:tabs>
           <w:tab w:val="clear" w:pos="708"/>
@@ -1671,7 +1985,7 @@
           <w:sz w:val="22"/>
           <w:szCs w:val="22"/>
         </w:rPr>
-        <w:t>: Cadastrar Médico</w:t>
+        <w:t>: Agendar Consulta</w:t>
       </w:r>
     </w:p>
     <w:p>
@@ -1679,7 +1993,7 @@
         <w:pStyle w:val="BodyText"/>
         <w:numPr>
           <w:ilvl w:val="0"/>
-          <w:numId w:val="5"/>
+          <w:numId w:val="6"/>
         </w:numPr>
         <w:tabs>
           <w:tab w:val="clear" w:pos="708"/>
@@ -1712,7 +2026,7 @@
         <w:pStyle w:val="BodyText"/>
         <w:numPr>
           <w:ilvl w:val="0"/>
-          <w:numId w:val="5"/>
+          <w:numId w:val="6"/>
         </w:numPr>
         <w:tabs>
           <w:tab w:val="clear" w:pos="708"/>
@@ -1737,15 +2051,7 @@
           <w:sz w:val="22"/>
           <w:szCs w:val="22"/>
         </w:rPr>
-        <w:t xml:space="preserve">: </w:t>
-      </w:r>
-      <w:r>
-        <w:rPr>
-          <w:rFonts w:ascii="Arial" w:hAnsi="Arial"/>
-          <w:sz w:val="22"/>
-          <w:szCs w:val="22"/>
-        </w:rPr>
-        <w:t>Nenhum</w:t>
+        <w:t>: Médico</w:t>
       </w:r>
     </w:p>
     <w:p>
@@ -1753,7 +2059,7 @@
         <w:pStyle w:val="BodyText"/>
         <w:numPr>
           <w:ilvl w:val="0"/>
-          <w:numId w:val="5"/>
+          <w:numId w:val="6"/>
         </w:numPr>
         <w:tabs>
           <w:tab w:val="clear" w:pos="708"/>
@@ -1778,23 +2084,7 @@
           <w:sz w:val="22"/>
           <w:szCs w:val="22"/>
         </w:rPr>
-        <w:t xml:space="preserve">: O </w:t>
-      </w:r>
-      <w:r>
-        <w:rPr>
-          <w:rFonts w:ascii="Arial" w:hAnsi="Arial"/>
-          <w:sz w:val="22"/>
-          <w:szCs w:val="22"/>
-        </w:rPr>
-        <w:t>o</w:t>
-      </w:r>
-      <w:r>
-        <w:rPr>
-          <w:rFonts w:ascii="Arial" w:hAnsi="Arial"/>
-          <w:sz w:val="22"/>
-          <w:szCs w:val="22"/>
-        </w:rPr>
-        <w:t>perador deve estar autenticado no sistema.</w:t>
+        <w:t>: O operador deve estar autenticado no sistema e o paciente deve estar cadastrado.</w:t>
       </w:r>
     </w:p>
     <w:p>
@@ -1802,7 +2092,7 @@
         <w:pStyle w:val="BodyText"/>
         <w:numPr>
           <w:ilvl w:val="0"/>
-          <w:numId w:val="5"/>
+          <w:numId w:val="6"/>
         </w:numPr>
         <w:tabs>
           <w:tab w:val="clear" w:pos="708"/>
@@ -1827,7 +2117,7 @@
           <w:sz w:val="22"/>
           <w:szCs w:val="22"/>
         </w:rPr>
-        <w:t>: Um novo médico é cadastrado no sistema.</w:t>
+        <w:t>: Uma consulta é agendada com o médico selecionado.</w:t>
       </w:r>
     </w:p>
     <w:p>
@@ -1835,7 +2125,7 @@
         <w:pStyle w:val="BodyText"/>
         <w:numPr>
           <w:ilvl w:val="0"/>
-          <w:numId w:val="5"/>
+          <w:numId w:val="6"/>
         </w:numPr>
         <w:tabs>
           <w:tab w:val="clear" w:pos="708"/>
@@ -1888,23 +2178,7 @@
           <w:sz w:val="22"/>
           <w:szCs w:val="22"/>
         </w:rPr>
-        <w:t xml:space="preserve">O </w:t>
-      </w:r>
-      <w:r>
-        <w:rPr>
-          <w:rFonts w:ascii="Arial" w:hAnsi="Arial"/>
-          <w:sz w:val="22"/>
-          <w:szCs w:val="22"/>
-        </w:rPr>
-        <w:t>o</w:t>
-      </w:r>
-      <w:r>
-        <w:rPr>
-          <w:rFonts w:ascii="Arial" w:hAnsi="Arial"/>
-          <w:sz w:val="22"/>
-          <w:szCs w:val="22"/>
-        </w:rPr>
-        <w:t>perador seleciona a opção "Cadastrar Médico".</w:t>
+        <w:t>O operador seleciona a opção "Agendar Consulta".</w:t>
       </w:r>
     </w:p>
     <w:p>
@@ -1932,7 +2206,7 @@
           <w:sz w:val="22"/>
           <w:szCs w:val="22"/>
         </w:rPr>
-        <w:t>O sistema solicita os dados do médico.</w:t>
+        <w:t>O operador escolhe o paciente e o médico.</w:t>
       </w:r>
     </w:p>
     <w:p>
@@ -1960,23 +2234,35 @@
           <w:sz w:val="22"/>
           <w:szCs w:val="22"/>
         </w:rPr>
-        <w:t xml:space="preserve">O </w:t>
-      </w:r>
-      <w:r>
-        <w:rPr>
-          <w:rFonts w:ascii="Arial" w:hAnsi="Arial"/>
-          <w:sz w:val="22"/>
-          <w:szCs w:val="22"/>
-        </w:rPr>
-        <w:t>o</w:t>
-      </w:r>
-      <w:r>
-        <w:rPr>
-          <w:rFonts w:ascii="Arial" w:hAnsi="Arial"/>
-          <w:sz w:val="22"/>
-          <w:szCs w:val="22"/>
-        </w:rPr>
-        <w:t>perador preenche os dados e confirma o cadastro.</w:t>
+        <w:t>O sistema exibe as datas e horários disponíveis para o médico.</w:t>
+      </w:r>
+    </w:p>
+    <w:p>
+      <w:pPr>
+        <w:pStyle w:val="BodyText"/>
+        <w:numPr>
+          <w:ilvl w:val="1"/>
+          <w:numId w:val="17"/>
+        </w:numPr>
+        <w:tabs>
+          <w:tab w:val="clear" w:pos="708"/>
+          <w:tab w:val="left" w:pos="0" w:leader="none"/>
+        </w:tabs>
+        <w:spacing w:before="0" w:after="0"/>
+        <w:ind w:hanging="283" w:left="1418"/>
+        <w:rPr>
+          <w:rFonts w:ascii="Arial" w:hAnsi="Arial"/>
+          <w:sz w:val="22"/>
+          <w:szCs w:val="22"/>
+        </w:rPr>
+      </w:pPr>
+      <w:r>
+        <w:rPr>
+          <w:rFonts w:ascii="Arial" w:hAnsi="Arial"/>
+          <w:sz w:val="22"/>
+          <w:szCs w:val="22"/>
+        </w:rPr>
+        <w:t>O operador seleciona o horário e confirma o agendamento.</w:t>
       </w:r>
     </w:p>
     <w:p>
@@ -1984,7 +2270,7 @@
         <w:pStyle w:val="BodyText"/>
         <w:numPr>
           <w:ilvl w:val="0"/>
-          <w:numId w:val="5"/>
+          <w:numId w:val="6"/>
         </w:numPr>
         <w:tabs>
           <w:tab w:val="clear" w:pos="708"/>
@@ -2017,7 +2303,7 @@
         <w:pStyle w:val="BodyText"/>
         <w:numPr>
           <w:ilvl w:val="1"/>
-          <w:numId w:val="5"/>
+          <w:numId w:val="6"/>
         </w:numPr>
         <w:tabs>
           <w:tab w:val="clear" w:pos="708"/>
@@ -2036,7 +2322,7 @@
           <w:sz w:val="22"/>
           <w:szCs w:val="22"/>
         </w:rPr>
-        <w:t>O sistema verifica se o médico já está cadastrado e exibe uma mensagem se o médico já existe.</w:t>
+        <w:t>Caso o horário desejado esteja ocupado, o sistema sugere horários alternativos.</w:t>
       </w:r>
     </w:p>
     <w:p>
@@ -2071,10 +2357,11 @@
           <w:rStyle w:val="Strong"/>
           <w:rFonts w:ascii="Arial" w:hAnsi="Arial"/>
           <w:b/>
-          <w:sz w:val="22"/>
-          <w:szCs w:val="22"/>
-        </w:rPr>
-        <w:t>Agendar Consulta (UC05)</w:t>
+          <w:bCs w:val="false"/>
+          <w:sz w:val="22"/>
+          <w:szCs w:val="22"/>
+        </w:rPr>
+        <w:t>Excluir Consulta (UC06)</w:t>
       </w:r>
     </w:p>
     <w:p>
@@ -2082,7 +2369,7 @@
         <w:pStyle w:val="BodyText"/>
         <w:numPr>
           <w:ilvl w:val="0"/>
-          <w:numId w:val="6"/>
+          <w:numId w:val="7"/>
         </w:numPr>
         <w:tabs>
           <w:tab w:val="clear" w:pos="708"/>
@@ -2107,7 +2394,7 @@
           <w:sz w:val="22"/>
           <w:szCs w:val="22"/>
         </w:rPr>
-        <w:t>: UC05</w:t>
+        <w:t>: UC06</w:t>
       </w:r>
     </w:p>
     <w:p>
@@ -2115,7 +2402,7 @@
         <w:pStyle w:val="BodyText"/>
         <w:numPr>
           <w:ilvl w:val="0"/>
-          <w:numId w:val="6"/>
+          <w:numId w:val="7"/>
         </w:numPr>
         <w:tabs>
           <w:tab w:val="clear" w:pos="708"/>
@@ -2140,7 +2427,7 @@
           <w:sz w:val="22"/>
           <w:szCs w:val="22"/>
         </w:rPr>
-        <w:t>: Agendar Consulta</w:t>
+        <w:t>: Excluir Consulta</w:t>
       </w:r>
     </w:p>
     <w:p>
@@ -2148,7 +2435,7 @@
         <w:pStyle w:val="BodyText"/>
         <w:numPr>
           <w:ilvl w:val="0"/>
-          <w:numId w:val="6"/>
+          <w:numId w:val="7"/>
         </w:numPr>
         <w:tabs>
           <w:tab w:val="clear" w:pos="708"/>
@@ -2181,7 +2468,7 @@
         <w:pStyle w:val="BodyText"/>
         <w:numPr>
           <w:ilvl w:val="0"/>
-          <w:numId w:val="6"/>
+          <w:numId w:val="7"/>
         </w:numPr>
         <w:tabs>
           <w:tab w:val="clear" w:pos="708"/>
@@ -2206,7 +2493,7 @@
           <w:sz w:val="22"/>
           <w:szCs w:val="22"/>
         </w:rPr>
-        <w:t>: Médico</w:t>
+        <w:t>: Nenhum</w:t>
       </w:r>
     </w:p>
     <w:p>
@@ -2214,7 +2501,7 @@
         <w:pStyle w:val="BodyText"/>
         <w:numPr>
           <w:ilvl w:val="0"/>
-          <w:numId w:val="6"/>
+          <w:numId w:val="7"/>
         </w:numPr>
         <w:tabs>
           <w:tab w:val="clear" w:pos="708"/>
@@ -2239,23 +2526,7 @@
           <w:sz w:val="22"/>
           <w:szCs w:val="22"/>
         </w:rPr>
-        <w:t xml:space="preserve">: O </w:t>
-      </w:r>
-      <w:r>
-        <w:rPr>
-          <w:rFonts w:ascii="Arial" w:hAnsi="Arial"/>
-          <w:sz w:val="22"/>
-          <w:szCs w:val="22"/>
-        </w:rPr>
-        <w:t>o</w:t>
-      </w:r>
-      <w:r>
-        <w:rPr>
-          <w:rFonts w:ascii="Arial" w:hAnsi="Arial"/>
-          <w:sz w:val="22"/>
-          <w:szCs w:val="22"/>
-        </w:rPr>
-        <w:t>perador deve estar autenticado no sistema e o paciente deve estar cadastrado.</w:t>
+        <w:t>: A consulta deve estar agendada.</w:t>
       </w:r>
     </w:p>
     <w:p>
@@ -2263,7 +2534,7 @@
         <w:pStyle w:val="BodyText"/>
         <w:numPr>
           <w:ilvl w:val="0"/>
-          <w:numId w:val="6"/>
+          <w:numId w:val="7"/>
         </w:numPr>
         <w:tabs>
           <w:tab w:val="clear" w:pos="708"/>
@@ -2288,7 +2559,7 @@
           <w:sz w:val="22"/>
           <w:szCs w:val="22"/>
         </w:rPr>
-        <w:t>: Uma consulta é agendada com o médico selecionado.</w:t>
+        <w:t>: A consulta é removida do sistema.</w:t>
       </w:r>
     </w:p>
     <w:p>
@@ -2296,7 +2567,7 @@
         <w:pStyle w:val="BodyText"/>
         <w:numPr>
           <w:ilvl w:val="0"/>
-          <w:numId w:val="6"/>
+          <w:numId w:val="7"/>
         </w:numPr>
         <w:tabs>
           <w:tab w:val="clear" w:pos="708"/>
@@ -2349,23 +2620,7 @@
           <w:sz w:val="22"/>
           <w:szCs w:val="22"/>
         </w:rPr>
-        <w:t xml:space="preserve">O </w:t>
-      </w:r>
-      <w:r>
-        <w:rPr>
-          <w:rFonts w:ascii="Arial" w:hAnsi="Arial"/>
-          <w:sz w:val="22"/>
-          <w:szCs w:val="22"/>
-        </w:rPr>
-        <w:t>o</w:t>
-      </w:r>
-      <w:r>
-        <w:rPr>
-          <w:rFonts w:ascii="Arial" w:hAnsi="Arial"/>
-          <w:sz w:val="22"/>
-          <w:szCs w:val="22"/>
-        </w:rPr>
-        <w:t>perador seleciona a opção "Agendar Consulta".</w:t>
+        <w:t>O operador acessa a lista de consultas e seleciona uma para excluir.</w:t>
       </w:r>
     </w:p>
     <w:p>
@@ -2393,23 +2648,7 @@
           <w:sz w:val="22"/>
           <w:szCs w:val="22"/>
         </w:rPr>
-        <w:t xml:space="preserve">O </w:t>
-      </w:r>
-      <w:r>
-        <w:rPr>
-          <w:rFonts w:ascii="Arial" w:hAnsi="Arial"/>
-          <w:sz w:val="22"/>
-          <w:szCs w:val="22"/>
-        </w:rPr>
-        <w:t>o</w:t>
-      </w:r>
-      <w:r>
-        <w:rPr>
-          <w:rFonts w:ascii="Arial" w:hAnsi="Arial"/>
-          <w:sz w:val="22"/>
-          <w:szCs w:val="22"/>
-        </w:rPr>
-        <w:t>perador escolhe o paciente e o médico.</w:t>
+        <w:t>O sistema solicita confirmação.</w:t>
       </w:r>
     </w:p>
     <w:p>
@@ -2437,111 +2676,7 @@
           <w:sz w:val="22"/>
           <w:szCs w:val="22"/>
         </w:rPr>
-        <w:t>O sistema exibe as datas e horários disponíveis para o médico.</w:t>
-      </w:r>
-    </w:p>
-    <w:p>
-      <w:pPr>
-        <w:pStyle w:val="BodyText"/>
-        <w:numPr>
-          <w:ilvl w:val="1"/>
-          <w:numId w:val="18"/>
-        </w:numPr>
-        <w:tabs>
-          <w:tab w:val="clear" w:pos="708"/>
-          <w:tab w:val="left" w:pos="0" w:leader="none"/>
-        </w:tabs>
-        <w:spacing w:before="0" w:after="0"/>
-        <w:ind w:hanging="283" w:left="1418"/>
-        <w:rPr>
-          <w:rFonts w:ascii="Arial" w:hAnsi="Arial"/>
-          <w:sz w:val="22"/>
-          <w:szCs w:val="22"/>
-        </w:rPr>
-      </w:pPr>
-      <w:r>
-        <w:rPr>
-          <w:rFonts w:ascii="Arial" w:hAnsi="Arial"/>
-          <w:sz w:val="22"/>
-          <w:szCs w:val="22"/>
-        </w:rPr>
-        <w:t xml:space="preserve">O </w:t>
-      </w:r>
-      <w:r>
-        <w:rPr>
-          <w:rFonts w:ascii="Arial" w:hAnsi="Arial"/>
-          <w:sz w:val="22"/>
-          <w:szCs w:val="22"/>
-        </w:rPr>
-        <w:t>o</w:t>
-      </w:r>
-      <w:r>
-        <w:rPr>
-          <w:rFonts w:ascii="Arial" w:hAnsi="Arial"/>
-          <w:sz w:val="22"/>
-          <w:szCs w:val="22"/>
-        </w:rPr>
-        <w:t>perador seleciona o horário e confirma o agendamento.</w:t>
-      </w:r>
-    </w:p>
-    <w:p>
-      <w:pPr>
-        <w:pStyle w:val="BodyText"/>
-        <w:numPr>
-          <w:ilvl w:val="0"/>
-          <w:numId w:val="6"/>
-        </w:numPr>
-        <w:tabs>
-          <w:tab w:val="clear" w:pos="708"/>
-          <w:tab w:val="left" w:pos="0" w:leader="none"/>
-        </w:tabs>
-        <w:spacing w:before="0" w:after="0"/>
-        <w:ind w:hanging="283" w:left="709"/>
-        <w:rPr/>
-      </w:pPr>
-      <w:r>
-        <w:rPr>
-          <w:rStyle w:val="Strong"/>
-          <w:rFonts w:ascii="Arial" w:hAnsi="Arial"/>
-          <w:sz w:val="22"/>
-          <w:szCs w:val="22"/>
-        </w:rPr>
-        <w:t>Outras Ações ou Restrições</w:t>
-      </w:r>
-      <w:r>
-        <w:rPr>
-          <w:rFonts w:ascii="Arial" w:hAnsi="Arial"/>
-          <w:sz w:val="22"/>
-          <w:szCs w:val="22"/>
-        </w:rPr>
-        <w:t>:</w:t>
-      </w:r>
-    </w:p>
-    <w:p>
-      <w:pPr>
-        <w:pStyle w:val="BodyText"/>
-        <w:numPr>
-          <w:ilvl w:val="1"/>
-          <w:numId w:val="6"/>
-        </w:numPr>
-        <w:tabs>
-          <w:tab w:val="clear" w:pos="708"/>
-          <w:tab w:val="left" w:pos="0" w:leader="none"/>
-        </w:tabs>
-        <w:ind w:hanging="283" w:left="1418"/>
-        <w:rPr>
-          <w:rFonts w:ascii="Arial" w:hAnsi="Arial"/>
-          <w:sz w:val="22"/>
-          <w:szCs w:val="22"/>
-        </w:rPr>
-      </w:pPr>
-      <w:r>
-        <w:rPr>
-          <w:rFonts w:ascii="Arial" w:hAnsi="Arial"/>
-          <w:sz w:val="22"/>
-          <w:szCs w:val="22"/>
-        </w:rPr>
-        <w:t>Caso o horário desejado esteja ocupado, o sistema sugere horários alternativos.</w:t>
+        <w:t>O operador confirma, e a consulta é excluída.</w:t>
       </w:r>
     </w:p>
     <w:p>
@@ -2576,10 +2711,11 @@
           <w:rStyle w:val="Strong"/>
           <w:rFonts w:ascii="Arial" w:hAnsi="Arial"/>
           <w:b/>
-          <w:sz w:val="22"/>
-          <w:szCs w:val="22"/>
-        </w:rPr>
-        <w:t>Excluir Consulta (UC06)</w:t>
+          <w:bCs w:val="false"/>
+          <w:sz w:val="22"/>
+          <w:szCs w:val="22"/>
+        </w:rPr>
+        <w:t>Excluir Paciente (UC07)</w:t>
       </w:r>
     </w:p>
     <w:p>
@@ -2587,7 +2723,7 @@
         <w:pStyle w:val="BodyText"/>
         <w:numPr>
           <w:ilvl w:val="0"/>
-          <w:numId w:val="7"/>
+          <w:numId w:val="8"/>
         </w:numPr>
         <w:tabs>
           <w:tab w:val="clear" w:pos="708"/>
@@ -2612,7 +2748,7 @@
           <w:sz w:val="22"/>
           <w:szCs w:val="22"/>
         </w:rPr>
-        <w:t>: UC06</w:t>
+        <w:t>: UC07</w:t>
       </w:r>
     </w:p>
     <w:p>
@@ -2620,7 +2756,7 @@
         <w:pStyle w:val="BodyText"/>
         <w:numPr>
           <w:ilvl w:val="0"/>
-          <w:numId w:val="7"/>
+          <w:numId w:val="8"/>
         </w:numPr>
         <w:tabs>
           <w:tab w:val="clear" w:pos="708"/>
@@ -2645,7 +2781,7 @@
           <w:sz w:val="22"/>
           <w:szCs w:val="22"/>
         </w:rPr>
-        <w:t>: Excluir Consulta</w:t>
+        <w:t>: Excluir Paciente</w:t>
       </w:r>
     </w:p>
     <w:p>
@@ -2653,7 +2789,7 @@
         <w:pStyle w:val="BodyText"/>
         <w:numPr>
           <w:ilvl w:val="0"/>
-          <w:numId w:val="7"/>
+          <w:numId w:val="8"/>
         </w:numPr>
         <w:tabs>
           <w:tab w:val="clear" w:pos="708"/>
@@ -2686,7 +2822,7 @@
         <w:pStyle w:val="BodyText"/>
         <w:numPr>
           <w:ilvl w:val="0"/>
-          <w:numId w:val="7"/>
+          <w:numId w:val="8"/>
         </w:numPr>
         <w:tabs>
           <w:tab w:val="clear" w:pos="708"/>
@@ -2711,15 +2847,7 @@
           <w:sz w:val="22"/>
           <w:szCs w:val="22"/>
         </w:rPr>
-        <w:t xml:space="preserve">: </w:t>
-      </w:r>
-      <w:r>
-        <w:rPr>
-          <w:rFonts w:ascii="Arial" w:hAnsi="Arial"/>
-          <w:sz w:val="22"/>
-          <w:szCs w:val="22"/>
-        </w:rPr>
-        <w:t>Nenhum</w:t>
+        <w:t>: Nenhum</w:t>
       </w:r>
     </w:p>
     <w:p>
@@ -2727,7 +2855,7 @@
         <w:pStyle w:val="BodyText"/>
         <w:numPr>
           <w:ilvl w:val="0"/>
-          <w:numId w:val="7"/>
+          <w:numId w:val="8"/>
         </w:numPr>
         <w:tabs>
           <w:tab w:val="clear" w:pos="708"/>
@@ -2752,7 +2880,7 @@
           <w:sz w:val="22"/>
           <w:szCs w:val="22"/>
         </w:rPr>
-        <w:t>: A consulta deve estar agendada.</w:t>
+        <w:t>: O operador deve estar autenticado e o paciente deve estar cadastrado no sistema.</w:t>
       </w:r>
     </w:p>
     <w:p>
@@ -2760,7 +2888,7 @@
         <w:pStyle w:val="BodyText"/>
         <w:numPr>
           <w:ilvl w:val="0"/>
-          <w:numId w:val="7"/>
+          <w:numId w:val="8"/>
         </w:numPr>
         <w:tabs>
           <w:tab w:val="clear" w:pos="708"/>
@@ -2785,7 +2913,7 @@
           <w:sz w:val="22"/>
           <w:szCs w:val="22"/>
         </w:rPr>
-        <w:t>: A consulta é removida do sistema.</w:t>
+        <w:t>: O paciente é removido do sistema.</w:t>
       </w:r>
     </w:p>
     <w:p>
@@ -2793,7 +2921,7 @@
         <w:pStyle w:val="BodyText"/>
         <w:numPr>
           <w:ilvl w:val="0"/>
-          <w:numId w:val="7"/>
+          <w:numId w:val="8"/>
         </w:numPr>
         <w:tabs>
           <w:tab w:val="clear" w:pos="708"/>
@@ -2846,23 +2974,7 @@
           <w:sz w:val="22"/>
           <w:szCs w:val="22"/>
         </w:rPr>
-        <w:t xml:space="preserve">O </w:t>
-      </w:r>
-      <w:r>
-        <w:rPr>
-          <w:rFonts w:ascii="Arial" w:hAnsi="Arial"/>
-          <w:sz w:val="22"/>
-          <w:szCs w:val="22"/>
-        </w:rPr>
-        <w:t>o</w:t>
-      </w:r>
-      <w:r>
-        <w:rPr>
-          <w:rFonts w:ascii="Arial" w:hAnsi="Arial"/>
-          <w:sz w:val="22"/>
-          <w:szCs w:val="22"/>
-        </w:rPr>
-        <w:t>perador acessa a lista de consultas e seleciona uma para excluir.</w:t>
+        <w:t>O operador acessa a lista de pacientes e seleciona o paciente a ser excluído.</w:t>
       </w:r>
     </w:p>
     <w:p>
@@ -2890,7 +3002,7 @@
           <w:sz w:val="22"/>
           <w:szCs w:val="22"/>
         </w:rPr>
-        <w:t>O sistema solicita confirmação.</w:t>
+        <w:t>O sistema solicita confirmação para a exclusão.</w:t>
       </w:r>
     </w:p>
     <w:p>
@@ -2918,23 +3030,67 @@
           <w:sz w:val="22"/>
           <w:szCs w:val="22"/>
         </w:rPr>
-        <w:t xml:space="preserve">O </w:t>
-      </w:r>
-      <w:r>
-        <w:rPr>
-          <w:rFonts w:ascii="Arial" w:hAnsi="Arial"/>
-          <w:sz w:val="22"/>
-          <w:szCs w:val="22"/>
-        </w:rPr>
-        <w:t>o</w:t>
-      </w:r>
-      <w:r>
-        <w:rPr>
-          <w:rFonts w:ascii="Arial" w:hAnsi="Arial"/>
-          <w:sz w:val="22"/>
-          <w:szCs w:val="22"/>
-        </w:rPr>
-        <w:t>perador confirma, e a consulta é excluída.</w:t>
+        <w:t>O operador confirma a exclusão, e o sistema remove o paciente.</w:t>
+      </w:r>
+    </w:p>
+    <w:p>
+      <w:pPr>
+        <w:pStyle w:val="BodyText"/>
+        <w:numPr>
+          <w:ilvl w:val="0"/>
+          <w:numId w:val="8"/>
+        </w:numPr>
+        <w:tabs>
+          <w:tab w:val="clear" w:pos="708"/>
+          <w:tab w:val="left" w:pos="0" w:leader="none"/>
+        </w:tabs>
+        <w:spacing w:before="0" w:after="0"/>
+        <w:ind w:hanging="283" w:left="709"/>
+        <w:rPr/>
+      </w:pPr>
+      <w:r>
+        <w:rPr>
+          <w:rStyle w:val="Strong"/>
+          <w:rFonts w:ascii="Arial" w:hAnsi="Arial"/>
+          <w:sz w:val="22"/>
+          <w:szCs w:val="22"/>
+        </w:rPr>
+        <w:t>Outras Ações ou Restrições</w:t>
+      </w:r>
+      <w:r>
+        <w:rPr>
+          <w:rFonts w:ascii="Arial" w:hAnsi="Arial"/>
+          <w:sz w:val="22"/>
+          <w:szCs w:val="22"/>
+        </w:rPr>
+        <w:t>:</w:t>
+      </w:r>
+    </w:p>
+    <w:p>
+      <w:pPr>
+        <w:pStyle w:val="BodyText"/>
+        <w:numPr>
+          <w:ilvl w:val="1"/>
+          <w:numId w:val="20"/>
+        </w:numPr>
+        <w:tabs>
+          <w:tab w:val="clear" w:pos="708"/>
+          <w:tab w:val="left" w:pos="0" w:leader="none"/>
+        </w:tabs>
+        <w:ind w:hanging="283" w:left="1418"/>
+        <w:rPr>
+          <w:rFonts w:ascii="Arial" w:hAnsi="Arial"/>
+          <w:sz w:val="22"/>
+          <w:szCs w:val="22"/>
+        </w:rPr>
+      </w:pPr>
+      <w:r>
+        <w:rPr>
+          <w:rFonts w:ascii="Arial" w:hAnsi="Arial"/>
+          <w:sz w:val="22"/>
+          <w:szCs w:val="22"/>
+        </w:rPr>
+        <w:t>Caso o paciente possua consultas futuras agendadas, o sistema alerta o operador sobre os compromissos antes de prosseguir com a exclusão.</w:t>
       </w:r>
     </w:p>
     <w:p>
@@ -2969,10 +3125,11 @@
           <w:rStyle w:val="Strong"/>
           <w:rFonts w:ascii="Arial" w:hAnsi="Arial"/>
           <w:b/>
-          <w:sz w:val="22"/>
-          <w:szCs w:val="22"/>
-        </w:rPr>
-        <w:t>Excluir Paciente (UC07)</w:t>
+          <w:bCs w:val="false"/>
+          <w:sz w:val="22"/>
+          <w:szCs w:val="22"/>
+        </w:rPr>
+        <w:t>Excluir Médico (UC08)</w:t>
       </w:r>
     </w:p>
     <w:p>
@@ -2980,7 +3137,7 @@
         <w:pStyle w:val="BodyText"/>
         <w:numPr>
           <w:ilvl w:val="0"/>
-          <w:numId w:val="8"/>
+          <w:numId w:val="9"/>
         </w:numPr>
         <w:tabs>
           <w:tab w:val="clear" w:pos="708"/>
@@ -3005,7 +3162,7 @@
           <w:sz w:val="22"/>
           <w:szCs w:val="22"/>
         </w:rPr>
-        <w:t>: UC07</w:t>
+        <w:t>: UC08</w:t>
       </w:r>
     </w:p>
     <w:p>
@@ -3013,7 +3170,7 @@
         <w:pStyle w:val="BodyText"/>
         <w:numPr>
           <w:ilvl w:val="0"/>
-          <w:numId w:val="8"/>
+          <w:numId w:val="9"/>
         </w:numPr>
         <w:tabs>
           <w:tab w:val="clear" w:pos="708"/>
@@ -3038,7 +3195,7 @@
           <w:sz w:val="22"/>
           <w:szCs w:val="22"/>
         </w:rPr>
-        <w:t>: Excluir Paciente</w:t>
+        <w:t>: Excluir Médico</w:t>
       </w:r>
     </w:p>
     <w:p>
@@ -3046,7 +3203,7 @@
         <w:pStyle w:val="BodyText"/>
         <w:numPr>
           <w:ilvl w:val="0"/>
-          <w:numId w:val="8"/>
+          <w:numId w:val="9"/>
         </w:numPr>
         <w:tabs>
           <w:tab w:val="clear" w:pos="708"/>
@@ -3079,7 +3236,7 @@
         <w:pStyle w:val="BodyText"/>
         <w:numPr>
           <w:ilvl w:val="0"/>
-          <w:numId w:val="8"/>
+          <w:numId w:val="9"/>
         </w:numPr>
         <w:tabs>
           <w:tab w:val="clear" w:pos="708"/>
@@ -3104,15 +3261,7 @@
           <w:sz w:val="22"/>
           <w:szCs w:val="22"/>
         </w:rPr>
-        <w:t xml:space="preserve">: </w:t>
-      </w:r>
-      <w:r>
-        <w:rPr>
-          <w:rFonts w:ascii="Arial" w:hAnsi="Arial"/>
-          <w:sz w:val="22"/>
-          <w:szCs w:val="22"/>
-        </w:rPr>
-        <w:t>Nenhum</w:t>
+        <w:t>: Médico</w:t>
       </w:r>
     </w:p>
     <w:p>
@@ -3120,7 +3269,7 @@
         <w:pStyle w:val="BodyText"/>
         <w:numPr>
           <w:ilvl w:val="0"/>
-          <w:numId w:val="8"/>
+          <w:numId w:val="9"/>
         </w:numPr>
         <w:tabs>
           <w:tab w:val="clear" w:pos="708"/>
@@ -3145,23 +3294,7 @@
           <w:sz w:val="22"/>
           <w:szCs w:val="22"/>
         </w:rPr>
-        <w:t xml:space="preserve">: O </w:t>
-      </w:r>
-      <w:r>
-        <w:rPr>
-          <w:rFonts w:ascii="Arial" w:hAnsi="Arial"/>
-          <w:sz w:val="22"/>
-          <w:szCs w:val="22"/>
-        </w:rPr>
-        <w:t>o</w:t>
-      </w:r>
-      <w:r>
-        <w:rPr>
-          <w:rFonts w:ascii="Arial" w:hAnsi="Arial"/>
-          <w:sz w:val="22"/>
-          <w:szCs w:val="22"/>
-        </w:rPr>
-        <w:t>perador deve estar autenticado e o paciente deve estar cadastrado no sistema.</w:t>
+        <w:t>: O operador deve estar autenticado e o médico deve existir no sistema.</w:t>
       </w:r>
     </w:p>
     <w:p>
@@ -3169,7 +3302,7 @@
         <w:pStyle w:val="BodyText"/>
         <w:numPr>
           <w:ilvl w:val="0"/>
-          <w:numId w:val="8"/>
+          <w:numId w:val="9"/>
         </w:numPr>
         <w:tabs>
           <w:tab w:val="clear" w:pos="708"/>
@@ -3194,7 +3327,7 @@
           <w:sz w:val="22"/>
           <w:szCs w:val="22"/>
         </w:rPr>
-        <w:t>: O paciente é removido do sistema.</w:t>
+        <w:t>: O médico é excluído do sistema.</w:t>
       </w:r>
     </w:p>
     <w:p>
@@ -3202,7 +3335,7 @@
         <w:pStyle w:val="BodyText"/>
         <w:numPr>
           <w:ilvl w:val="0"/>
-          <w:numId w:val="8"/>
+          <w:numId w:val="9"/>
         </w:numPr>
         <w:tabs>
           <w:tab w:val="clear" w:pos="708"/>
@@ -3220,155 +3353,6 @@
           <w:szCs w:val="22"/>
         </w:rPr>
         <w:t>Fluxo de Execução</w:t>
-      </w:r>
-      <w:r>
-        <w:rPr>
-          <w:rFonts w:ascii="Arial" w:hAnsi="Arial"/>
-          <w:sz w:val="22"/>
-          <w:szCs w:val="22"/>
-        </w:rPr>
-        <w:t>:</w:t>
-      </w:r>
-    </w:p>
-    <w:p>
-      <w:pPr>
-        <w:pStyle w:val="BodyText"/>
-        <w:numPr>
-          <w:ilvl w:val="1"/>
-          <w:numId w:val="20"/>
-        </w:numPr>
-        <w:tabs>
-          <w:tab w:val="clear" w:pos="708"/>
-          <w:tab w:val="left" w:pos="0" w:leader="none"/>
-        </w:tabs>
-        <w:spacing w:before="0" w:after="0"/>
-        <w:ind w:hanging="283" w:left="1418"/>
-        <w:rPr>
-          <w:rFonts w:ascii="Arial" w:hAnsi="Arial"/>
-          <w:sz w:val="22"/>
-          <w:szCs w:val="22"/>
-        </w:rPr>
-      </w:pPr>
-      <w:r>
-        <w:rPr>
-          <w:rFonts w:ascii="Arial" w:hAnsi="Arial"/>
-          <w:sz w:val="22"/>
-          <w:szCs w:val="22"/>
-        </w:rPr>
-        <w:t xml:space="preserve">O </w:t>
-      </w:r>
-      <w:r>
-        <w:rPr>
-          <w:rFonts w:ascii="Arial" w:hAnsi="Arial"/>
-          <w:sz w:val="22"/>
-          <w:szCs w:val="22"/>
-        </w:rPr>
-        <w:t>o</w:t>
-      </w:r>
-      <w:r>
-        <w:rPr>
-          <w:rFonts w:ascii="Arial" w:hAnsi="Arial"/>
-          <w:sz w:val="22"/>
-          <w:szCs w:val="22"/>
-        </w:rPr>
-        <w:t>perador acessa a lista de pacientes e seleciona o paciente a ser excluído.</w:t>
-      </w:r>
-    </w:p>
-    <w:p>
-      <w:pPr>
-        <w:pStyle w:val="BodyText"/>
-        <w:numPr>
-          <w:ilvl w:val="1"/>
-          <w:numId w:val="20"/>
-        </w:numPr>
-        <w:tabs>
-          <w:tab w:val="clear" w:pos="708"/>
-          <w:tab w:val="left" w:pos="0" w:leader="none"/>
-        </w:tabs>
-        <w:spacing w:before="0" w:after="0"/>
-        <w:ind w:hanging="283" w:left="1418"/>
-        <w:rPr>
-          <w:rFonts w:ascii="Arial" w:hAnsi="Arial"/>
-          <w:sz w:val="22"/>
-          <w:szCs w:val="22"/>
-        </w:rPr>
-      </w:pPr>
-      <w:r>
-        <w:rPr>
-          <w:rFonts w:ascii="Arial" w:hAnsi="Arial"/>
-          <w:sz w:val="22"/>
-          <w:szCs w:val="22"/>
-        </w:rPr>
-        <w:t>O sistema solicita confirmação para a exclusão.</w:t>
-      </w:r>
-    </w:p>
-    <w:p>
-      <w:pPr>
-        <w:pStyle w:val="BodyText"/>
-        <w:numPr>
-          <w:ilvl w:val="1"/>
-          <w:numId w:val="20"/>
-        </w:numPr>
-        <w:tabs>
-          <w:tab w:val="clear" w:pos="708"/>
-          <w:tab w:val="left" w:pos="0" w:leader="none"/>
-        </w:tabs>
-        <w:spacing w:before="0" w:after="0"/>
-        <w:ind w:hanging="283" w:left="1418"/>
-        <w:rPr>
-          <w:rFonts w:ascii="Arial" w:hAnsi="Arial"/>
-          <w:sz w:val="22"/>
-          <w:szCs w:val="22"/>
-        </w:rPr>
-      </w:pPr>
-      <w:r>
-        <w:rPr>
-          <w:rFonts w:ascii="Arial" w:hAnsi="Arial"/>
-          <w:sz w:val="22"/>
-          <w:szCs w:val="22"/>
-        </w:rPr>
-        <w:t xml:space="preserve">O </w:t>
-      </w:r>
-      <w:r>
-        <w:rPr>
-          <w:rFonts w:ascii="Arial" w:hAnsi="Arial"/>
-          <w:sz w:val="22"/>
-          <w:szCs w:val="22"/>
-        </w:rPr>
-        <w:t>o</w:t>
-      </w:r>
-      <w:r>
-        <w:rPr>
-          <w:rFonts w:ascii="Arial" w:hAnsi="Arial"/>
-          <w:sz w:val="22"/>
-          <w:szCs w:val="22"/>
-        </w:rPr>
-        <w:t>perador confirma a exclusão, e o sistema remove o paciente.</w:t>
-      </w:r>
-    </w:p>
-    <w:p>
-      <w:pPr>
-        <w:pStyle w:val="BodyText"/>
-        <w:numPr>
-          <w:ilvl w:val="0"/>
-          <w:numId w:val="8"/>
-        </w:numPr>
-        <w:tabs>
-          <w:tab w:val="clear" w:pos="708"/>
-          <w:tab w:val="left" w:pos="0" w:leader="none"/>
-        </w:tabs>
-        <w:spacing w:before="0" w:after="0"/>
-        <w:ind w:hanging="283" w:left="709"/>
-        <w:rPr/>
-      </w:pPr>
-      <w:r>
-        <w:rPr>
-          <w:rStyle w:val="Strong"/>
-          <w:rFonts w:ascii="Arial" w:hAnsi="Arial"/>
-          <w:sz w:val="22"/>
-          <w:szCs w:val="22"/>
-        </w:rPr>
-        <w:t>Outras Ações ou Restrições</w:t>
       </w:r>
       <w:r>
         <w:rPr>
@@ -3390,6 +3374,7 @@
           <w:tab w:val="clear" w:pos="708"/>
           <w:tab w:val="left" w:pos="0" w:leader="none"/>
         </w:tabs>
+        <w:spacing w:before="0" w:after="0"/>
         <w:ind w:hanging="283" w:left="1418"/>
         <w:rPr>
           <w:rFonts w:ascii="Arial" w:hAnsi="Arial"/>
@@ -3403,23 +3388,63 @@
           <w:sz w:val="22"/>
           <w:szCs w:val="22"/>
         </w:rPr>
-        <w:t xml:space="preserve">Caso o paciente possua consultas futuras agendadas, o sistema alerta o </w:t>
-      </w:r>
-      <w:r>
-        <w:rPr>
-          <w:rFonts w:ascii="Arial" w:hAnsi="Arial"/>
-          <w:sz w:val="22"/>
-          <w:szCs w:val="22"/>
-        </w:rPr>
-        <w:t>o</w:t>
-      </w:r>
-      <w:r>
-        <w:rPr>
-          <w:rFonts w:ascii="Arial" w:hAnsi="Arial"/>
-          <w:sz w:val="22"/>
-          <w:szCs w:val="22"/>
-        </w:rPr>
-        <w:t>perador sobre os compromissos antes de prosseguir com a exclusão.</w:t>
+        <w:t>O operador seleciona o médico a ser excluído.</w:t>
+      </w:r>
+    </w:p>
+    <w:p>
+      <w:pPr>
+        <w:pStyle w:val="BodyText"/>
+        <w:numPr>
+          <w:ilvl w:val="1"/>
+          <w:numId w:val="21"/>
+        </w:numPr>
+        <w:tabs>
+          <w:tab w:val="clear" w:pos="708"/>
+          <w:tab w:val="left" w:pos="0" w:leader="none"/>
+        </w:tabs>
+        <w:spacing w:before="0" w:after="0"/>
+        <w:ind w:hanging="283" w:left="1418"/>
+        <w:rPr>
+          <w:rFonts w:ascii="Arial" w:hAnsi="Arial"/>
+          <w:sz w:val="22"/>
+          <w:szCs w:val="22"/>
+        </w:rPr>
+      </w:pPr>
+      <w:r>
+        <w:rPr>
+          <w:rFonts w:ascii="Arial" w:hAnsi="Arial"/>
+          <w:sz w:val="22"/>
+          <w:szCs w:val="22"/>
+        </w:rPr>
+        <w:t>O sistema verifica se o médico possui consultas ativas.</w:t>
+      </w:r>
+    </w:p>
+    <w:p>
+      <w:pPr>
+        <w:pStyle w:val="BodyText"/>
+        <w:numPr>
+          <w:ilvl w:val="1"/>
+          <w:numId w:val="21"/>
+        </w:numPr>
+        <w:tabs>
+          <w:tab w:val="clear" w:pos="708"/>
+          <w:tab w:val="left" w:pos="0" w:leader="none"/>
+        </w:tabs>
+        <w:spacing w:before="0" w:after="0"/>
+        <w:ind w:hanging="283" w:left="1418"/>
+        <w:rPr>
+          <w:rFonts w:ascii="Arial" w:hAnsi="Arial"/>
+          <w:sz w:val="22"/>
+          <w:szCs w:val="22"/>
+        </w:rPr>
+      </w:pPr>
+      <w:r>
+        <w:rPr>
+          <w:rFonts w:ascii="Arial" w:hAnsi="Arial"/>
+          <w:sz w:val="22"/>
+          <w:szCs w:val="22"/>
+        </w:rPr>
+        <w:t>Se não houver consultas, o operador confirma a exclusão e o médico é removido.</w:t>
       </w:r>
     </w:p>
     <w:p>
@@ -3454,10 +3479,11 @@
           <w:rStyle w:val="Strong"/>
           <w:rFonts w:ascii="Arial" w:hAnsi="Arial"/>
           <w:b/>
-          <w:sz w:val="22"/>
-          <w:szCs w:val="22"/>
-        </w:rPr>
-        <w:t>Excluir Médico (UC08)</w:t>
+          <w:bCs w:val="false"/>
+          <w:sz w:val="22"/>
+          <w:szCs w:val="22"/>
+        </w:rPr>
+        <w:t>Excluir Atendente (UC09)</w:t>
       </w:r>
     </w:p>
     <w:p>
@@ -3465,7 +3491,7 @@
         <w:pStyle w:val="BodyText"/>
         <w:numPr>
           <w:ilvl w:val="0"/>
-          <w:numId w:val="9"/>
+          <w:numId w:val="10"/>
         </w:numPr>
         <w:tabs>
           <w:tab w:val="clear" w:pos="708"/>
@@ -3490,7 +3516,7 @@
           <w:sz w:val="22"/>
           <w:szCs w:val="22"/>
         </w:rPr>
-        <w:t>: UC08</w:t>
+        <w:t>: UC09</w:t>
       </w:r>
     </w:p>
     <w:p>
@@ -3498,7 +3524,7 @@
         <w:pStyle w:val="BodyText"/>
         <w:numPr>
           <w:ilvl w:val="0"/>
-          <w:numId w:val="9"/>
+          <w:numId w:val="10"/>
         </w:numPr>
         <w:tabs>
           <w:tab w:val="clear" w:pos="708"/>
@@ -3523,7 +3549,7 @@
           <w:sz w:val="22"/>
           <w:szCs w:val="22"/>
         </w:rPr>
-        <w:t>: Excluir Médico</w:t>
+        <w:t>: Excluir Atendente</w:t>
       </w:r>
     </w:p>
     <w:p>
@@ -3531,7 +3557,7 @@
         <w:pStyle w:val="BodyText"/>
         <w:numPr>
           <w:ilvl w:val="0"/>
-          <w:numId w:val="9"/>
+          <w:numId w:val="10"/>
         </w:numPr>
         <w:tabs>
           <w:tab w:val="clear" w:pos="708"/>
@@ -3556,7 +3582,7 @@
           <w:sz w:val="22"/>
           <w:szCs w:val="22"/>
         </w:rPr>
-        <w:t>: Atendente, Administrador</w:t>
+        <w:t>: Administrador</w:t>
       </w:r>
     </w:p>
     <w:p>
@@ -3564,7 +3590,7 @@
         <w:pStyle w:val="BodyText"/>
         <w:numPr>
           <w:ilvl w:val="0"/>
-          <w:numId w:val="9"/>
+          <w:numId w:val="10"/>
         </w:numPr>
         <w:tabs>
           <w:tab w:val="clear" w:pos="708"/>
@@ -3581,6 +3607,353 @@
           <w:sz w:val="22"/>
           <w:szCs w:val="22"/>
         </w:rPr>
+        <w:t>Pré-Condição</w:t>
+      </w:r>
+      <w:r>
+        <w:rPr>
+          <w:rFonts w:ascii="Arial" w:hAnsi="Arial"/>
+          <w:sz w:val="22"/>
+          <w:szCs w:val="22"/>
+        </w:rPr>
+        <w:t>: O administrador deve estar autenticado.</w:t>
+      </w:r>
+    </w:p>
+    <w:p>
+      <w:pPr>
+        <w:pStyle w:val="BodyText"/>
+        <w:numPr>
+          <w:ilvl w:val="0"/>
+          <w:numId w:val="10"/>
+        </w:numPr>
+        <w:tabs>
+          <w:tab w:val="clear" w:pos="708"/>
+          <w:tab w:val="left" w:pos="0" w:leader="none"/>
+        </w:tabs>
+        <w:spacing w:before="0" w:after="0"/>
+        <w:ind w:hanging="283" w:left="709"/>
+        <w:rPr/>
+      </w:pPr>
+      <w:r>
+        <w:rPr>
+          <w:rStyle w:val="Strong"/>
+          <w:rFonts w:ascii="Arial" w:hAnsi="Arial"/>
+          <w:sz w:val="22"/>
+          <w:szCs w:val="22"/>
+        </w:rPr>
+        <w:t>Pós-Condição</w:t>
+      </w:r>
+      <w:r>
+        <w:rPr>
+          <w:rFonts w:ascii="Arial" w:hAnsi="Arial"/>
+          <w:sz w:val="22"/>
+          <w:szCs w:val="22"/>
+        </w:rPr>
+        <w:t>: O atendente é removido do sistema.</w:t>
+      </w:r>
+    </w:p>
+    <w:p>
+      <w:pPr>
+        <w:pStyle w:val="BodyText"/>
+        <w:numPr>
+          <w:ilvl w:val="0"/>
+          <w:numId w:val="10"/>
+        </w:numPr>
+        <w:tabs>
+          <w:tab w:val="clear" w:pos="708"/>
+          <w:tab w:val="left" w:pos="0" w:leader="none"/>
+        </w:tabs>
+        <w:spacing w:before="0" w:after="0"/>
+        <w:ind w:hanging="283" w:left="709"/>
+        <w:rPr/>
+      </w:pPr>
+      <w:r>
+        <w:rPr>
+          <w:rStyle w:val="Strong"/>
+          <w:rFonts w:ascii="Arial" w:hAnsi="Arial"/>
+          <w:sz w:val="22"/>
+          <w:szCs w:val="22"/>
+        </w:rPr>
+        <w:t>Fluxo de Execução</w:t>
+      </w:r>
+      <w:r>
+        <w:rPr>
+          <w:rFonts w:ascii="Arial" w:hAnsi="Arial"/>
+          <w:sz w:val="22"/>
+          <w:szCs w:val="22"/>
+        </w:rPr>
+        <w:t>:</w:t>
+      </w:r>
+    </w:p>
+    <w:p>
+      <w:pPr>
+        <w:pStyle w:val="BodyText"/>
+        <w:numPr>
+          <w:ilvl w:val="1"/>
+          <w:numId w:val="10"/>
+        </w:numPr>
+        <w:tabs>
+          <w:tab w:val="clear" w:pos="708"/>
+          <w:tab w:val="left" w:pos="0" w:leader="none"/>
+        </w:tabs>
+        <w:spacing w:before="0" w:after="0"/>
+        <w:ind w:hanging="283" w:left="1418"/>
+        <w:rPr>
+          <w:rFonts w:ascii="Arial" w:hAnsi="Arial"/>
+          <w:sz w:val="22"/>
+          <w:szCs w:val="22"/>
+        </w:rPr>
+      </w:pPr>
+      <w:r>
+        <w:rPr>
+          <w:rFonts w:ascii="Arial" w:hAnsi="Arial"/>
+          <w:sz w:val="22"/>
+          <w:szCs w:val="22"/>
+        </w:rPr>
+        <w:t>O administrador seleciona o atendente para exclusão.</w:t>
+      </w:r>
+    </w:p>
+    <w:p>
+      <w:pPr>
+        <w:pStyle w:val="BodyText"/>
+        <w:numPr>
+          <w:ilvl w:val="1"/>
+          <w:numId w:val="10"/>
+        </w:numPr>
+        <w:tabs>
+          <w:tab w:val="clear" w:pos="708"/>
+          <w:tab w:val="left" w:pos="0" w:leader="none"/>
+        </w:tabs>
+        <w:spacing w:before="0" w:after="0"/>
+        <w:ind w:hanging="283" w:left="1418"/>
+        <w:rPr>
+          <w:rFonts w:ascii="Arial" w:hAnsi="Arial"/>
+          <w:sz w:val="22"/>
+          <w:szCs w:val="22"/>
+        </w:rPr>
+      </w:pPr>
+      <w:r>
+        <w:rPr>
+          <w:rFonts w:ascii="Arial" w:hAnsi="Arial"/>
+          <w:sz w:val="22"/>
+          <w:szCs w:val="22"/>
+        </w:rPr>
+        <w:t>O sistema solicita confirmação.</w:t>
+      </w:r>
+    </w:p>
+    <w:p>
+      <w:pPr>
+        <w:pStyle w:val="BodyText"/>
+        <w:numPr>
+          <w:ilvl w:val="1"/>
+          <w:numId w:val="10"/>
+        </w:numPr>
+        <w:tabs>
+          <w:tab w:val="clear" w:pos="708"/>
+          <w:tab w:val="left" w:pos="0" w:leader="none"/>
+        </w:tabs>
+        <w:ind w:hanging="283" w:left="1418"/>
+        <w:rPr>
+          <w:rFonts w:ascii="Arial" w:hAnsi="Arial"/>
+          <w:sz w:val="22"/>
+          <w:szCs w:val="22"/>
+        </w:rPr>
+      </w:pPr>
+      <w:r>
+        <w:rPr>
+          <w:rFonts w:ascii="Arial" w:hAnsi="Arial"/>
+          <w:sz w:val="22"/>
+          <w:szCs w:val="22"/>
+        </w:rPr>
+        <w:t>O administrador confirma a exclusão e o sistema exclui o atendente.</w:t>
+      </w:r>
+    </w:p>
+    <w:p>
+      <w:pPr>
+        <w:pStyle w:val="Linhahorizontal"/>
+        <w:rPr>
+          <w:rFonts w:ascii="Arial" w:hAnsi="Arial"/>
+          <w:sz w:val="22"/>
+          <w:szCs w:val="22"/>
+        </w:rPr>
+      </w:pPr>
+      <w:r>
+        <w:rPr>
+          <w:rFonts w:ascii="Arial" w:hAnsi="Arial"/>
+          <w:sz w:val="22"/>
+          <w:szCs w:val="22"/>
+        </w:rPr>
+      </w:r>
+    </w:p>
+    <w:p>
+      <w:pPr>
+        <w:pStyle w:val="Heading3"/>
+        <w:numPr>
+          <w:ilvl w:val="2"/>
+          <w:numId w:val="1"/>
+        </w:numPr>
+        <w:ind w:hanging="0" w:left="0"/>
+        <w:rPr/>
+      </w:pPr>
+      <w:r>
+        <w:rPr>
+          <w:rStyle w:val="Strong"/>
+          <w:rFonts w:ascii="Arial" w:hAnsi="Arial"/>
+          <w:b/>
+          <w:bCs w:val="false"/>
+          <w:sz w:val="22"/>
+          <w:szCs w:val="22"/>
+        </w:rPr>
+        <w:t>Realizar</w:t>
+      </w:r>
+      <w:r>
+        <w:rPr>
+          <w:rStyle w:val="Strong"/>
+          <w:rFonts w:ascii="Arial" w:hAnsi="Arial"/>
+          <w:b/>
+          <w:bCs w:val="false"/>
+          <w:sz w:val="22"/>
+          <w:szCs w:val="22"/>
+        </w:rPr>
+        <w:t xml:space="preserve"> Consulta (UC11)</w:t>
+      </w:r>
+    </w:p>
+    <w:p>
+      <w:pPr>
+        <w:pStyle w:val="BodyText"/>
+        <w:numPr>
+          <w:ilvl w:val="0"/>
+          <w:numId w:val="11"/>
+        </w:numPr>
+        <w:tabs>
+          <w:tab w:val="clear" w:pos="708"/>
+          <w:tab w:val="left" w:pos="0" w:leader="none"/>
+        </w:tabs>
+        <w:spacing w:before="0" w:after="0"/>
+        <w:ind w:hanging="283" w:left="709"/>
+        <w:rPr/>
+      </w:pPr>
+      <w:r>
+        <w:rPr>
+          <w:rStyle w:val="Strong"/>
+          <w:rFonts w:ascii="Arial" w:hAnsi="Arial"/>
+          <w:sz w:val="22"/>
+          <w:szCs w:val="22"/>
+        </w:rPr>
+        <w:t>Identificação</w:t>
+      </w:r>
+      <w:r>
+        <w:rPr>
+          <w:rFonts w:ascii="Arial" w:hAnsi="Arial"/>
+          <w:sz w:val="22"/>
+          <w:szCs w:val="22"/>
+        </w:rPr>
+        <w:t>: UC11</w:t>
+      </w:r>
+    </w:p>
+    <w:p>
+      <w:pPr>
+        <w:pStyle w:val="BodyText"/>
+        <w:numPr>
+          <w:ilvl w:val="0"/>
+          <w:numId w:val="11"/>
+        </w:numPr>
+        <w:tabs>
+          <w:tab w:val="clear" w:pos="708"/>
+          <w:tab w:val="left" w:pos="0" w:leader="none"/>
+        </w:tabs>
+        <w:spacing w:before="0" w:after="0"/>
+        <w:ind w:hanging="283" w:left="709"/>
+        <w:rPr/>
+      </w:pPr>
+      <w:r>
+        <w:rPr>
+          <w:rStyle w:val="Strong"/>
+          <w:rFonts w:ascii="Arial" w:hAnsi="Arial"/>
+          <w:sz w:val="22"/>
+          <w:szCs w:val="22"/>
+        </w:rPr>
+        <w:t>Nome</w:t>
+      </w:r>
+      <w:r>
+        <w:rPr>
+          <w:rFonts w:ascii="Arial" w:hAnsi="Arial"/>
+          <w:sz w:val="22"/>
+          <w:szCs w:val="22"/>
+        </w:rPr>
+        <w:t xml:space="preserve">: </w:t>
+      </w:r>
+      <w:r>
+        <w:rPr>
+          <w:rFonts w:ascii="Arial" w:hAnsi="Arial"/>
+          <w:sz w:val="22"/>
+          <w:szCs w:val="22"/>
+        </w:rPr>
+        <w:t>Realizar C</w:t>
+      </w:r>
+      <w:r>
+        <w:rPr>
+          <w:rFonts w:ascii="Arial" w:hAnsi="Arial"/>
+          <w:sz w:val="22"/>
+          <w:szCs w:val="22"/>
+        </w:rPr>
+        <w:t>onsulta</w:t>
+      </w:r>
+    </w:p>
+    <w:p>
+      <w:pPr>
+        <w:pStyle w:val="BodyText"/>
+        <w:numPr>
+          <w:ilvl w:val="0"/>
+          <w:numId w:val="11"/>
+        </w:numPr>
+        <w:tabs>
+          <w:tab w:val="clear" w:pos="708"/>
+          <w:tab w:val="left" w:pos="0" w:leader="none"/>
+        </w:tabs>
+        <w:spacing w:before="0" w:after="0"/>
+        <w:ind w:hanging="283" w:left="709"/>
+        <w:rPr/>
+      </w:pPr>
+      <w:r>
+        <w:rPr>
+          <w:rStyle w:val="Strong"/>
+          <w:rFonts w:ascii="Arial" w:hAnsi="Arial"/>
+          <w:sz w:val="22"/>
+          <w:szCs w:val="22"/>
+        </w:rPr>
+        <w:t>Atores Primários</w:t>
+      </w:r>
+      <w:r>
+        <w:rPr>
+          <w:rFonts w:ascii="Arial" w:hAnsi="Arial"/>
+          <w:sz w:val="22"/>
+          <w:szCs w:val="22"/>
+        </w:rPr>
+        <w:t>: Médico, Administrador</w:t>
+      </w:r>
+    </w:p>
+    <w:p>
+      <w:pPr>
+        <w:pStyle w:val="BodyText"/>
+        <w:numPr>
+          <w:ilvl w:val="0"/>
+          <w:numId w:val="11"/>
+        </w:numPr>
+        <w:tabs>
+          <w:tab w:val="clear" w:pos="708"/>
+          <w:tab w:val="left" w:pos="0" w:leader="none"/>
+        </w:tabs>
+        <w:spacing w:before="0" w:after="0"/>
+        <w:ind w:hanging="283" w:left="709"/>
+        <w:rPr/>
+      </w:pPr>
+      <w:r>
+        <w:rPr>
+          <w:rStyle w:val="Strong"/>
+          <w:rFonts w:ascii="Arial" w:hAnsi="Arial"/>
+          <w:sz w:val="22"/>
+          <w:szCs w:val="22"/>
+        </w:rPr>
         <w:t>Atores Secundários</w:t>
       </w:r>
       <w:r>
@@ -3589,7 +3962,7 @@
           <w:sz w:val="22"/>
           <w:szCs w:val="22"/>
         </w:rPr>
-        <w:t>: Médico</w:t>
+        <w:t>: Nenhum</w:t>
       </w:r>
     </w:p>
     <w:p>
@@ -3597,7 +3970,7 @@
         <w:pStyle w:val="BodyText"/>
         <w:numPr>
           <w:ilvl w:val="0"/>
-          <w:numId w:val="9"/>
+          <w:numId w:val="11"/>
         </w:numPr>
         <w:tabs>
           <w:tab w:val="clear" w:pos="708"/>
@@ -3622,23 +3995,7 @@
           <w:sz w:val="22"/>
           <w:szCs w:val="22"/>
         </w:rPr>
-        <w:t xml:space="preserve">: O </w:t>
-      </w:r>
-      <w:r>
-        <w:rPr>
-          <w:rFonts w:ascii="Arial" w:hAnsi="Arial"/>
-          <w:sz w:val="22"/>
-          <w:szCs w:val="22"/>
-        </w:rPr>
-        <w:t>o</w:t>
-      </w:r>
-      <w:r>
-        <w:rPr>
-          <w:rFonts w:ascii="Arial" w:hAnsi="Arial"/>
-          <w:sz w:val="22"/>
-          <w:szCs w:val="22"/>
-        </w:rPr>
-        <w:t>perador deve estar autenticado e o médico deve existir no sistema.</w:t>
+        <w:t>: A consulta deve estar em andamento.</w:t>
       </w:r>
     </w:p>
     <w:p>
@@ -3646,7 +4003,7 @@
         <w:pStyle w:val="BodyText"/>
         <w:numPr>
           <w:ilvl w:val="0"/>
-          <w:numId w:val="9"/>
+          <w:numId w:val="11"/>
         </w:numPr>
         <w:tabs>
           <w:tab w:val="clear" w:pos="708"/>
@@ -3671,7 +4028,7 @@
           <w:sz w:val="22"/>
           <w:szCs w:val="22"/>
         </w:rPr>
-        <w:t>: O médico é excluído do sistema.</w:t>
+        <w:t>: O sistema registra o término da consulta.</w:t>
       </w:r>
     </w:p>
     <w:p>
@@ -3679,7 +4036,7 @@
         <w:pStyle w:val="BodyText"/>
         <w:numPr>
           <w:ilvl w:val="0"/>
-          <w:numId w:val="9"/>
+          <w:numId w:val="11"/>
         </w:numPr>
         <w:tabs>
           <w:tab w:val="clear" w:pos="708"/>
@@ -3732,23 +4089,7 @@
           <w:sz w:val="22"/>
           <w:szCs w:val="22"/>
         </w:rPr>
-        <w:t xml:space="preserve">O </w:t>
-      </w:r>
-      <w:r>
-        <w:rPr>
-          <w:rFonts w:ascii="Arial" w:hAnsi="Arial"/>
-          <w:sz w:val="22"/>
-          <w:szCs w:val="22"/>
-        </w:rPr>
-        <w:t>o</w:t>
-      </w:r>
-      <w:r>
-        <w:rPr>
-          <w:rFonts w:ascii="Arial" w:hAnsi="Arial"/>
-          <w:sz w:val="22"/>
-          <w:szCs w:val="22"/>
-        </w:rPr>
-        <w:t>perador seleciona o médico a ser excluído.</w:t>
+        <w:t>O operador acessa a consulta em andamento e marca o término.</w:t>
       </w:r>
     </w:p>
     <w:p>
@@ -3776,51 +4117,7 @@
           <w:sz w:val="22"/>
           <w:szCs w:val="22"/>
         </w:rPr>
-        <w:t>O sistema verifica se o médico possui consultas ativas.</w:t>
-      </w:r>
-    </w:p>
-    <w:p>
-      <w:pPr>
-        <w:pStyle w:val="BodyText"/>
-        <w:numPr>
-          <w:ilvl w:val="1"/>
-          <w:numId w:val="22"/>
-        </w:numPr>
-        <w:tabs>
-          <w:tab w:val="clear" w:pos="708"/>
-          <w:tab w:val="left" w:pos="0" w:leader="none"/>
-        </w:tabs>
-        <w:spacing w:before="0" w:after="0"/>
-        <w:ind w:hanging="283" w:left="1418"/>
-        <w:rPr>
-          <w:rFonts w:ascii="Arial" w:hAnsi="Arial"/>
-          <w:sz w:val="22"/>
-          <w:szCs w:val="22"/>
-        </w:rPr>
-      </w:pPr>
-      <w:r>
-        <w:rPr>
-          <w:rFonts w:ascii="Arial" w:hAnsi="Arial"/>
-          <w:sz w:val="22"/>
-          <w:szCs w:val="22"/>
-        </w:rPr>
-        <w:t xml:space="preserve">Se não houver consultas, o </w:t>
-      </w:r>
-      <w:r>
-        <w:rPr>
-          <w:rFonts w:ascii="Arial" w:hAnsi="Arial"/>
-          <w:sz w:val="22"/>
-          <w:szCs w:val="22"/>
-        </w:rPr>
-        <w:t>o</w:t>
-      </w:r>
-      <w:r>
-        <w:rPr>
-          <w:rFonts w:ascii="Arial" w:hAnsi="Arial"/>
-          <w:sz w:val="22"/>
-          <w:szCs w:val="22"/>
-        </w:rPr>
-        <w:t>perador confirma a exclusão e o médico é removido.</w:t>
+        <w:t>O sistema registra a hora de término e finaliza a consulta.</w:t>
       </w:r>
     </w:p>
     <w:p>
@@ -3855,10 +4152,11 @@
           <w:rStyle w:val="Strong"/>
           <w:rFonts w:ascii="Arial" w:hAnsi="Arial"/>
           <w:b/>
-          <w:sz w:val="22"/>
-          <w:szCs w:val="22"/>
-        </w:rPr>
-        <w:t>Excluir Atendente (UC09)</w:t>
+          <w:bCs w:val="false"/>
+          <w:sz w:val="22"/>
+          <w:szCs w:val="22"/>
+        </w:rPr>
+        <w:t>Visualizar Atendente (UC12)</w:t>
       </w:r>
     </w:p>
     <w:p>
@@ -3866,7 +4164,7 @@
         <w:pStyle w:val="BodyText"/>
         <w:numPr>
           <w:ilvl w:val="0"/>
-          <w:numId w:val="10"/>
+          <w:numId w:val="12"/>
         </w:numPr>
         <w:tabs>
           <w:tab w:val="clear" w:pos="708"/>
@@ -3891,7 +4189,7 @@
           <w:sz w:val="22"/>
           <w:szCs w:val="22"/>
         </w:rPr>
-        <w:t>: UC09</w:t>
+        <w:t>: UC12</w:t>
       </w:r>
     </w:p>
     <w:p>
@@ -3899,7 +4197,7 @@
         <w:pStyle w:val="BodyText"/>
         <w:numPr>
           <w:ilvl w:val="0"/>
-          <w:numId w:val="10"/>
+          <w:numId w:val="12"/>
         </w:numPr>
         <w:tabs>
           <w:tab w:val="clear" w:pos="708"/>
@@ -3924,7 +4222,7 @@
           <w:sz w:val="22"/>
           <w:szCs w:val="22"/>
         </w:rPr>
-        <w:t>: Excluir Atendente</w:t>
+        <w:t>: Visualizar Atendente</w:t>
       </w:r>
     </w:p>
     <w:p>
@@ -3932,7 +4230,7 @@
         <w:pStyle w:val="BodyText"/>
         <w:numPr>
           <w:ilvl w:val="0"/>
-          <w:numId w:val="10"/>
+          <w:numId w:val="12"/>
         </w:numPr>
         <w:tabs>
           <w:tab w:val="clear" w:pos="708"/>
@@ -3957,7 +4255,7 @@
           <w:sz w:val="22"/>
           <w:szCs w:val="22"/>
         </w:rPr>
-        <w:t>: Administrador</w:t>
+        <w:t>: Médico, Atendente, Administrador</w:t>
       </w:r>
     </w:p>
     <w:p>
@@ -3965,7 +4263,7 @@
         <w:pStyle w:val="BodyText"/>
         <w:numPr>
           <w:ilvl w:val="0"/>
-          <w:numId w:val="10"/>
+          <w:numId w:val="12"/>
         </w:numPr>
         <w:tabs>
           <w:tab w:val="clear" w:pos="708"/>
@@ -3990,7 +4288,7 @@
           <w:sz w:val="22"/>
           <w:szCs w:val="22"/>
         </w:rPr>
-        <w:t>: O administrador deve estar autenticado.</w:t>
+        <w:t>: O usuário deve estar autenticado.</w:t>
       </w:r>
     </w:p>
     <w:p>
@@ -3998,7 +4296,7 @@
         <w:pStyle w:val="BodyText"/>
         <w:numPr>
           <w:ilvl w:val="0"/>
-          <w:numId w:val="10"/>
+          <w:numId w:val="12"/>
         </w:numPr>
         <w:tabs>
           <w:tab w:val="clear" w:pos="708"/>
@@ -4023,7 +4321,7 @@
           <w:sz w:val="22"/>
           <w:szCs w:val="22"/>
         </w:rPr>
-        <w:t>: O atendente é removido do sistema.</w:t>
+        <w:t>: O usuário visualiza as informações dos atendentes cadastrados.</w:t>
       </w:r>
     </w:p>
     <w:p>
@@ -4031,7 +4329,7 @@
         <w:pStyle w:val="BodyText"/>
         <w:numPr>
           <w:ilvl w:val="0"/>
-          <w:numId w:val="10"/>
+          <w:numId w:val="12"/>
         </w:numPr>
         <w:tabs>
           <w:tab w:val="clear" w:pos="708"/>
@@ -4064,7 +4362,7 @@
         <w:pStyle w:val="BodyText"/>
         <w:numPr>
           <w:ilvl w:val="1"/>
-          <w:numId w:val="10"/>
+          <w:numId w:val="12"/>
         </w:numPr>
         <w:tabs>
           <w:tab w:val="clear" w:pos="708"/>
@@ -4084,7 +4382,7 @@
           <w:sz w:val="22"/>
           <w:szCs w:val="22"/>
         </w:rPr>
-        <w:t>O administrador seleciona o atendente para exclusão.</w:t>
+        <w:t>O usuário acessa a lista de atendentes.</w:t>
       </w:r>
     </w:p>
     <w:p>
@@ -4092,13 +4390,12 @@
         <w:pStyle w:val="BodyText"/>
         <w:numPr>
           <w:ilvl w:val="1"/>
-          <w:numId w:val="10"/>
-        </w:numPr>
-        <w:tabs>
-          <w:tab w:val="clear" w:pos="708"/>
-          <w:tab w:val="left" w:pos="0" w:leader="none"/>
-        </w:tabs>
-        <w:spacing w:before="0" w:after="0"/>
+          <w:numId w:val="12"/>
+        </w:numPr>
+        <w:tabs>
+          <w:tab w:val="clear" w:pos="708"/>
+          <w:tab w:val="left" w:pos="0" w:leader="none"/>
+        </w:tabs>
         <w:ind w:hanging="283" w:left="1418"/>
         <w:rPr>
           <w:rFonts w:ascii="Arial" w:hAnsi="Arial"/>
@@ -4112,34 +4409,7 @@
           <w:sz w:val="22"/>
           <w:szCs w:val="22"/>
         </w:rPr>
-        <w:t>O sistema solicita confirmação.</w:t>
-      </w:r>
-    </w:p>
-    <w:p>
-      <w:pPr>
-        <w:pStyle w:val="BodyText"/>
-        <w:numPr>
-          <w:ilvl w:val="1"/>
-          <w:numId w:val="10"/>
-        </w:numPr>
-        <w:tabs>
-          <w:tab w:val="clear" w:pos="708"/>
-          <w:tab w:val="left" w:pos="0" w:leader="none"/>
-        </w:tabs>
-        <w:ind w:hanging="283" w:left="1418"/>
-        <w:rPr>
-          <w:rFonts w:ascii="Arial" w:hAnsi="Arial"/>
-          <w:sz w:val="22"/>
-          <w:szCs w:val="22"/>
-        </w:rPr>
-      </w:pPr>
-      <w:r>
-        <w:rPr>
-          <w:rFonts w:ascii="Arial" w:hAnsi="Arial"/>
-          <w:sz w:val="22"/>
-          <w:szCs w:val="22"/>
-        </w:rPr>
-        <w:t>O administrador confirma a exclusão e o sistema exclui o atendente.</w:t>
+        <w:t>O sistema exibe os atendentes cadastrados.</w:t>
       </w:r>
     </w:p>
     <w:p>
@@ -4174,10 +4444,11 @@
           <w:rStyle w:val="Strong"/>
           <w:rFonts w:ascii="Arial" w:hAnsi="Arial"/>
           <w:b/>
-          <w:sz w:val="22"/>
-          <w:szCs w:val="22"/>
-        </w:rPr>
-        <w:t>Marcar Início da Consulta (UC10)</w:t>
+          <w:bCs w:val="false"/>
+          <w:sz w:val="22"/>
+          <w:szCs w:val="22"/>
+        </w:rPr>
+        <w:t>Visualizar Paciente (UC13)</w:t>
       </w:r>
     </w:p>
     <w:p>
@@ -4185,7 +4456,7 @@
         <w:pStyle w:val="BodyText"/>
         <w:numPr>
           <w:ilvl w:val="0"/>
-          <w:numId w:val="11"/>
+          <w:numId w:val="13"/>
         </w:numPr>
         <w:tabs>
           <w:tab w:val="clear" w:pos="708"/>
@@ -4210,7 +4481,7 @@
           <w:sz w:val="22"/>
           <w:szCs w:val="22"/>
         </w:rPr>
-        <w:t>: UC10</w:t>
+        <w:t>: UC13</w:t>
       </w:r>
     </w:p>
     <w:p>
@@ -4218,7 +4489,7 @@
         <w:pStyle w:val="BodyText"/>
         <w:numPr>
           <w:ilvl w:val="0"/>
-          <w:numId w:val="11"/>
+          <w:numId w:val="13"/>
         </w:numPr>
         <w:tabs>
           <w:tab w:val="clear" w:pos="708"/>
@@ -4243,7 +4514,7 @@
           <w:sz w:val="22"/>
           <w:szCs w:val="22"/>
         </w:rPr>
-        <w:t>: Marcar Início da Consulta</w:t>
+        <w:t>: Visualizar Paciente</w:t>
       </w:r>
     </w:p>
     <w:p>
@@ -4251,7 +4522,7 @@
         <w:pStyle w:val="BodyText"/>
         <w:numPr>
           <w:ilvl w:val="0"/>
-          <w:numId w:val="11"/>
+          <w:numId w:val="13"/>
         </w:numPr>
         <w:tabs>
           <w:tab w:val="clear" w:pos="708"/>
@@ -4276,7 +4547,7 @@
           <w:sz w:val="22"/>
           <w:szCs w:val="22"/>
         </w:rPr>
-        <w:t>: Médico, Administrador</w:t>
+        <w:t>: Médico, Atendente, Administrador</w:t>
       </w:r>
     </w:p>
     <w:p>
@@ -4284,7 +4555,7 @@
         <w:pStyle w:val="BodyText"/>
         <w:numPr>
           <w:ilvl w:val="0"/>
-          <w:numId w:val="11"/>
+          <w:numId w:val="13"/>
         </w:numPr>
         <w:tabs>
           <w:tab w:val="clear" w:pos="708"/>
@@ -4301,15 +4572,15 @@
           <w:sz w:val="22"/>
           <w:szCs w:val="22"/>
         </w:rPr>
-        <w:t>Atores Secundários</w:t>
-      </w:r>
-      <w:r>
-        <w:rPr>
-          <w:rFonts w:ascii="Arial" w:hAnsi="Arial"/>
-          <w:sz w:val="22"/>
-          <w:szCs w:val="22"/>
-        </w:rPr>
-        <w:t>: Nenhum</w:t>
+        <w:t>Pré-Condição</w:t>
+      </w:r>
+      <w:r>
+        <w:rPr>
+          <w:rFonts w:ascii="Arial" w:hAnsi="Arial"/>
+          <w:sz w:val="22"/>
+          <w:szCs w:val="22"/>
+        </w:rPr>
+        <w:t>: O usuário deve estar autenticado.</w:t>
       </w:r>
     </w:p>
     <w:p>
@@ -4317,7 +4588,7 @@
         <w:pStyle w:val="BodyText"/>
         <w:numPr>
           <w:ilvl w:val="0"/>
-          <w:numId w:val="11"/>
+          <w:numId w:val="13"/>
         </w:numPr>
         <w:tabs>
           <w:tab w:val="clear" w:pos="708"/>
@@ -4334,15 +4605,15 @@
           <w:sz w:val="22"/>
           <w:szCs w:val="22"/>
         </w:rPr>
-        <w:t>Pré-Condição</w:t>
-      </w:r>
-      <w:r>
-        <w:rPr>
-          <w:rFonts w:ascii="Arial" w:hAnsi="Arial"/>
-          <w:sz w:val="22"/>
-          <w:szCs w:val="22"/>
-        </w:rPr>
-        <w:t>: A consulta deve estar agendada e o médico autenticado.</w:t>
+        <w:t>Pós-Condição</w:t>
+      </w:r>
+      <w:r>
+        <w:rPr>
+          <w:rFonts w:ascii="Arial" w:hAnsi="Arial"/>
+          <w:sz w:val="22"/>
+          <w:szCs w:val="22"/>
+        </w:rPr>
+        <w:t>: As informações dos pacientes são exibidas.</w:t>
       </w:r>
     </w:p>
     <w:p>
@@ -4350,7 +4621,7 @@
         <w:pStyle w:val="BodyText"/>
         <w:numPr>
           <w:ilvl w:val="0"/>
-          <w:numId w:val="11"/>
+          <w:numId w:val="13"/>
         </w:numPr>
         <w:tabs>
           <w:tab w:val="clear" w:pos="708"/>
@@ -4367,39 +4638,6 @@
           <w:sz w:val="22"/>
           <w:szCs w:val="22"/>
         </w:rPr>
-        <w:t>Pós-Condição</w:t>
-      </w:r>
-      <w:r>
-        <w:rPr>
-          <w:rFonts w:ascii="Arial" w:hAnsi="Arial"/>
-          <w:sz w:val="22"/>
-          <w:szCs w:val="22"/>
-        </w:rPr>
-        <w:t>: O sistema registra o início da consulta.</w:t>
-      </w:r>
-    </w:p>
-    <w:p>
-      <w:pPr>
-        <w:pStyle w:val="BodyText"/>
-        <w:numPr>
-          <w:ilvl w:val="0"/>
-          <w:numId w:val="11"/>
-        </w:numPr>
-        <w:tabs>
-          <w:tab w:val="clear" w:pos="708"/>
-          <w:tab w:val="left" w:pos="0" w:leader="none"/>
-        </w:tabs>
-        <w:spacing w:before="0" w:after="0"/>
-        <w:ind w:hanging="283" w:left="709"/>
-        <w:rPr/>
-      </w:pPr>
-      <w:r>
-        <w:rPr>
-          <w:rStyle w:val="Strong"/>
-          <w:rFonts w:ascii="Arial" w:hAnsi="Arial"/>
-          <w:sz w:val="22"/>
-          <w:szCs w:val="22"/>
-        </w:rPr>
         <w:t>Fluxo de Execução</w:t>
       </w:r>
       <w:r>
@@ -4416,7 +4654,7 @@
         <w:pStyle w:val="BodyText"/>
         <w:numPr>
           <w:ilvl w:val="1"/>
-          <w:numId w:val="23"/>
+          <w:numId w:val="13"/>
         </w:numPr>
         <w:tabs>
           <w:tab w:val="clear" w:pos="708"/>
@@ -4436,23 +4674,7 @@
           <w:sz w:val="22"/>
           <w:szCs w:val="22"/>
         </w:rPr>
-        <w:t xml:space="preserve">O </w:t>
-      </w:r>
-      <w:r>
-        <w:rPr>
-          <w:rFonts w:ascii="Arial" w:hAnsi="Arial"/>
-          <w:sz w:val="22"/>
-          <w:szCs w:val="22"/>
-        </w:rPr>
-        <w:t>o</w:t>
-      </w:r>
-      <w:r>
-        <w:rPr>
-          <w:rFonts w:ascii="Arial" w:hAnsi="Arial"/>
-          <w:sz w:val="22"/>
-          <w:szCs w:val="22"/>
-        </w:rPr>
-        <w:t>perador acessa a consulta e marca o início.</w:t>
+        <w:t>O usuário acessa a lista de pacientes.</w:t>
       </w:r>
     </w:p>
     <w:p>
@@ -4460,13 +4682,12 @@
         <w:pStyle w:val="BodyText"/>
         <w:numPr>
           <w:ilvl w:val="1"/>
-          <w:numId w:val="23"/>
-        </w:numPr>
-        <w:tabs>
-          <w:tab w:val="clear" w:pos="708"/>
-          <w:tab w:val="left" w:pos="0" w:leader="none"/>
-        </w:tabs>
-        <w:spacing w:before="0" w:after="0"/>
+          <w:numId w:val="13"/>
+        </w:numPr>
+        <w:tabs>
+          <w:tab w:val="clear" w:pos="708"/>
+          <w:tab w:val="left" w:pos="0" w:leader="none"/>
+        </w:tabs>
         <w:ind w:hanging="283" w:left="1418"/>
         <w:rPr>
           <w:rFonts w:ascii="Arial" w:hAnsi="Arial"/>
@@ -4480,7 +4701,7 @@
           <w:sz w:val="22"/>
           <w:szCs w:val="22"/>
         </w:rPr>
-        <w:t>O sistema registra a hora de início da consulta.</w:t>
+        <w:t>O sistema exibe os dados dos pacientes.</w:t>
       </w:r>
     </w:p>
     <w:p>
@@ -4515,642 +4736,11 @@
           <w:rStyle w:val="Strong"/>
           <w:rFonts w:ascii="Arial" w:hAnsi="Arial"/>
           <w:b/>
-          <w:sz w:val="22"/>
-          <w:szCs w:val="22"/>
-        </w:rPr>
-        <w:t>Marcar Término da Consulta (UC11)</w:t>
-      </w:r>
-    </w:p>
-    <w:p>
-      <w:pPr>
-        <w:pStyle w:val="BodyText"/>
-        <w:numPr>
-          <w:ilvl w:val="0"/>
-          <w:numId w:val="12"/>
-        </w:numPr>
-        <w:tabs>
-          <w:tab w:val="clear" w:pos="708"/>
-          <w:tab w:val="left" w:pos="0" w:leader="none"/>
-        </w:tabs>
-        <w:spacing w:before="0" w:after="0"/>
-        <w:ind w:hanging="283" w:left="709"/>
-        <w:rPr/>
-      </w:pPr>
-      <w:r>
-        <w:rPr>
-          <w:rStyle w:val="Strong"/>
-          <w:rFonts w:ascii="Arial" w:hAnsi="Arial"/>
-          <w:sz w:val="22"/>
-          <w:szCs w:val="22"/>
-        </w:rPr>
-        <w:t>Identificação</w:t>
-      </w:r>
-      <w:r>
-        <w:rPr>
-          <w:rFonts w:ascii="Arial" w:hAnsi="Arial"/>
-          <w:sz w:val="22"/>
-          <w:szCs w:val="22"/>
-        </w:rPr>
-        <w:t>: UC11</w:t>
-      </w:r>
-    </w:p>
-    <w:p>
-      <w:pPr>
-        <w:pStyle w:val="BodyText"/>
-        <w:numPr>
-          <w:ilvl w:val="0"/>
-          <w:numId w:val="12"/>
-        </w:numPr>
-        <w:tabs>
-          <w:tab w:val="clear" w:pos="708"/>
-          <w:tab w:val="left" w:pos="0" w:leader="none"/>
-        </w:tabs>
-        <w:spacing w:before="0" w:after="0"/>
-        <w:ind w:hanging="283" w:left="709"/>
-        <w:rPr/>
-      </w:pPr>
-      <w:r>
-        <w:rPr>
-          <w:rStyle w:val="Strong"/>
-          <w:rFonts w:ascii="Arial" w:hAnsi="Arial"/>
-          <w:sz w:val="22"/>
-          <w:szCs w:val="22"/>
-        </w:rPr>
-        <w:t>Nome</w:t>
-      </w:r>
-      <w:r>
-        <w:rPr>
-          <w:rFonts w:ascii="Arial" w:hAnsi="Arial"/>
-          <w:sz w:val="22"/>
-          <w:szCs w:val="22"/>
-        </w:rPr>
-        <w:t>: Marcar Término da Consulta</w:t>
-      </w:r>
-    </w:p>
-    <w:p>
-      <w:pPr>
-        <w:pStyle w:val="BodyText"/>
-        <w:numPr>
-          <w:ilvl w:val="0"/>
-          <w:numId w:val="12"/>
-        </w:numPr>
-        <w:tabs>
-          <w:tab w:val="clear" w:pos="708"/>
-          <w:tab w:val="left" w:pos="0" w:leader="none"/>
-        </w:tabs>
-        <w:spacing w:before="0" w:after="0"/>
-        <w:ind w:hanging="283" w:left="709"/>
-        <w:rPr/>
-      </w:pPr>
-      <w:r>
-        <w:rPr>
-          <w:rStyle w:val="Strong"/>
-          <w:rFonts w:ascii="Arial" w:hAnsi="Arial"/>
-          <w:sz w:val="22"/>
-          <w:szCs w:val="22"/>
-        </w:rPr>
-        <w:t>Atores Primários</w:t>
-      </w:r>
-      <w:r>
-        <w:rPr>
-          <w:rFonts w:ascii="Arial" w:hAnsi="Arial"/>
-          <w:sz w:val="22"/>
-          <w:szCs w:val="22"/>
-        </w:rPr>
-        <w:t>: Médico, Administrador</w:t>
-      </w:r>
-    </w:p>
-    <w:p>
-      <w:pPr>
-        <w:pStyle w:val="BodyText"/>
-        <w:numPr>
-          <w:ilvl w:val="0"/>
-          <w:numId w:val="12"/>
-        </w:numPr>
-        <w:tabs>
-          <w:tab w:val="clear" w:pos="708"/>
-          <w:tab w:val="left" w:pos="0" w:leader="none"/>
-        </w:tabs>
-        <w:spacing w:before="0" w:after="0"/>
-        <w:ind w:hanging="283" w:left="709"/>
-        <w:rPr/>
-      </w:pPr>
-      <w:r>
-        <w:rPr>
-          <w:rStyle w:val="Strong"/>
-          <w:rFonts w:ascii="Arial" w:hAnsi="Arial"/>
-          <w:sz w:val="22"/>
-          <w:szCs w:val="22"/>
-        </w:rPr>
-        <w:t>Atores Secundários</w:t>
-      </w:r>
-      <w:r>
-        <w:rPr>
-          <w:rFonts w:ascii="Arial" w:hAnsi="Arial"/>
-          <w:sz w:val="22"/>
-          <w:szCs w:val="22"/>
-        </w:rPr>
-        <w:t>: Nenhum</w:t>
-      </w:r>
-    </w:p>
-    <w:p>
-      <w:pPr>
-        <w:pStyle w:val="BodyText"/>
-        <w:numPr>
-          <w:ilvl w:val="0"/>
-          <w:numId w:val="12"/>
-        </w:numPr>
-        <w:tabs>
-          <w:tab w:val="clear" w:pos="708"/>
-          <w:tab w:val="left" w:pos="0" w:leader="none"/>
-        </w:tabs>
-        <w:spacing w:before="0" w:after="0"/>
-        <w:ind w:hanging="283" w:left="709"/>
-        <w:rPr/>
-      </w:pPr>
-      <w:r>
-        <w:rPr>
-          <w:rStyle w:val="Strong"/>
-          <w:rFonts w:ascii="Arial" w:hAnsi="Arial"/>
-          <w:sz w:val="22"/>
-          <w:szCs w:val="22"/>
-        </w:rPr>
-        <w:t>Pré-Condição</w:t>
-      </w:r>
-      <w:r>
-        <w:rPr>
-          <w:rFonts w:ascii="Arial" w:hAnsi="Arial"/>
-          <w:sz w:val="22"/>
-          <w:szCs w:val="22"/>
-        </w:rPr>
-        <w:t>: A consulta deve estar em andamento.</w:t>
-      </w:r>
-    </w:p>
-    <w:p>
-      <w:pPr>
-        <w:pStyle w:val="BodyText"/>
-        <w:numPr>
-          <w:ilvl w:val="0"/>
-          <w:numId w:val="12"/>
-        </w:numPr>
-        <w:tabs>
-          <w:tab w:val="clear" w:pos="708"/>
-          <w:tab w:val="left" w:pos="0" w:leader="none"/>
-        </w:tabs>
-        <w:spacing w:before="0" w:after="0"/>
-        <w:ind w:hanging="283" w:left="709"/>
-        <w:rPr/>
-      </w:pPr>
-      <w:r>
-        <w:rPr>
-          <w:rStyle w:val="Strong"/>
-          <w:rFonts w:ascii="Arial" w:hAnsi="Arial"/>
-          <w:sz w:val="22"/>
-          <w:szCs w:val="22"/>
-        </w:rPr>
-        <w:t>Pós-Condição</w:t>
-      </w:r>
-      <w:r>
-        <w:rPr>
-          <w:rFonts w:ascii="Arial" w:hAnsi="Arial"/>
-          <w:sz w:val="22"/>
-          <w:szCs w:val="22"/>
-        </w:rPr>
-        <w:t>: O sistema registra o término da consulta.</w:t>
-      </w:r>
-    </w:p>
-    <w:p>
-      <w:pPr>
-        <w:pStyle w:val="BodyText"/>
-        <w:numPr>
-          <w:ilvl w:val="0"/>
-          <w:numId w:val="12"/>
-        </w:numPr>
-        <w:tabs>
-          <w:tab w:val="clear" w:pos="708"/>
-          <w:tab w:val="left" w:pos="0" w:leader="none"/>
-        </w:tabs>
-        <w:spacing w:before="0" w:after="0"/>
-        <w:ind w:hanging="283" w:left="709"/>
-        <w:rPr/>
-      </w:pPr>
-      <w:r>
-        <w:rPr>
-          <w:rStyle w:val="Strong"/>
-          <w:rFonts w:ascii="Arial" w:hAnsi="Arial"/>
-          <w:sz w:val="22"/>
-          <w:szCs w:val="22"/>
-        </w:rPr>
-        <w:t>Fluxo de Execução</w:t>
-      </w:r>
-      <w:r>
-        <w:rPr>
-          <w:rFonts w:ascii="Arial" w:hAnsi="Arial"/>
-          <w:sz w:val="22"/>
-          <w:szCs w:val="22"/>
-        </w:rPr>
-        <w:t>:</w:t>
-      </w:r>
-    </w:p>
-    <w:p>
-      <w:pPr>
-        <w:pStyle w:val="BodyText"/>
-        <w:numPr>
-          <w:ilvl w:val="1"/>
-          <w:numId w:val="24"/>
-        </w:numPr>
-        <w:tabs>
-          <w:tab w:val="clear" w:pos="708"/>
-          <w:tab w:val="left" w:pos="0" w:leader="none"/>
-        </w:tabs>
-        <w:spacing w:before="0" w:after="0"/>
-        <w:ind w:hanging="283" w:left="1418"/>
-        <w:rPr>
-          <w:rFonts w:ascii="Arial" w:hAnsi="Arial"/>
-          <w:sz w:val="22"/>
-          <w:szCs w:val="22"/>
-        </w:rPr>
-      </w:pPr>
-      <w:r>
-        <w:rPr>
-          <w:rFonts w:ascii="Arial" w:hAnsi="Arial"/>
-          <w:sz w:val="22"/>
-          <w:szCs w:val="22"/>
-        </w:rPr>
-        <w:t xml:space="preserve">O </w:t>
-      </w:r>
-      <w:r>
-        <w:rPr>
-          <w:rFonts w:ascii="Arial" w:hAnsi="Arial"/>
-          <w:sz w:val="22"/>
-          <w:szCs w:val="22"/>
-        </w:rPr>
-        <w:t>o</w:t>
-      </w:r>
-      <w:r>
-        <w:rPr>
-          <w:rFonts w:ascii="Arial" w:hAnsi="Arial"/>
-          <w:sz w:val="22"/>
-          <w:szCs w:val="22"/>
-        </w:rPr>
-        <w:t>perador acessa a consulta em andamento e marca o término.</w:t>
-      </w:r>
-    </w:p>
-    <w:p>
-      <w:pPr>
-        <w:pStyle w:val="BodyText"/>
-        <w:numPr>
-          <w:ilvl w:val="1"/>
-          <w:numId w:val="24"/>
-        </w:numPr>
-        <w:tabs>
-          <w:tab w:val="clear" w:pos="708"/>
-          <w:tab w:val="left" w:pos="0" w:leader="none"/>
-        </w:tabs>
-        <w:spacing w:before="0" w:after="0"/>
-        <w:ind w:hanging="283" w:left="1418"/>
-        <w:rPr>
-          <w:rFonts w:ascii="Arial" w:hAnsi="Arial"/>
-          <w:sz w:val="22"/>
-          <w:szCs w:val="22"/>
-        </w:rPr>
-      </w:pPr>
-      <w:r>
-        <w:rPr>
-          <w:rFonts w:ascii="Arial" w:hAnsi="Arial"/>
-          <w:sz w:val="22"/>
-          <w:szCs w:val="22"/>
-        </w:rPr>
-        <w:t>O sistema registra a hora de término e finaliza a consulta.</w:t>
-      </w:r>
-    </w:p>
-    <w:p>
-      <w:pPr>
-        <w:pStyle w:val="Linhahorizontal"/>
-        <w:rPr>
-          <w:rFonts w:ascii="Arial" w:hAnsi="Arial"/>
-          <w:sz w:val="22"/>
-          <w:szCs w:val="22"/>
-        </w:rPr>
-      </w:pPr>
-      <w:r>
-        <w:rPr>
-          <w:rFonts w:ascii="Arial" w:hAnsi="Arial"/>
-          <w:sz w:val="22"/>
-          <w:szCs w:val="22"/>
-        </w:rPr>
-      </w:r>
-    </w:p>
-    <w:p>
-      <w:pPr>
-        <w:pStyle w:val="Heading3"/>
-        <w:numPr>
-          <w:ilvl w:val="2"/>
-          <w:numId w:val="1"/>
-        </w:numPr>
-        <w:ind w:hanging="0" w:left="0"/>
-        <w:rPr/>
-      </w:pPr>
-      <w:r>
-        <w:rPr>
-          <w:rStyle w:val="Strong"/>
-          <w:rFonts w:ascii="Arial" w:hAnsi="Arial"/>
-          <w:b/>
-          <w:sz w:val="22"/>
-          <w:szCs w:val="22"/>
-        </w:rPr>
-        <w:t>Visualizar Atendente (UC12)</w:t>
-      </w:r>
-    </w:p>
-    <w:p>
-      <w:pPr>
-        <w:pStyle w:val="BodyText"/>
-        <w:numPr>
-          <w:ilvl w:val="0"/>
-          <w:numId w:val="13"/>
-        </w:numPr>
-        <w:tabs>
-          <w:tab w:val="clear" w:pos="708"/>
-          <w:tab w:val="left" w:pos="0" w:leader="none"/>
-        </w:tabs>
-        <w:spacing w:before="0" w:after="0"/>
-        <w:ind w:hanging="283" w:left="709"/>
-        <w:rPr/>
-      </w:pPr>
-      <w:r>
-        <w:rPr>
-          <w:rStyle w:val="Strong"/>
-          <w:rFonts w:ascii="Arial" w:hAnsi="Arial"/>
-          <w:sz w:val="22"/>
-          <w:szCs w:val="22"/>
-        </w:rPr>
-        <w:t>Identificação</w:t>
-      </w:r>
-      <w:r>
-        <w:rPr>
-          <w:rFonts w:ascii="Arial" w:hAnsi="Arial"/>
-          <w:sz w:val="22"/>
-          <w:szCs w:val="22"/>
-        </w:rPr>
-        <w:t>: UC12</w:t>
-      </w:r>
-    </w:p>
-    <w:p>
-      <w:pPr>
-        <w:pStyle w:val="BodyText"/>
-        <w:numPr>
-          <w:ilvl w:val="0"/>
-          <w:numId w:val="13"/>
-        </w:numPr>
-        <w:tabs>
-          <w:tab w:val="clear" w:pos="708"/>
-          <w:tab w:val="left" w:pos="0" w:leader="none"/>
-        </w:tabs>
-        <w:spacing w:before="0" w:after="0"/>
-        <w:ind w:hanging="283" w:left="709"/>
-        <w:rPr/>
-      </w:pPr>
-      <w:r>
-        <w:rPr>
-          <w:rStyle w:val="Strong"/>
-          <w:rFonts w:ascii="Arial" w:hAnsi="Arial"/>
-          <w:sz w:val="22"/>
-          <w:szCs w:val="22"/>
-        </w:rPr>
-        <w:t>Nome</w:t>
-      </w:r>
-      <w:r>
-        <w:rPr>
-          <w:rFonts w:ascii="Arial" w:hAnsi="Arial"/>
-          <w:sz w:val="22"/>
-          <w:szCs w:val="22"/>
-        </w:rPr>
-        <w:t>: Visualizar Atendente</w:t>
-      </w:r>
-    </w:p>
-    <w:p>
-      <w:pPr>
-        <w:pStyle w:val="BodyText"/>
-        <w:numPr>
-          <w:ilvl w:val="0"/>
-          <w:numId w:val="13"/>
-        </w:numPr>
-        <w:tabs>
-          <w:tab w:val="clear" w:pos="708"/>
-          <w:tab w:val="left" w:pos="0" w:leader="none"/>
-        </w:tabs>
-        <w:spacing w:before="0" w:after="0"/>
-        <w:ind w:hanging="283" w:left="709"/>
-        <w:rPr/>
-      </w:pPr>
-      <w:r>
-        <w:rPr>
-          <w:rStyle w:val="Strong"/>
-          <w:rFonts w:ascii="Arial" w:hAnsi="Arial"/>
-          <w:sz w:val="22"/>
-          <w:szCs w:val="22"/>
-        </w:rPr>
-        <w:t>Atores Primários</w:t>
-      </w:r>
-      <w:r>
-        <w:rPr>
-          <w:rFonts w:ascii="Arial" w:hAnsi="Arial"/>
-          <w:sz w:val="22"/>
-          <w:szCs w:val="22"/>
-        </w:rPr>
-        <w:t>: Médico, Atendente, Administrador</w:t>
-      </w:r>
-    </w:p>
-    <w:p>
-      <w:pPr>
-        <w:pStyle w:val="BodyText"/>
-        <w:numPr>
-          <w:ilvl w:val="0"/>
-          <w:numId w:val="13"/>
-        </w:numPr>
-        <w:tabs>
-          <w:tab w:val="clear" w:pos="708"/>
-          <w:tab w:val="left" w:pos="0" w:leader="none"/>
-        </w:tabs>
-        <w:spacing w:before="0" w:after="0"/>
-        <w:ind w:hanging="283" w:left="709"/>
-        <w:rPr/>
-      </w:pPr>
-      <w:r>
-        <w:rPr>
-          <w:rStyle w:val="Strong"/>
-          <w:rFonts w:ascii="Arial" w:hAnsi="Arial"/>
-          <w:sz w:val="22"/>
-          <w:szCs w:val="22"/>
-        </w:rPr>
-        <w:t>Pré-Condição</w:t>
-      </w:r>
-      <w:r>
-        <w:rPr>
-          <w:rFonts w:ascii="Arial" w:hAnsi="Arial"/>
-          <w:sz w:val="22"/>
-          <w:szCs w:val="22"/>
-        </w:rPr>
-        <w:t>: O usuário deve estar autenticado.</w:t>
-      </w:r>
-    </w:p>
-    <w:p>
-      <w:pPr>
-        <w:pStyle w:val="BodyText"/>
-        <w:numPr>
-          <w:ilvl w:val="0"/>
-          <w:numId w:val="13"/>
-        </w:numPr>
-        <w:tabs>
-          <w:tab w:val="clear" w:pos="708"/>
-          <w:tab w:val="left" w:pos="0" w:leader="none"/>
-        </w:tabs>
-        <w:spacing w:before="0" w:after="0"/>
-        <w:ind w:hanging="283" w:left="709"/>
-        <w:rPr/>
-      </w:pPr>
-      <w:r>
-        <w:rPr>
-          <w:rStyle w:val="Strong"/>
-          <w:rFonts w:ascii="Arial" w:hAnsi="Arial"/>
-          <w:sz w:val="22"/>
-          <w:szCs w:val="22"/>
-        </w:rPr>
-        <w:t>Pós-Condição</w:t>
-      </w:r>
-      <w:r>
-        <w:rPr>
-          <w:rFonts w:ascii="Arial" w:hAnsi="Arial"/>
-          <w:sz w:val="22"/>
-          <w:szCs w:val="22"/>
-        </w:rPr>
-        <w:t>: O usuário visualiza as informações dos atendentes cadastrados.</w:t>
-      </w:r>
-    </w:p>
-    <w:p>
-      <w:pPr>
-        <w:pStyle w:val="BodyText"/>
-        <w:numPr>
-          <w:ilvl w:val="0"/>
-          <w:numId w:val="13"/>
-        </w:numPr>
-        <w:tabs>
-          <w:tab w:val="clear" w:pos="708"/>
-          <w:tab w:val="left" w:pos="0" w:leader="none"/>
-        </w:tabs>
-        <w:spacing w:before="0" w:after="0"/>
-        <w:ind w:hanging="283" w:left="709"/>
-        <w:rPr/>
-      </w:pPr>
-      <w:r>
-        <w:rPr>
-          <w:rStyle w:val="Strong"/>
-          <w:rFonts w:ascii="Arial" w:hAnsi="Arial"/>
-          <w:sz w:val="22"/>
-          <w:szCs w:val="22"/>
-        </w:rPr>
-        <w:t>Fluxo de Execução</w:t>
-      </w:r>
-      <w:r>
-        <w:rPr>
-          <w:rFonts w:ascii="Arial" w:hAnsi="Arial"/>
-          <w:sz w:val="22"/>
-          <w:szCs w:val="22"/>
-        </w:rPr>
-        <w:t>:</w:t>
-      </w:r>
-    </w:p>
-    <w:p>
-      <w:pPr>
-        <w:pStyle w:val="BodyText"/>
-        <w:numPr>
-          <w:ilvl w:val="1"/>
-          <w:numId w:val="13"/>
-        </w:numPr>
-        <w:tabs>
-          <w:tab w:val="clear" w:pos="708"/>
-          <w:tab w:val="left" w:pos="0" w:leader="none"/>
-        </w:tabs>
-        <w:spacing w:before="0" w:after="0"/>
-        <w:ind w:hanging="283" w:left="1418"/>
-        <w:rPr>
-          <w:rFonts w:ascii="Arial" w:hAnsi="Arial"/>
-          <w:sz w:val="22"/>
-          <w:szCs w:val="22"/>
-        </w:rPr>
-      </w:pPr>
-      <w:r>
-        <w:rPr>
-          <w:rFonts w:ascii="Arial" w:hAnsi="Arial"/>
-          <w:sz w:val="22"/>
-          <w:szCs w:val="22"/>
-        </w:rPr>
-        <w:t>O usuário acessa a lista de atendentes.</w:t>
-      </w:r>
-    </w:p>
-    <w:p>
-      <w:pPr>
-        <w:pStyle w:val="BodyText"/>
-        <w:numPr>
-          <w:ilvl w:val="1"/>
-          <w:numId w:val="13"/>
-        </w:numPr>
-        <w:tabs>
-          <w:tab w:val="clear" w:pos="708"/>
-          <w:tab w:val="left" w:pos="0" w:leader="none"/>
-        </w:tabs>
-        <w:ind w:hanging="283" w:left="1418"/>
-        <w:rPr>
-          <w:rFonts w:ascii="Arial" w:hAnsi="Arial"/>
-          <w:sz w:val="22"/>
-          <w:szCs w:val="22"/>
-        </w:rPr>
-      </w:pPr>
-      <w:r>
-        <w:rPr>
-          <w:rFonts w:ascii="Arial" w:hAnsi="Arial"/>
-          <w:sz w:val="22"/>
-          <w:szCs w:val="22"/>
-        </w:rPr>
-        <w:t>O sistema exibe os atendentes cadastrados.</w:t>
-      </w:r>
-    </w:p>
-    <w:p>
-      <w:pPr>
-        <w:pStyle w:val="Linhahorizontal"/>
-        <w:rPr>
-          <w:rFonts w:ascii="Arial" w:hAnsi="Arial"/>
-          <w:sz w:val="22"/>
-          <w:szCs w:val="22"/>
-        </w:rPr>
-      </w:pPr>
-      <w:r>
-        <w:rPr>
-          <w:rFonts w:ascii="Arial" w:hAnsi="Arial"/>
-          <w:sz w:val="22"/>
-          <w:szCs w:val="22"/>
-        </w:rPr>
-      </w:r>
-    </w:p>
-    <w:p>
-      <w:pPr>
-        <w:pStyle w:val="Heading3"/>
-        <w:numPr>
-          <w:ilvl w:val="2"/>
-          <w:numId w:val="1"/>
-        </w:numPr>
-        <w:ind w:hanging="0" w:left="0"/>
-        <w:rPr/>
-      </w:pPr>
-      <w:r>
-        <w:rPr>
-          <w:rStyle w:val="Strong"/>
-          <w:rFonts w:ascii="Arial" w:hAnsi="Arial"/>
-          <w:b/>
-          <w:sz w:val="22"/>
-          <w:szCs w:val="22"/>
-        </w:rPr>
-        <w:t>Visualizar Paciente (UC13)</w:t>
+          <w:bCs w:val="false"/>
+          <w:sz w:val="22"/>
+          <w:szCs w:val="22"/>
+        </w:rPr>
+        <w:t>Visualizar Médico (UC14)</w:t>
       </w:r>
     </w:p>
     <w:p>
@@ -5183,7 +4773,7 @@
           <w:sz w:val="22"/>
           <w:szCs w:val="22"/>
         </w:rPr>
-        <w:t>: UC13</w:t>
+        <w:t>: UC14</w:t>
       </w:r>
     </w:p>
     <w:p>
@@ -5216,7 +4806,7 @@
           <w:sz w:val="22"/>
           <w:szCs w:val="22"/>
         </w:rPr>
-        <w:t>: Visualizar Paciente</w:t>
+        <w:t>: Visualizar Médico</w:t>
       </w:r>
     </w:p>
     <w:p>
@@ -5315,7 +4905,7 @@
           <w:sz w:val="22"/>
           <w:szCs w:val="22"/>
         </w:rPr>
-        <w:t>: As informações dos pacientes são exibidas.</w:t>
+        <w:t>: As informações dos médicos cadastrados são exibidas.</w:t>
       </w:r>
     </w:p>
     <w:p>
@@ -5376,7 +4966,7 @@
           <w:sz w:val="22"/>
           <w:szCs w:val="22"/>
         </w:rPr>
-        <w:t>O usuário acessa a lista de pacientes.</w:t>
+        <w:t>O usuário acessa a lista de médicos.</w:t>
       </w:r>
     </w:p>
     <w:p>
@@ -5385,297 +4975,6 @@
         <w:numPr>
           <w:ilvl w:val="1"/>
           <w:numId w:val="14"/>
-        </w:numPr>
-        <w:tabs>
-          <w:tab w:val="clear" w:pos="708"/>
-          <w:tab w:val="left" w:pos="0" w:leader="none"/>
-        </w:tabs>
-        <w:ind w:hanging="283" w:left="1418"/>
-        <w:rPr>
-          <w:rFonts w:ascii="Arial" w:hAnsi="Arial"/>
-          <w:sz w:val="22"/>
-          <w:szCs w:val="22"/>
-        </w:rPr>
-      </w:pPr>
-      <w:r>
-        <w:rPr>
-          <w:rFonts w:ascii="Arial" w:hAnsi="Arial"/>
-          <w:sz w:val="22"/>
-          <w:szCs w:val="22"/>
-        </w:rPr>
-        <w:t>O sistema exibe os dados dos pacientes.</w:t>
-      </w:r>
-    </w:p>
-    <w:p>
-      <w:pPr>
-        <w:pStyle w:val="Linhahorizontal"/>
-        <w:rPr>
-          <w:rFonts w:ascii="Arial" w:hAnsi="Arial"/>
-          <w:sz w:val="22"/>
-          <w:szCs w:val="22"/>
-        </w:rPr>
-      </w:pPr>
-      <w:r>
-        <w:rPr>
-          <w:rFonts w:ascii="Arial" w:hAnsi="Arial"/>
-          <w:sz w:val="22"/>
-          <w:szCs w:val="22"/>
-        </w:rPr>
-      </w:r>
-    </w:p>
-    <w:p>
-      <w:pPr>
-        <w:pStyle w:val="Heading3"/>
-        <w:numPr>
-          <w:ilvl w:val="2"/>
-          <w:numId w:val="1"/>
-        </w:numPr>
-        <w:ind w:hanging="0" w:left="0"/>
-        <w:rPr/>
-      </w:pPr>
-      <w:r>
-        <w:rPr>
-          <w:rStyle w:val="Strong"/>
-          <w:rFonts w:ascii="Arial" w:hAnsi="Arial"/>
-          <w:b/>
-          <w:sz w:val="22"/>
-          <w:szCs w:val="22"/>
-        </w:rPr>
-        <w:t>Visualizar Médico (UC14)</w:t>
-      </w:r>
-    </w:p>
-    <w:p>
-      <w:pPr>
-        <w:pStyle w:val="BodyText"/>
-        <w:numPr>
-          <w:ilvl w:val="0"/>
-          <w:numId w:val="15"/>
-        </w:numPr>
-        <w:tabs>
-          <w:tab w:val="clear" w:pos="708"/>
-          <w:tab w:val="left" w:pos="0" w:leader="none"/>
-        </w:tabs>
-        <w:spacing w:before="0" w:after="0"/>
-        <w:ind w:hanging="283" w:left="709"/>
-        <w:rPr/>
-      </w:pPr>
-      <w:r>
-        <w:rPr>
-          <w:rStyle w:val="Strong"/>
-          <w:rFonts w:ascii="Arial" w:hAnsi="Arial"/>
-          <w:sz w:val="22"/>
-          <w:szCs w:val="22"/>
-        </w:rPr>
-        <w:t>Identificação</w:t>
-      </w:r>
-      <w:r>
-        <w:rPr>
-          <w:rFonts w:ascii="Arial" w:hAnsi="Arial"/>
-          <w:sz w:val="22"/>
-          <w:szCs w:val="22"/>
-        </w:rPr>
-        <w:t>: UC14</w:t>
-      </w:r>
-    </w:p>
-    <w:p>
-      <w:pPr>
-        <w:pStyle w:val="BodyText"/>
-        <w:numPr>
-          <w:ilvl w:val="0"/>
-          <w:numId w:val="15"/>
-        </w:numPr>
-        <w:tabs>
-          <w:tab w:val="clear" w:pos="708"/>
-          <w:tab w:val="left" w:pos="0" w:leader="none"/>
-        </w:tabs>
-        <w:spacing w:before="0" w:after="0"/>
-        <w:ind w:hanging="283" w:left="709"/>
-        <w:rPr/>
-      </w:pPr>
-      <w:r>
-        <w:rPr>
-          <w:rStyle w:val="Strong"/>
-          <w:rFonts w:ascii="Arial" w:hAnsi="Arial"/>
-          <w:sz w:val="22"/>
-          <w:szCs w:val="22"/>
-        </w:rPr>
-        <w:t>Nome</w:t>
-      </w:r>
-      <w:r>
-        <w:rPr>
-          <w:rFonts w:ascii="Arial" w:hAnsi="Arial"/>
-          <w:sz w:val="22"/>
-          <w:szCs w:val="22"/>
-        </w:rPr>
-        <w:t>: Visualizar Médico</w:t>
-      </w:r>
-    </w:p>
-    <w:p>
-      <w:pPr>
-        <w:pStyle w:val="BodyText"/>
-        <w:numPr>
-          <w:ilvl w:val="0"/>
-          <w:numId w:val="15"/>
-        </w:numPr>
-        <w:tabs>
-          <w:tab w:val="clear" w:pos="708"/>
-          <w:tab w:val="left" w:pos="0" w:leader="none"/>
-        </w:tabs>
-        <w:spacing w:before="0" w:after="0"/>
-        <w:ind w:hanging="283" w:left="709"/>
-        <w:rPr/>
-      </w:pPr>
-      <w:r>
-        <w:rPr>
-          <w:rStyle w:val="Strong"/>
-          <w:rFonts w:ascii="Arial" w:hAnsi="Arial"/>
-          <w:sz w:val="22"/>
-          <w:szCs w:val="22"/>
-        </w:rPr>
-        <w:t>Atores Primários</w:t>
-      </w:r>
-      <w:r>
-        <w:rPr>
-          <w:rFonts w:ascii="Arial" w:hAnsi="Arial"/>
-          <w:sz w:val="22"/>
-          <w:szCs w:val="22"/>
-        </w:rPr>
-        <w:t>: Médico, Atendente, Administrador</w:t>
-      </w:r>
-    </w:p>
-    <w:p>
-      <w:pPr>
-        <w:pStyle w:val="BodyText"/>
-        <w:numPr>
-          <w:ilvl w:val="0"/>
-          <w:numId w:val="15"/>
-        </w:numPr>
-        <w:tabs>
-          <w:tab w:val="clear" w:pos="708"/>
-          <w:tab w:val="left" w:pos="0" w:leader="none"/>
-        </w:tabs>
-        <w:spacing w:before="0" w:after="0"/>
-        <w:ind w:hanging="283" w:left="709"/>
-        <w:rPr/>
-      </w:pPr>
-      <w:r>
-        <w:rPr>
-          <w:rStyle w:val="Strong"/>
-          <w:rFonts w:ascii="Arial" w:hAnsi="Arial"/>
-          <w:sz w:val="22"/>
-          <w:szCs w:val="22"/>
-        </w:rPr>
-        <w:t>Pré-Condição</w:t>
-      </w:r>
-      <w:r>
-        <w:rPr>
-          <w:rFonts w:ascii="Arial" w:hAnsi="Arial"/>
-          <w:sz w:val="22"/>
-          <w:szCs w:val="22"/>
-        </w:rPr>
-        <w:t>: O usuário deve estar autenticado.</w:t>
-      </w:r>
-    </w:p>
-    <w:p>
-      <w:pPr>
-        <w:pStyle w:val="BodyText"/>
-        <w:numPr>
-          <w:ilvl w:val="0"/>
-          <w:numId w:val="15"/>
-        </w:numPr>
-        <w:tabs>
-          <w:tab w:val="clear" w:pos="708"/>
-          <w:tab w:val="left" w:pos="0" w:leader="none"/>
-        </w:tabs>
-        <w:spacing w:before="0" w:after="0"/>
-        <w:ind w:hanging="283" w:left="709"/>
-        <w:rPr/>
-      </w:pPr>
-      <w:r>
-        <w:rPr>
-          <w:rStyle w:val="Strong"/>
-          <w:rFonts w:ascii="Arial" w:hAnsi="Arial"/>
-          <w:sz w:val="22"/>
-          <w:szCs w:val="22"/>
-        </w:rPr>
-        <w:t>Pós-Condição</w:t>
-      </w:r>
-      <w:r>
-        <w:rPr>
-          <w:rFonts w:ascii="Arial" w:hAnsi="Arial"/>
-          <w:sz w:val="22"/>
-          <w:szCs w:val="22"/>
-        </w:rPr>
-        <w:t>: As informações dos médicos cadastrados são exibidas.</w:t>
-      </w:r>
-    </w:p>
-    <w:p>
-      <w:pPr>
-        <w:pStyle w:val="BodyText"/>
-        <w:numPr>
-          <w:ilvl w:val="0"/>
-          <w:numId w:val="15"/>
-        </w:numPr>
-        <w:tabs>
-          <w:tab w:val="clear" w:pos="708"/>
-          <w:tab w:val="left" w:pos="0" w:leader="none"/>
-        </w:tabs>
-        <w:spacing w:before="0" w:after="0"/>
-        <w:ind w:hanging="283" w:left="709"/>
-        <w:rPr/>
-      </w:pPr>
-      <w:r>
-        <w:rPr>
-          <w:rStyle w:val="Strong"/>
-          <w:rFonts w:ascii="Arial" w:hAnsi="Arial"/>
-          <w:sz w:val="22"/>
-          <w:szCs w:val="22"/>
-        </w:rPr>
-        <w:t>Fluxo de Execução</w:t>
-      </w:r>
-      <w:r>
-        <w:rPr>
-          <w:rFonts w:ascii="Arial" w:hAnsi="Arial"/>
-          <w:sz w:val="22"/>
-          <w:szCs w:val="22"/>
-        </w:rPr>
-        <w:t>:</w:t>
-      </w:r>
-    </w:p>
-    <w:p>
-      <w:pPr>
-        <w:pStyle w:val="BodyText"/>
-        <w:numPr>
-          <w:ilvl w:val="1"/>
-          <w:numId w:val="15"/>
-        </w:numPr>
-        <w:tabs>
-          <w:tab w:val="clear" w:pos="708"/>
-          <w:tab w:val="left" w:pos="0" w:leader="none"/>
-        </w:tabs>
-        <w:spacing w:before="0" w:after="0"/>
-        <w:ind w:hanging="283" w:left="1418"/>
-        <w:rPr>
-          <w:rFonts w:ascii="Arial" w:hAnsi="Arial"/>
-          <w:sz w:val="22"/>
-          <w:szCs w:val="22"/>
-        </w:rPr>
-      </w:pPr>
-      <w:r>
-        <w:rPr>
-          <w:rFonts w:ascii="Arial" w:hAnsi="Arial"/>
-          <w:sz w:val="22"/>
-          <w:szCs w:val="22"/>
-        </w:rPr>
-        <w:t>O usuário acessa a lista de médicos.</w:t>
-      </w:r>
-    </w:p>
-    <w:p>
-      <w:pPr>
-        <w:pStyle w:val="BodyText"/>
-        <w:numPr>
-          <w:ilvl w:val="1"/>
-          <w:numId w:val="15"/>
         </w:numPr>
         <w:tabs>
           <w:tab w:val="clear" w:pos="708"/>
@@ -5762,84 +5061,19 @@
         <w:rPr>
           <w:rFonts w:cs="Arial" w:ascii="Arial" w:hAnsi="Arial"/>
         </w:rPr>
-      </w:r>
-    </w:p>
-    <w:p>
-      <w:pPr>
-        <w:pStyle w:val="Normal"/>
-        <w:spacing w:lineRule="auto" w:line="240" w:before="120" w:after="0"/>
-        <w:jc w:val="both"/>
-        <w:rPr>
-          <w:rFonts w:ascii="Arial" w:hAnsi="Arial" w:cs="Arial"/>
-          <w:sz w:val="20"/>
-          <w:szCs w:val="20"/>
-        </w:rPr>
-      </w:pPr>
-      <w:r>
-        <w:rPr>
-          <w:rFonts w:cs="Arial" w:ascii="Arial" w:hAnsi="Arial"/>
-          <w:sz w:val="20"/>
-          <w:szCs w:val="20"/>
-        </w:rPr>
-      </w:r>
-    </w:p>
-    <w:p>
-      <w:pPr>
-        <w:pStyle w:val="Normal"/>
-        <w:spacing w:lineRule="auto" w:line="247" w:before="0" w:after="0"/>
-        <w:jc w:val="both"/>
-        <w:rPr>
-          <w:rFonts w:ascii="Arial" w:hAnsi="Arial" w:cs="Arial"/>
-          <w:b/>
-          <w:bCs/>
-          <w:sz w:val="28"/>
-          <w:szCs w:val="28"/>
-        </w:rPr>
-      </w:pPr>
-      <w:r>
-        <w:rPr>
-          <w:rFonts w:cs="Arial" w:ascii="Arial" w:hAnsi="Arial"/>
-          <w:b/>
-          <w:bCs/>
-          <w:sz w:val="28"/>
-          <w:szCs w:val="28"/>
-        </w:rPr>
-      </w:r>
-    </w:p>
-    <w:p>
-      <w:pPr>
-        <w:pStyle w:val="Normal"/>
-        <w:spacing w:lineRule="auto" w:line="247" w:before="0" w:after="0"/>
-        <w:jc w:val="both"/>
-        <w:rPr>
-          <w:rFonts w:ascii="Arial" w:hAnsi="Arial"/>
-        </w:rPr>
-      </w:pPr>
-      <w:r>
-        <w:rPr>
-          <w:rFonts w:cs="Arial" w:ascii="Arial" w:hAnsi="Arial"/>
-          <w:b/>
-          <w:bCs/>
-          <w:sz w:val="28"/>
-          <w:szCs w:val="28"/>
-        </w:rPr>
-        <w:br/>
-        <w:br/>
-      </w:r>
-      <w:r>
         <w:drawing>
-          <wp:anchor behindDoc="0" distT="0" distB="0" distL="0" distR="0" simplePos="0" locked="0" layoutInCell="0" allowOverlap="1" relativeHeight="2">
+          <wp:anchor behindDoc="0" distT="0" distB="0" distL="0" distR="0" simplePos="0" locked="0" layoutInCell="0" allowOverlap="1" relativeHeight="4">
             <wp:simplePos x="0" y="0"/>
             <wp:positionH relativeFrom="column">
-              <wp:align>center</wp:align>
+              <wp:posOffset>-138430</wp:posOffset>
             </wp:positionH>
             <wp:positionV relativeFrom="paragraph">
-              <wp:posOffset>635</wp:posOffset>
+              <wp:posOffset>78105</wp:posOffset>
             </wp:positionV>
             <wp:extent cx="6480810" cy="5439410"/>
             <wp:effectExtent l="0" t="0" r="0" b="0"/>
             <wp:wrapSquare wrapText="largest"/>
-            <wp:docPr id="1" name="Figura1" descr=""/>
+            <wp:docPr id="1" name="Image1" descr=""/>
             <wp:cNvGraphicFramePr>
               <a:graphicFrameLocks xmlns:a="http://schemas.openxmlformats.org/drawingml/2006/main" noChangeAspect="1"/>
             </wp:cNvGraphicFramePr>
@@ -5847,7 +5081,7 @@
               <a:graphicData uri="http://schemas.openxmlformats.org/drawingml/2006/picture">
                 <pic:pic xmlns:pic="http://schemas.openxmlformats.org/drawingml/2006/picture">
                   <pic:nvPicPr>
-                    <pic:cNvPr id="1" name="Figura1" descr=""/>
+                    <pic:cNvPr id="1" name="Image1" descr=""/>
                     <pic:cNvPicPr>
                       <a:picLocks noChangeAspect="1" noChangeArrowheads="1"/>
                     </pic:cNvPicPr>
@@ -5873,6 +5107,16 @@
           </wp:anchor>
         </w:drawing>
       </w:r>
+    </w:p>
+    <w:p>
+      <w:pPr>
+        <w:pStyle w:val="Normal"/>
+        <w:spacing w:lineRule="auto" w:line="247" w:before="0" w:after="0"/>
+        <w:jc w:val="both"/>
+        <w:rPr>
+          <w:rFonts w:ascii="Arial" w:hAnsi="Arial"/>
+        </w:rPr>
+      </w:pPr>
       <w:r>
         <w:rPr>
           <w:rFonts w:cs="Arial" w:ascii="Arial" w:hAnsi="Arial"/>
@@ -5881,8 +5125,6 @@
           <w:sz w:val="28"/>
           <w:szCs w:val="28"/>
         </w:rPr>
-        <w:br/>
-        <w:br/>
         <w:br/>
       </w:r>
     </w:p>
@@ -6028,7 +5270,7 @@
       </w:pPr>
       <w:r>
         <w:drawing>
-          <wp:anchor behindDoc="0" distT="0" distB="0" distL="0" distR="0" simplePos="0" locked="0" layoutInCell="0" allowOverlap="1" relativeHeight="3">
+          <wp:anchor behindDoc="0" distT="0" distB="0" distL="0" distR="0" simplePos="0" locked="0" layoutInCell="0" allowOverlap="1" relativeHeight="2">
             <wp:simplePos x="0" y="0"/>
             <wp:positionH relativeFrom="column">
               <wp:align>center</wp:align>
@@ -6206,7 +5448,7 @@
       </w:pPr>
       <w:r>
         <w:drawing>
-          <wp:anchor behindDoc="0" distT="0" distB="0" distL="0" distR="0" simplePos="0" locked="0" layoutInCell="0" allowOverlap="1" relativeHeight="4">
+          <wp:anchor behindDoc="0" distT="0" distB="0" distL="0" distR="0" simplePos="0" locked="0" layoutInCell="0" allowOverlap="1" relativeHeight="3">
             <wp:simplePos x="0" y="0"/>
             <wp:positionH relativeFrom="column">
               <wp:posOffset>17145</wp:posOffset>
@@ -9427,248 +8669,6 @@
     </w:lvl>
   </w:abstractNum>
   <w:abstractNum w:abstractNumId="23">
-    <w:lvl w:ilvl="0">
-      <w:start w:val="1"/>
-      <w:numFmt w:val="bullet"/>
-      <w:lvlText w:val=""/>
-      <w:lvlJc w:val="left"/>
-      <w:pPr>
-        <w:tabs>
-          <w:tab w:val="num" w:pos="709"/>
-        </w:tabs>
-        <w:ind w:left="709" w:hanging="283"/>
-      </w:pPr>
-      <w:rPr>
-        <w:rFonts w:ascii="Symbol" w:hAnsi="Symbol" w:cs="Symbol" w:hint="default"/>
-      </w:rPr>
-    </w:lvl>
-    <w:lvl w:ilvl="1">
-      <w:start w:val="1"/>
-      <w:numFmt w:val="decimal"/>
-      <w:lvlText w:val="%2."/>
-      <w:lvlJc w:val="left"/>
-      <w:pPr>
-        <w:tabs>
-          <w:tab w:val="num" w:pos="1418"/>
-        </w:tabs>
-        <w:ind w:left="1418" w:hanging="283"/>
-      </w:pPr>
-      <w:rPr/>
-    </w:lvl>
-    <w:lvl w:ilvl="2">
-      <w:start w:val="1"/>
-      <w:numFmt w:val="decimal"/>
-      <w:lvlText w:val="%3."/>
-      <w:lvlJc w:val="left"/>
-      <w:pPr>
-        <w:tabs>
-          <w:tab w:val="num" w:pos="2127"/>
-        </w:tabs>
-        <w:ind w:left="2127" w:hanging="283"/>
-      </w:pPr>
-      <w:rPr/>
-    </w:lvl>
-    <w:lvl w:ilvl="3">
-      <w:start w:val="1"/>
-      <w:numFmt w:val="decimal"/>
-      <w:lvlText w:val="%4."/>
-      <w:lvlJc w:val="left"/>
-      <w:pPr>
-        <w:tabs>
-          <w:tab w:val="num" w:pos="2836"/>
-        </w:tabs>
-        <w:ind w:left="2836" w:hanging="283"/>
-      </w:pPr>
-      <w:rPr/>
-    </w:lvl>
-    <w:lvl w:ilvl="4">
-      <w:start w:val="1"/>
-      <w:numFmt w:val="decimal"/>
-      <w:lvlText w:val="%5."/>
-      <w:lvlJc w:val="left"/>
-      <w:pPr>
-        <w:tabs>
-          <w:tab w:val="num" w:pos="3545"/>
-        </w:tabs>
-        <w:ind w:left="3545" w:hanging="283"/>
-      </w:pPr>
-      <w:rPr/>
-    </w:lvl>
-    <w:lvl w:ilvl="5">
-      <w:start w:val="1"/>
-      <w:numFmt w:val="decimal"/>
-      <w:lvlText w:val="%6."/>
-      <w:lvlJc w:val="left"/>
-      <w:pPr>
-        <w:tabs>
-          <w:tab w:val="num" w:pos="4254"/>
-        </w:tabs>
-        <w:ind w:left="4254" w:hanging="283"/>
-      </w:pPr>
-      <w:rPr/>
-    </w:lvl>
-    <w:lvl w:ilvl="6">
-      <w:start w:val="1"/>
-      <w:numFmt w:val="decimal"/>
-      <w:lvlText w:val="%7."/>
-      <w:lvlJc w:val="left"/>
-      <w:pPr>
-        <w:tabs>
-          <w:tab w:val="num" w:pos="4963"/>
-        </w:tabs>
-        <w:ind w:left="4963" w:hanging="283"/>
-      </w:pPr>
-      <w:rPr/>
-    </w:lvl>
-    <w:lvl w:ilvl="7">
-      <w:start w:val="1"/>
-      <w:numFmt w:val="decimal"/>
-      <w:lvlText w:val="%8."/>
-      <w:lvlJc w:val="left"/>
-      <w:pPr>
-        <w:tabs>
-          <w:tab w:val="num" w:pos="5672"/>
-        </w:tabs>
-        <w:ind w:left="5672" w:hanging="283"/>
-      </w:pPr>
-      <w:rPr/>
-    </w:lvl>
-    <w:lvl w:ilvl="8">
-      <w:start w:val="1"/>
-      <w:numFmt w:val="decimal"/>
-      <w:lvlText w:val="%9."/>
-      <w:lvlJc w:val="left"/>
-      <w:pPr>
-        <w:tabs>
-          <w:tab w:val="num" w:pos="6381"/>
-        </w:tabs>
-        <w:ind w:left="6381" w:hanging="283"/>
-      </w:pPr>
-      <w:rPr/>
-    </w:lvl>
-  </w:abstractNum>
-  <w:abstractNum w:abstractNumId="24">
-    <w:lvl w:ilvl="0">
-      <w:start w:val="1"/>
-      <w:numFmt w:val="bullet"/>
-      <w:lvlText w:val=""/>
-      <w:lvlJc w:val="left"/>
-      <w:pPr>
-        <w:tabs>
-          <w:tab w:val="num" w:pos="709"/>
-        </w:tabs>
-        <w:ind w:left="709" w:hanging="283"/>
-      </w:pPr>
-      <w:rPr>
-        <w:rFonts w:ascii="Symbol" w:hAnsi="Symbol" w:cs="Symbol" w:hint="default"/>
-      </w:rPr>
-    </w:lvl>
-    <w:lvl w:ilvl="1">
-      <w:start w:val="1"/>
-      <w:numFmt w:val="decimal"/>
-      <w:lvlText w:val="%2."/>
-      <w:lvlJc w:val="left"/>
-      <w:pPr>
-        <w:tabs>
-          <w:tab w:val="num" w:pos="1418"/>
-        </w:tabs>
-        <w:ind w:left="1418" w:hanging="283"/>
-      </w:pPr>
-      <w:rPr/>
-    </w:lvl>
-    <w:lvl w:ilvl="2">
-      <w:start w:val="1"/>
-      <w:numFmt w:val="decimal"/>
-      <w:lvlText w:val="%3."/>
-      <w:lvlJc w:val="left"/>
-      <w:pPr>
-        <w:tabs>
-          <w:tab w:val="num" w:pos="2127"/>
-        </w:tabs>
-        <w:ind w:left="2127" w:hanging="283"/>
-      </w:pPr>
-      <w:rPr/>
-    </w:lvl>
-    <w:lvl w:ilvl="3">
-      <w:start w:val="1"/>
-      <w:numFmt w:val="decimal"/>
-      <w:lvlText w:val="%4."/>
-      <w:lvlJc w:val="left"/>
-      <w:pPr>
-        <w:tabs>
-          <w:tab w:val="num" w:pos="2836"/>
-        </w:tabs>
-        <w:ind w:left="2836" w:hanging="283"/>
-      </w:pPr>
-      <w:rPr/>
-    </w:lvl>
-    <w:lvl w:ilvl="4">
-      <w:start w:val="1"/>
-      <w:numFmt w:val="decimal"/>
-      <w:lvlText w:val="%5."/>
-      <w:lvlJc w:val="left"/>
-      <w:pPr>
-        <w:tabs>
-          <w:tab w:val="num" w:pos="3545"/>
-        </w:tabs>
-        <w:ind w:left="3545" w:hanging="283"/>
-      </w:pPr>
-      <w:rPr/>
-    </w:lvl>
-    <w:lvl w:ilvl="5">
-      <w:start w:val="1"/>
-      <w:numFmt w:val="decimal"/>
-      <w:lvlText w:val="%6."/>
-      <w:lvlJc w:val="left"/>
-      <w:pPr>
-        <w:tabs>
-          <w:tab w:val="num" w:pos="4254"/>
-        </w:tabs>
-        <w:ind w:left="4254" w:hanging="283"/>
-      </w:pPr>
-      <w:rPr/>
-    </w:lvl>
-    <w:lvl w:ilvl="6">
-      <w:start w:val="1"/>
-      <w:numFmt w:val="decimal"/>
-      <w:lvlText w:val="%7."/>
-      <w:lvlJc w:val="left"/>
-      <w:pPr>
-        <w:tabs>
-          <w:tab w:val="num" w:pos="4963"/>
-        </w:tabs>
-        <w:ind w:left="4963" w:hanging="283"/>
-      </w:pPr>
-      <w:rPr/>
-    </w:lvl>
-    <w:lvl w:ilvl="7">
-      <w:start w:val="1"/>
-      <w:numFmt w:val="decimal"/>
-      <w:lvlText w:val="%8."/>
-      <w:lvlJc w:val="left"/>
-      <w:pPr>
-        <w:tabs>
-          <w:tab w:val="num" w:pos="5672"/>
-        </w:tabs>
-        <w:ind w:left="5672" w:hanging="283"/>
-      </w:pPr>
-      <w:rPr/>
-    </w:lvl>
-    <w:lvl w:ilvl="8">
-      <w:start w:val="1"/>
-      <w:numFmt w:val="decimal"/>
-      <w:lvlText w:val="%9."/>
-      <w:lvlJc w:val="left"/>
-      <w:pPr>
-        <w:tabs>
-          <w:tab w:val="num" w:pos="6381"/>
-        </w:tabs>
-        <w:ind w:left="6381" w:hanging="283"/>
-      </w:pPr>
-      <w:rPr/>
-    </w:lvl>
-  </w:abstractNum>
-  <w:abstractNum w:abstractNumId="25">
     <w:lvl w:ilvl="0">
       <w:start w:val="1"/>
       <w:numFmt w:val="none"/>
@@ -9855,12 +8855,6 @@
   </w:num>
   <w:num w:numId="23">
     <w:abstractNumId w:val="23"/>
-  </w:num>
-  <w:num w:numId="24">
-    <w:abstractNumId w:val="24"/>
-  </w:num>
-  <w:num w:numId="25">
-    <w:abstractNumId w:val="25"/>
   </w:num>
 </w:numbering>
 </file>
@@ -10110,8 +9104,8 @@
       <w:rFonts w:ascii="OpenSymbol" w:hAnsi="OpenSymbol" w:eastAsia="OpenSymbol" w:cs="OpenSymbol"/>
     </w:rPr>
   </w:style>
-  <w:style w:type="paragraph" w:styleId="Ttulo">
-    <w:name w:val="Título"/>
+  <w:style w:type="paragraph" w:styleId="Heading">
+    <w:name w:val="Heading"/>
     <w:basedOn w:val="Normal"/>
     <w:next w:val="BodyText"/>
     <w:qFormat/>
@@ -10120,7 +9114,7 @@
       <w:spacing w:before="240" w:after="120"/>
     </w:pPr>
     <w:rPr>
-      <w:rFonts w:ascii="Liberation Sans" w:hAnsi="Liberation Sans" w:eastAsia="Noto Sans CJK SC" w:cs="Lohit Devanagari"/>
+      <w:rFonts w:ascii="Liberation Sans" w:hAnsi="Liberation Sans" w:eastAsia="Noto Sans CJK SC" w:cs="Noto Sans Devanagari"/>
       <w:sz w:val="28"/>
       <w:szCs w:val="28"/>
     </w:rPr>
@@ -10162,7 +9156,33 @@
       <w:szCs w:val="24"/>
     </w:rPr>
   </w:style>
-  <w:style w:type="paragraph" w:styleId="Ndice" w:customStyle="1">
+  <w:style w:type="paragraph" w:styleId="Index">
+    <w:name w:val="Index"/>
+    <w:basedOn w:val="Normal"/>
+    <w:qFormat/>
+    <w:pPr>
+      <w:suppressLineNumbers/>
+    </w:pPr>
+    <w:rPr>
+      <w:rFonts w:cs="Noto Sans Devanagari"/>
+    </w:rPr>
+  </w:style>
+  <w:style w:type="paragraph" w:styleId="Ttulo">
+    <w:name w:val="Título"/>
+    <w:basedOn w:val="Normal"/>
+    <w:next w:val="BodyText"/>
+    <w:qFormat/>
+    <w:pPr>
+      <w:keepNext w:val="true"/>
+      <w:spacing w:before="240" w:after="120"/>
+    </w:pPr>
+    <w:rPr>
+      <w:rFonts w:ascii="Liberation Sans" w:hAnsi="Liberation Sans" w:eastAsia="Noto Sans CJK SC" w:cs="Lohit Devanagari"/>
+      <w:sz w:val="28"/>
+      <w:szCs w:val="28"/>
+    </w:rPr>
+  </w:style>
+  <w:style w:type="paragraph" w:styleId="ndice" w:customStyle="1">
     <w:name w:val="Índice"/>
     <w:basedOn w:val="Normal"/>
     <w:uiPriority w:val="0"/>

</xml_diff>

<commit_message>
Corrigindo diagrama de implantação
</commit_message>
<xml_diff>
--- a/docs/apsTP-Modelo-Parte-1.docx
+++ b/docs/apsTP-Modelo-Parte-1.docx
@@ -4952,7 +4952,10 @@
         </w:rPr>
       </w:pPr>
       <w:r>
-        <w:rPr/>
+        <w:rPr>
+          <w:sz w:val="24"/>
+          <w:szCs w:val="24"/>
+        </w:rPr>
       </w:r>
     </w:p>
     <w:p>
@@ -4966,7 +4969,10 @@
         </w:rPr>
       </w:pPr>
       <w:r>
-        <w:rPr/>
+        <w:rPr>
+          <w:sz w:val="24"/>
+          <w:szCs w:val="24"/>
+        </w:rPr>
       </w:r>
     </w:p>
     <w:p>
@@ -4980,7 +4986,10 @@
         </w:rPr>
       </w:pPr>
       <w:r>
-        <w:rPr/>
+        <w:rPr>
+          <w:sz w:val="24"/>
+          <w:szCs w:val="24"/>
+        </w:rPr>
       </w:r>
     </w:p>
     <w:p>
@@ -4994,7 +5003,10 @@
         </w:rPr>
       </w:pPr>
       <w:r>
-        <w:rPr/>
+        <w:rPr>
+          <w:sz w:val="24"/>
+          <w:szCs w:val="24"/>
+        </w:rPr>
       </w:r>
     </w:p>
     <w:p>
@@ -5008,7 +5020,10 @@
         </w:rPr>
       </w:pPr>
       <w:r>
-        <w:rPr/>
+        <w:rPr>
+          <w:sz w:val="24"/>
+          <w:szCs w:val="24"/>
+        </w:rPr>
       </w:r>
     </w:p>
     <w:p>
@@ -5022,7 +5037,10 @@
         </w:rPr>
       </w:pPr>
       <w:r>
-        <w:rPr/>
+        <w:rPr>
+          <w:sz w:val="24"/>
+          <w:szCs w:val="24"/>
+        </w:rPr>
       </w:r>
     </w:p>
     <w:p>
@@ -5036,7 +5054,10 @@
         </w:rPr>
       </w:pPr>
       <w:r>
-        <w:rPr/>
+        <w:rPr>
+          <w:sz w:val="24"/>
+          <w:szCs w:val="24"/>
+        </w:rPr>
       </w:r>
     </w:p>
     <w:p>
@@ -5050,7 +5071,10 @@
         </w:rPr>
       </w:pPr>
       <w:r>
-        <w:rPr/>
+        <w:rPr>
+          <w:sz w:val="24"/>
+          <w:szCs w:val="24"/>
+        </w:rPr>
       </w:r>
     </w:p>
     <w:p>
@@ -5064,7 +5088,10 @@
         </w:rPr>
       </w:pPr>
       <w:r>
-        <w:rPr/>
+        <w:rPr>
+          <w:sz w:val="24"/>
+          <w:szCs w:val="24"/>
+        </w:rPr>
       </w:r>
     </w:p>
     <w:p>
@@ -5078,7 +5105,10 @@
         </w:rPr>
       </w:pPr>
       <w:r>
-        <w:rPr/>
+        <w:rPr>
+          <w:sz w:val="24"/>
+          <w:szCs w:val="24"/>
+        </w:rPr>
       </w:r>
     </w:p>
     <w:p>
@@ -5092,7 +5122,10 @@
         </w:rPr>
       </w:pPr>
       <w:r>
-        <w:rPr/>
+        <w:rPr>
+          <w:sz w:val="24"/>
+          <w:szCs w:val="24"/>
+        </w:rPr>
       </w:r>
     </w:p>
     <w:p>
@@ -5106,7 +5139,10 @@
         </w:rPr>
       </w:pPr>
       <w:r>
-        <w:rPr/>
+        <w:rPr>
+          <w:sz w:val="24"/>
+          <w:szCs w:val="24"/>
+        </w:rPr>
       </w:r>
     </w:p>
     <w:p>
@@ -5120,7 +5156,10 @@
         </w:rPr>
       </w:pPr>
       <w:r>
-        <w:rPr/>
+        <w:rPr>
+          <w:sz w:val="24"/>
+          <w:szCs w:val="24"/>
+        </w:rPr>
       </w:r>
     </w:p>
     <w:p>
@@ -5134,7 +5173,10 @@
         </w:rPr>
       </w:pPr>
       <w:r>
-        <w:rPr/>
+        <w:rPr>
+          <w:sz w:val="24"/>
+          <w:szCs w:val="24"/>
+        </w:rPr>
       </w:r>
     </w:p>
     <w:p>
@@ -5148,7 +5190,10 @@
         </w:rPr>
       </w:pPr>
       <w:r>
-        <w:rPr/>
+        <w:rPr>
+          <w:sz w:val="24"/>
+          <w:szCs w:val="24"/>
+        </w:rPr>
       </w:r>
     </w:p>
     <w:p>
@@ -5162,7 +5207,10 @@
         </w:rPr>
       </w:pPr>
       <w:r>
-        <w:rPr/>
+        <w:rPr>
+          <w:sz w:val="24"/>
+          <w:szCs w:val="24"/>
+        </w:rPr>
       </w:r>
     </w:p>
     <w:p>
@@ -5176,7 +5224,10 @@
         </w:rPr>
       </w:pPr>
       <w:r>
-        <w:rPr/>
+        <w:rPr>
+          <w:sz w:val="24"/>
+          <w:szCs w:val="24"/>
+        </w:rPr>
       </w:r>
     </w:p>
     <w:p>
@@ -5190,7 +5241,10 @@
         </w:rPr>
       </w:pPr>
       <w:r>
-        <w:rPr/>
+        <w:rPr>
+          <w:sz w:val="24"/>
+          <w:szCs w:val="24"/>
+        </w:rPr>
       </w:r>
     </w:p>
     <w:p>
@@ -5204,7 +5258,10 @@
         </w:rPr>
       </w:pPr>
       <w:r>
-        <w:rPr/>
+        <w:rPr>
+          <w:sz w:val="24"/>
+          <w:szCs w:val="24"/>
+        </w:rPr>
       </w:r>
     </w:p>
     <w:p>
@@ -5218,7 +5275,10 @@
         </w:rPr>
       </w:pPr>
       <w:r>
-        <w:rPr/>
+        <w:rPr>
+          <w:sz w:val="24"/>
+          <w:szCs w:val="24"/>
+        </w:rPr>
       </w:r>
     </w:p>
     <w:p>
@@ -5232,7 +5292,10 @@
         </w:rPr>
       </w:pPr>
       <w:r>
-        <w:rPr/>
+        <w:rPr>
+          <w:sz w:val="24"/>
+          <w:szCs w:val="24"/>
+        </w:rPr>
       </w:r>
     </w:p>
     <w:p>
@@ -5246,7 +5309,10 @@
         </w:rPr>
       </w:pPr>
       <w:r>
-        <w:rPr/>
+        <w:rPr>
+          <w:sz w:val="24"/>
+          <w:szCs w:val="24"/>
+        </w:rPr>
       </w:r>
     </w:p>
     <w:p>
@@ -5260,7 +5326,10 @@
         </w:rPr>
       </w:pPr>
       <w:r>
-        <w:rPr/>
+        <w:rPr>
+          <w:sz w:val="24"/>
+          <w:szCs w:val="24"/>
+        </w:rPr>
       </w:r>
     </w:p>
     <w:p>
@@ -5274,7 +5343,10 @@
         </w:rPr>
       </w:pPr>
       <w:r>
-        <w:rPr/>
+        <w:rPr>
+          <w:sz w:val="24"/>
+          <w:szCs w:val="24"/>
+        </w:rPr>
       </w:r>
     </w:p>
     <w:p>
@@ -5288,7 +5360,10 @@
         </w:rPr>
       </w:pPr>
       <w:r>
-        <w:rPr/>
+        <w:rPr>
+          <w:sz w:val="24"/>
+          <w:szCs w:val="24"/>
+        </w:rPr>
       </w:r>
     </w:p>
     <w:p>
@@ -5302,7 +5377,10 @@
         </w:rPr>
       </w:pPr>
       <w:r>
-        <w:rPr/>
+        <w:rPr>
+          <w:sz w:val="24"/>
+          <w:szCs w:val="24"/>
+        </w:rPr>
       </w:r>
     </w:p>
     <w:p>
@@ -5316,7 +5394,10 @@
         </w:rPr>
       </w:pPr>
       <w:r>
-        <w:rPr/>
+        <w:rPr>
+          <w:sz w:val="24"/>
+          <w:szCs w:val="24"/>
+        </w:rPr>
       </w:r>
     </w:p>
     <w:p>
@@ -6368,6 +6449,158 @@
     <w:p>
       <w:pPr>
         <w:pStyle w:val="Normal"/>
+        <w:spacing w:lineRule="auto" w:line="240" w:before="120" w:after="0"/>
+        <w:jc w:val="both"/>
+        <w:rPr>
+          <w:rFonts w:ascii="Arial" w:hAnsi="Arial" w:cs="Arial"/>
+          <w:sz w:val="24"/>
+          <w:szCs w:val="24"/>
+        </w:rPr>
+      </w:pPr>
+      <w:r>
+        <w:rPr>
+          <w:rFonts w:cs="Arial" w:ascii="Arial" w:hAnsi="Arial"/>
+          <w:sz w:val="24"/>
+          <w:szCs w:val="24"/>
+        </w:rPr>
+      </w:r>
+    </w:p>
+    <w:p>
+      <w:pPr>
+        <w:pStyle w:val="Normal"/>
+        <w:spacing w:lineRule="auto" w:line="240" w:before="120" w:after="0"/>
+        <w:jc w:val="both"/>
+        <w:rPr>
+          <w:rFonts w:ascii="Arial" w:hAnsi="Arial" w:cs="Arial"/>
+          <w:sz w:val="24"/>
+          <w:szCs w:val="24"/>
+        </w:rPr>
+      </w:pPr>
+      <w:r>
+        <w:rPr>
+          <w:rFonts w:cs="Arial" w:ascii="Arial" w:hAnsi="Arial"/>
+          <w:sz w:val="24"/>
+          <w:szCs w:val="24"/>
+        </w:rPr>
+      </w:r>
+    </w:p>
+    <w:p>
+      <w:pPr>
+        <w:pStyle w:val="Normal"/>
+        <w:spacing w:lineRule="auto" w:line="240" w:before="120" w:after="0"/>
+        <w:jc w:val="both"/>
+        <w:rPr>
+          <w:rFonts w:ascii="Arial" w:hAnsi="Arial" w:cs="Arial"/>
+          <w:sz w:val="24"/>
+          <w:szCs w:val="24"/>
+        </w:rPr>
+      </w:pPr>
+      <w:r>
+        <w:rPr>
+          <w:rFonts w:cs="Arial" w:ascii="Arial" w:hAnsi="Arial"/>
+          <w:sz w:val="24"/>
+          <w:szCs w:val="24"/>
+        </w:rPr>
+      </w:r>
+    </w:p>
+    <w:p>
+      <w:pPr>
+        <w:pStyle w:val="Normal"/>
+        <w:spacing w:lineRule="auto" w:line="240" w:before="120" w:after="0"/>
+        <w:jc w:val="both"/>
+        <w:rPr>
+          <w:rFonts w:ascii="Arial" w:hAnsi="Arial" w:cs="Arial"/>
+          <w:sz w:val="24"/>
+          <w:szCs w:val="24"/>
+        </w:rPr>
+      </w:pPr>
+      <w:r>
+        <w:rPr>
+          <w:rFonts w:cs="Arial" w:ascii="Arial" w:hAnsi="Arial"/>
+          <w:sz w:val="24"/>
+          <w:szCs w:val="24"/>
+        </w:rPr>
+      </w:r>
+    </w:p>
+    <w:p>
+      <w:pPr>
+        <w:pStyle w:val="Normal"/>
+        <w:spacing w:lineRule="auto" w:line="240" w:before="120" w:after="0"/>
+        <w:jc w:val="both"/>
+        <w:rPr>
+          <w:rFonts w:ascii="Arial" w:hAnsi="Arial" w:cs="Arial"/>
+          <w:sz w:val="24"/>
+          <w:szCs w:val="24"/>
+        </w:rPr>
+      </w:pPr>
+      <w:r>
+        <w:rPr>
+          <w:rFonts w:cs="Arial" w:ascii="Arial" w:hAnsi="Arial"/>
+          <w:sz w:val="24"/>
+          <w:szCs w:val="24"/>
+        </w:rPr>
+      </w:r>
+    </w:p>
+    <w:p>
+      <w:pPr>
+        <w:pStyle w:val="Normal"/>
+        <w:spacing w:lineRule="auto" w:line="240" w:before="120" w:after="0"/>
+        <w:jc w:val="both"/>
+        <w:rPr>
+          <w:rFonts w:ascii="Arial" w:hAnsi="Arial" w:cs="Arial"/>
+          <w:sz w:val="24"/>
+          <w:szCs w:val="24"/>
+        </w:rPr>
+      </w:pPr>
+      <w:r>
+        <w:rPr>
+          <w:rFonts w:cs="Arial" w:ascii="Arial" w:hAnsi="Arial"/>
+          <w:sz w:val="24"/>
+          <w:szCs w:val="24"/>
+        </w:rPr>
+      </w:r>
+    </w:p>
+    <w:p>
+      <w:pPr>
+        <w:pStyle w:val="Normal"/>
+        <w:spacing w:lineRule="auto" w:line="240" w:before="120" w:after="0"/>
+        <w:jc w:val="both"/>
+        <w:rPr>
+          <w:rFonts w:ascii="Arial" w:hAnsi="Arial" w:cs="Arial"/>
+          <w:sz w:val="24"/>
+          <w:szCs w:val="24"/>
+        </w:rPr>
+      </w:pPr>
+      <w:r>
+        <w:rPr>
+          <w:rFonts w:cs="Arial" w:ascii="Arial" w:hAnsi="Arial"/>
+          <w:sz w:val="24"/>
+          <w:szCs w:val="24"/>
+        </w:rPr>
+      </w:r>
+    </w:p>
+    <w:p>
+      <w:pPr>
+        <w:pStyle w:val="Normal"/>
+        <w:spacing w:lineRule="auto" w:line="240" w:before="120" w:after="0"/>
+        <w:jc w:val="both"/>
+        <w:rPr>
+          <w:rFonts w:ascii="Arial" w:hAnsi="Arial" w:cs="Arial"/>
+          <w:sz w:val="24"/>
+          <w:szCs w:val="24"/>
+        </w:rPr>
+      </w:pPr>
+      <w:r>
+        <w:rPr>
+          <w:rFonts w:cs="Arial" w:ascii="Arial" w:hAnsi="Arial"/>
+          <w:sz w:val="24"/>
+          <w:szCs w:val="24"/>
+        </w:rPr>
+      </w:r>
+    </w:p>
+    <w:p>
+      <w:pPr>
+        <w:pStyle w:val="Normal"/>
         <w:spacing w:lineRule="auto" w:line="247" w:before="0" w:after="0"/>
         <w:jc w:val="both"/>
         <w:rPr>
@@ -6417,7 +6650,6 @@
       </w:pPr>
       <w:r>
         <w:rPr>
-          <w:rFonts w:cs="Arial" w:ascii="Arial" w:hAnsi="Arial"/>
           <w:sz w:val="24"/>
           <w:szCs w:val="24"/>
         </w:rPr>
@@ -6471,10 +6703,9 @@
     <w:p>
       <w:pPr>
         <w:pStyle w:val="Normal"/>
-        <w:spacing w:lineRule="auto" w:line="240" w:before="120" w:after="0"/>
+        <w:spacing w:lineRule="auto" w:line="247" w:before="0" w:after="0"/>
         <w:jc w:val="both"/>
         <w:rPr>
-          <w:rFonts w:ascii="Arial" w:hAnsi="Arial" w:cs="Arial"/>
           <w:sz w:val="24"/>
           <w:szCs w:val="24"/>
         </w:rPr>
@@ -6482,28 +6713,13 @@
       <w:r>
         <w:rPr>
           <w:rFonts w:cs="Arial" w:ascii="Arial" w:hAnsi="Arial"/>
-          <w:sz w:val="24"/>
-          <w:szCs w:val="24"/>
-        </w:rPr>
-      </w:r>
-    </w:p>
-    <w:p>
-      <w:pPr>
-        <w:pStyle w:val="Normal"/>
-        <w:spacing w:lineRule="auto" w:line="240" w:before="120" w:after="0"/>
-        <w:jc w:val="both"/>
-        <w:rPr>
-          <w:rFonts w:ascii="Arial" w:hAnsi="Arial" w:cs="Arial"/>
-          <w:sz w:val="24"/>
-          <w:szCs w:val="24"/>
-        </w:rPr>
-      </w:pPr>
-      <w:r>
-        <w:rPr>
-          <w:rFonts w:cs="Arial" w:ascii="Arial" w:hAnsi="Arial"/>
-          <w:sz w:val="24"/>
-          <w:szCs w:val="24"/>
-        </w:rPr>
+          <w:b/>
+          <w:bCs/>
+          <w:sz w:val="24"/>
+          <w:szCs w:val="24"/>
+          <w:lang w:val="pt-BR"/>
+        </w:rPr>
+        <w:t>DIAGRAMA DE IMPLANTAÇÃO</w:t>
       </w:r>
     </w:p>
     <w:p>
@@ -6517,202 +6733,7 @@
         </w:rPr>
       </w:pPr>
       <w:r>
-        <w:rPr>
-          <w:sz w:val="24"/>
-          <w:szCs w:val="24"/>
-        </w:rPr>
-      </w:r>
-    </w:p>
-    <w:p>
-      <w:pPr>
-        <w:pStyle w:val="Normal"/>
-        <w:spacing w:lineRule="auto" w:line="247" w:before="0" w:after="0"/>
-        <w:jc w:val="both"/>
-        <w:rPr>
-          <w:sz w:val="24"/>
-          <w:szCs w:val="24"/>
-        </w:rPr>
-      </w:pPr>
-      <w:r>
-        <w:rPr>
-          <w:sz w:val="24"/>
-          <w:szCs w:val="24"/>
-        </w:rPr>
-      </w:r>
-    </w:p>
-    <w:p>
-      <w:pPr>
-        <w:pStyle w:val="Normal"/>
-        <w:spacing w:lineRule="auto" w:line="247" w:before="0" w:after="0"/>
-        <w:jc w:val="both"/>
-        <w:rPr>
-          <w:sz w:val="24"/>
-          <w:szCs w:val="24"/>
-        </w:rPr>
-      </w:pPr>
-      <w:r>
-        <w:rPr>
-          <w:sz w:val="24"/>
-          <w:szCs w:val="24"/>
-        </w:rPr>
-      </w:r>
-    </w:p>
-    <w:p>
-      <w:pPr>
-        <w:pStyle w:val="Normal"/>
-        <w:spacing w:lineRule="auto" w:line="247" w:before="0" w:after="0"/>
-        <w:jc w:val="both"/>
-        <w:rPr>
-          <w:sz w:val="24"/>
-          <w:szCs w:val="24"/>
-        </w:rPr>
-      </w:pPr>
-      <w:r>
-        <w:rPr>
-          <w:sz w:val="24"/>
-          <w:szCs w:val="24"/>
-        </w:rPr>
-      </w:r>
-    </w:p>
-    <w:p>
-      <w:pPr>
-        <w:pStyle w:val="Normal"/>
-        <w:spacing w:lineRule="auto" w:line="247" w:before="0" w:after="0"/>
-        <w:jc w:val="both"/>
-        <w:rPr>
-          <w:sz w:val="24"/>
-          <w:szCs w:val="24"/>
-        </w:rPr>
-      </w:pPr>
-      <w:r>
-        <w:rPr>
-          <w:sz w:val="24"/>
-          <w:szCs w:val="24"/>
-        </w:rPr>
-      </w:r>
-    </w:p>
-    <w:p>
-      <w:pPr>
-        <w:pStyle w:val="Normal"/>
-        <w:spacing w:lineRule="auto" w:line="247" w:before="0" w:after="0"/>
-        <w:jc w:val="both"/>
-        <w:rPr>
-          <w:sz w:val="24"/>
-          <w:szCs w:val="24"/>
-        </w:rPr>
-      </w:pPr>
-      <w:r>
-        <w:rPr>
-          <w:sz w:val="24"/>
-          <w:szCs w:val="24"/>
-        </w:rPr>
-      </w:r>
-    </w:p>
-    <w:p>
-      <w:pPr>
-        <w:pStyle w:val="Normal"/>
-        <w:spacing w:lineRule="auto" w:line="247" w:before="0" w:after="0"/>
-        <w:jc w:val="both"/>
-        <w:rPr>
-          <w:sz w:val="24"/>
-          <w:szCs w:val="24"/>
-        </w:rPr>
-      </w:pPr>
-      <w:r>
-        <w:rPr>
-          <w:sz w:val="24"/>
-          <w:szCs w:val="24"/>
-        </w:rPr>
-      </w:r>
-    </w:p>
-    <w:p>
-      <w:pPr>
-        <w:pStyle w:val="Normal"/>
-        <w:spacing w:lineRule="auto" w:line="247" w:before="0" w:after="0"/>
-        <w:jc w:val="both"/>
-        <w:rPr>
-          <w:sz w:val="24"/>
-          <w:szCs w:val="24"/>
-        </w:rPr>
-      </w:pPr>
-      <w:r>
-        <w:rPr>
-          <w:sz w:val="24"/>
-          <w:szCs w:val="24"/>
-        </w:rPr>
-      </w:r>
-    </w:p>
-    <w:p>
-      <w:pPr>
-        <w:pStyle w:val="Normal"/>
-        <w:spacing w:lineRule="auto" w:line="247" w:before="0" w:after="0"/>
-        <w:jc w:val="both"/>
-        <w:rPr>
-          <w:sz w:val="24"/>
-          <w:szCs w:val="24"/>
-        </w:rPr>
-      </w:pPr>
-      <w:r>
-        <w:rPr>
-          <w:sz w:val="24"/>
-          <w:szCs w:val="24"/>
-        </w:rPr>
-      </w:r>
-    </w:p>
-    <w:p>
-      <w:pPr>
-        <w:pStyle w:val="Normal"/>
-        <w:spacing w:lineRule="auto" w:line="247" w:before="0" w:after="0"/>
-        <w:jc w:val="both"/>
-        <w:rPr>
-          <w:sz w:val="24"/>
-          <w:szCs w:val="24"/>
-        </w:rPr>
-      </w:pPr>
-      <w:r>
-        <w:rPr>
-          <w:sz w:val="24"/>
-          <w:szCs w:val="24"/>
-        </w:rPr>
-      </w:r>
-    </w:p>
-    <w:p>
-      <w:pPr>
-        <w:pStyle w:val="Normal"/>
-        <w:spacing w:lineRule="auto" w:line="247" w:before="0" w:after="0"/>
-        <w:jc w:val="both"/>
-        <w:rPr>
-          <w:sz w:val="24"/>
-          <w:szCs w:val="24"/>
-        </w:rPr>
-      </w:pPr>
-      <w:r>
-        <w:rPr>
-          <w:sz w:val="24"/>
-          <w:szCs w:val="24"/>
-        </w:rPr>
-      </w:r>
-    </w:p>
-    <w:p>
-      <w:pPr>
-        <w:pStyle w:val="Normal"/>
-        <w:spacing w:lineRule="auto" w:line="247" w:before="0" w:after="0"/>
-        <w:jc w:val="both"/>
-        <w:rPr>
-          <w:sz w:val="24"/>
-          <w:szCs w:val="24"/>
-        </w:rPr>
-      </w:pPr>
-      <w:r>
-        <w:rPr>
-          <w:rFonts w:cs="Arial" w:ascii="Arial" w:hAnsi="Arial"/>
-          <w:b/>
-          <w:bCs/>
-          <w:sz w:val="24"/>
-          <w:szCs w:val="24"/>
-          <w:lang w:val="pt-BR"/>
-        </w:rPr>
-        <w:t>DIAGRAMA DE IMPLANTAÇÃO</w:t>
+        <w:rPr/>
       </w:r>
     </w:p>
     <w:p>
@@ -6720,44 +6741,6 @@
         <w:pStyle w:val="Normal"/>
         <w:spacing w:lineRule="auto" w:line="247" w:before="0" w:after="0"/>
         <w:jc w:val="center"/>
-        <w:rPr>
-          <w:rFonts w:ascii="Arial" w:hAnsi="Arial" w:cs="Arial"/>
-          <w:sz w:val="24"/>
-          <w:szCs w:val="24"/>
-        </w:rPr>
-      </w:pPr>
-      <w:r>
-        <w:rPr>
-          <w:rFonts w:cs="Arial" w:ascii="Arial" w:hAnsi="Arial"/>
-          <w:sz w:val="24"/>
-          <w:szCs w:val="24"/>
-        </w:rPr>
-      </w:r>
-    </w:p>
-    <w:p>
-      <w:pPr>
-        <w:pStyle w:val="Normal"/>
-        <w:spacing w:lineRule="auto" w:line="240" w:before="120" w:after="0"/>
-        <w:jc w:val="both"/>
-        <w:rPr>
-          <w:rFonts w:ascii="Arial" w:hAnsi="Arial" w:cs="Arial"/>
-          <w:sz w:val="24"/>
-          <w:szCs w:val="24"/>
-        </w:rPr>
-      </w:pPr>
-      <w:r>
-        <w:rPr>
-          <w:rFonts w:cs="Arial" w:ascii="Arial" w:hAnsi="Arial"/>
-          <w:sz w:val="24"/>
-          <w:szCs w:val="24"/>
-        </w:rPr>
-      </w:r>
-    </w:p>
-    <w:p>
-      <w:pPr>
-        <w:pStyle w:val="Normal"/>
-        <w:spacing w:lineRule="auto" w:line="240" w:before="120" w:after="0"/>
-        <w:jc w:val="both"/>
         <w:rPr>
           <w:rFonts w:ascii="Arial" w:hAnsi="Arial" w:cs="Arial"/>
           <w:sz w:val="24"/>
@@ -6774,12 +6757,12 @@
           <wp:anchor behindDoc="0" distT="0" distB="0" distL="0" distR="0" simplePos="0" locked="0" layoutInCell="0" allowOverlap="1" relativeHeight="7">
             <wp:simplePos x="0" y="0"/>
             <wp:positionH relativeFrom="column">
-              <wp:align>center</wp:align>
+              <wp:posOffset>1504950</wp:posOffset>
             </wp:positionH>
             <wp:positionV relativeFrom="paragraph">
-              <wp:posOffset>635</wp:posOffset>
+              <wp:posOffset>145415</wp:posOffset>
             </wp:positionV>
-            <wp:extent cx="2247900" cy="3686175"/>
+            <wp:extent cx="3648075" cy="3686175"/>
             <wp:effectExtent l="0" t="0" r="0" b="0"/>
             <wp:wrapSquare wrapText="largest"/>
             <wp:docPr id="6" name="Image4" descr=""/>
@@ -6804,7 +6787,7 @@
                   <pic:spPr bwMode="auto">
                     <a:xfrm>
                       <a:off x="0" y="0"/>
-                      <a:ext cx="2247900" cy="3686175"/>
+                      <a:ext cx="3648075" cy="3686175"/>
                     </a:xfrm>
                     <a:prstGeom prst="rect">
                       <a:avLst/>
@@ -6815,6 +6798,44 @@
             </a:graphic>
           </wp:anchor>
         </w:drawing>
+      </w:r>
+    </w:p>
+    <w:p>
+      <w:pPr>
+        <w:pStyle w:val="Normal"/>
+        <w:spacing w:lineRule="auto" w:line="240" w:before="120" w:after="0"/>
+        <w:jc w:val="both"/>
+        <w:rPr>
+          <w:rFonts w:ascii="Arial" w:hAnsi="Arial" w:cs="Arial"/>
+          <w:sz w:val="24"/>
+          <w:szCs w:val="24"/>
+        </w:rPr>
+      </w:pPr>
+      <w:r>
+        <w:rPr>
+          <w:rFonts w:cs="Arial" w:ascii="Arial" w:hAnsi="Arial"/>
+          <w:sz w:val="24"/>
+          <w:szCs w:val="24"/>
+        </w:rPr>
+      </w:r>
+    </w:p>
+    <w:p>
+      <w:pPr>
+        <w:pStyle w:val="Normal"/>
+        <w:spacing w:lineRule="auto" w:line="240" w:before="120" w:after="0"/>
+        <w:jc w:val="both"/>
+        <w:rPr>
+          <w:rFonts w:ascii="Arial" w:hAnsi="Arial" w:cs="Arial"/>
+          <w:sz w:val="24"/>
+          <w:szCs w:val="24"/>
+        </w:rPr>
+      </w:pPr>
+      <w:r>
+        <w:rPr>
+          <w:rFonts w:cs="Arial" w:ascii="Arial" w:hAnsi="Arial"/>
+          <w:sz w:val="24"/>
+          <w:szCs w:val="24"/>
+        </w:rPr>
       </w:r>
     </w:p>
     <w:p>

</xml_diff>

<commit_message>
fix: diagrams and docx
</commit_message>
<xml_diff>
--- a/docs/apsTP-Modelo-Parte-1.docx
+++ b/docs/apsTP-Modelo-Parte-1.docx
@@ -4992,6 +4992,47 @@
     </w:p>
     <w:p>
       <w:pPr>
+        <w:pStyle w:val="BodyText"/>
+        <w:numPr>
+          <w:ilvl w:val="0"/>
+          <w:numId w:val="3"/>
+        </w:numPr>
+        <w:tabs>
+          <w:tab w:val="clear" w:pos="708"/>
+          <w:tab w:val="left" w:pos="0" w:leader="none"/>
+        </w:tabs>
+        <w:spacing w:before="0" w:after="0"/>
+        <w:ind w:hanging="283" w:left="709"/>
+        <w:rPr/>
+      </w:pPr>
+      <w:r>
+        <w:rPr>
+          <w:rStyle w:val="Strong"/>
+          <w:rFonts w:ascii="Arial" w:hAnsi="Arial"/>
+          <w:sz w:val="24"/>
+          <w:szCs w:val="24"/>
+        </w:rPr>
+        <w:t>Outras Ações ou Restrições</w:t>
+      </w:r>
+      <w:r>
+        <w:rPr>
+          <w:rFonts w:ascii="Arial" w:hAnsi="Arial"/>
+          <w:sz w:val="24"/>
+          <w:szCs w:val="24"/>
+        </w:rPr>
+        <w:t xml:space="preserve">: </w:t>
+      </w:r>
+      <w:r>
+        <w:rPr>
+          <w:rFonts w:ascii="Arial" w:hAnsi="Arial"/>
+          <w:sz w:val="24"/>
+          <w:szCs w:val="24"/>
+        </w:rPr>
+        <w:t>Não há</w:t>
+      </w:r>
+    </w:p>
+    <w:p>
+      <w:pPr>
         <w:pStyle w:val="Linhahorizontal"/>
         <w:rPr>
           <w:rFonts w:ascii="Arial" w:hAnsi="Arial"/>
@@ -5310,6 +5351,47 @@
     </w:p>
     <w:p>
       <w:pPr>
+        <w:pStyle w:val="BodyText"/>
+        <w:numPr>
+          <w:ilvl w:val="0"/>
+          <w:numId w:val="3"/>
+        </w:numPr>
+        <w:tabs>
+          <w:tab w:val="clear" w:pos="708"/>
+          <w:tab w:val="left" w:pos="0" w:leader="none"/>
+        </w:tabs>
+        <w:spacing w:before="0" w:after="0"/>
+        <w:ind w:hanging="283" w:left="709"/>
+        <w:rPr/>
+      </w:pPr>
+      <w:r>
+        <w:rPr>
+          <w:rStyle w:val="Strong"/>
+          <w:rFonts w:ascii="Arial" w:hAnsi="Arial"/>
+          <w:sz w:val="24"/>
+          <w:szCs w:val="24"/>
+        </w:rPr>
+        <w:t>Outras Ações ou Restrições</w:t>
+      </w:r>
+      <w:r>
+        <w:rPr>
+          <w:rFonts w:ascii="Arial" w:hAnsi="Arial"/>
+          <w:sz w:val="24"/>
+          <w:szCs w:val="24"/>
+        </w:rPr>
+        <w:t xml:space="preserve">: </w:t>
+      </w:r>
+      <w:r>
+        <w:rPr>
+          <w:rFonts w:ascii="Arial" w:hAnsi="Arial"/>
+          <w:sz w:val="24"/>
+          <w:szCs w:val="24"/>
+        </w:rPr>
+        <w:t>Não há</w:t>
+      </w:r>
+    </w:p>
+    <w:p>
+      <w:pPr>
         <w:pStyle w:val="Linhahorizontal"/>
         <w:rPr>
           <w:rFonts w:ascii="Arial" w:hAnsi="Arial"/>
@@ -5622,42 +5704,48 @@
           <w:sz w:val="24"/>
           <w:szCs w:val="24"/>
         </w:rPr>
-        <w:t>O sistema exibe uma lista com todos os médicos cadastrados;</w:t>
-        <w:br/>
-      </w:r>
-    </w:p>
-    <w:p>
-      <w:pPr>
-        <w:pStyle w:val="Normal"/>
-        <w:spacing w:lineRule="auto" w:line="247" w:before="0" w:after="0"/>
-        <w:jc w:val="both"/>
-        <w:rPr>
-          <w:sz w:val="24"/>
-          <w:szCs w:val="24"/>
-        </w:rPr>
-      </w:pPr>
-      <w:r>
-        <w:rPr>
-          <w:sz w:val="24"/>
-          <w:szCs w:val="24"/>
-        </w:rPr>
-      </w:r>
-    </w:p>
-    <w:p>
-      <w:pPr>
-        <w:pStyle w:val="Normal"/>
-        <w:spacing w:lineRule="auto" w:line="247" w:before="0" w:after="0"/>
-        <w:jc w:val="both"/>
-        <w:rPr>
-          <w:sz w:val="24"/>
-          <w:szCs w:val="24"/>
-        </w:rPr>
-      </w:pPr>
-      <w:r>
-        <w:rPr>
-          <w:sz w:val="24"/>
-          <w:szCs w:val="24"/>
-        </w:rPr>
+        <w:t xml:space="preserve">O sistema exibe uma lista com todos os médicos cadastrados. </w:t>
+      </w:r>
+    </w:p>
+    <w:p>
+      <w:pPr>
+        <w:pStyle w:val="BodyText"/>
+        <w:numPr>
+          <w:ilvl w:val="0"/>
+          <w:numId w:val="3"/>
+        </w:numPr>
+        <w:tabs>
+          <w:tab w:val="clear" w:pos="708"/>
+          <w:tab w:val="left" w:pos="0" w:leader="none"/>
+        </w:tabs>
+        <w:spacing w:before="0" w:after="0"/>
+        <w:ind w:hanging="283" w:left="709"/>
+        <w:rPr/>
+      </w:pPr>
+      <w:r>
+        <w:rPr>
+          <w:rStyle w:val="Strong"/>
+          <w:rFonts w:cs="Arial" w:ascii="Arial" w:hAnsi="Arial"/>
+          <w:sz w:val="24"/>
+          <w:szCs w:val="24"/>
+        </w:rPr>
+        <w:t>Outras Ações ou Restrições</w:t>
+      </w:r>
+      <w:r>
+        <w:rPr>
+          <w:rFonts w:cs="Arial" w:ascii="Arial" w:hAnsi="Arial"/>
+          <w:sz w:val="24"/>
+          <w:szCs w:val="24"/>
+        </w:rPr>
+        <w:t xml:space="preserve">: </w:t>
+      </w:r>
+      <w:r>
+        <w:rPr>
+          <w:rFonts w:cs="Arial" w:ascii="Arial" w:hAnsi="Arial"/>
+          <w:sz w:val="24"/>
+          <w:szCs w:val="24"/>
+        </w:rPr>
+        <w:t>Não há</w:t>
       </w:r>
     </w:p>
     <w:p>
@@ -5725,7 +5813,7 @@
           <w:szCs w:val="24"/>
         </w:rPr>
         <w:drawing>
-          <wp:anchor behindDoc="0" distT="0" distB="0" distL="0" distR="0" simplePos="0" locked="0" layoutInCell="0" allowOverlap="1" relativeHeight="6">
+          <wp:anchor behindDoc="0" distT="0" distB="0" distL="0" distR="0" simplePos="0" locked="0" layoutInCell="0" allowOverlap="1" relativeHeight="4">
             <wp:simplePos x="0" y="0"/>
             <wp:positionH relativeFrom="column">
               <wp:align>center</wp:align>
@@ -6115,7 +6203,7 @@
           <w:szCs w:val="24"/>
         </w:rPr>
         <w:drawing>
-          <wp:anchor behindDoc="0" distT="0" distB="0" distL="0" distR="0" simplePos="0" locked="0" layoutInCell="0" allowOverlap="1" relativeHeight="3">
+          <wp:anchor behindDoc="0" distT="0" distB="0" distL="0" distR="0" simplePos="0" locked="0" layoutInCell="0" allowOverlap="1" relativeHeight="2">
             <wp:simplePos x="0" y="0"/>
             <wp:positionH relativeFrom="column">
               <wp:align>center</wp:align>
@@ -6597,7 +6685,7 @@
           <w:szCs w:val="24"/>
         </w:rPr>
         <w:drawing>
-          <wp:anchor behindDoc="0" distT="0" distB="0" distL="0" distR="0" simplePos="0" locked="0" layoutInCell="0" allowOverlap="1" relativeHeight="4">
+          <wp:anchor behindDoc="0" distT="0" distB="0" distL="0" distR="0" simplePos="0" locked="0" layoutInCell="0" allowOverlap="1" relativeHeight="3">
             <wp:simplePos x="0" y="0"/>
             <wp:positionH relativeFrom="column">
               <wp:align>center</wp:align>
@@ -6717,7 +6805,7 @@
           <w:szCs w:val="24"/>
         </w:rPr>
         <w:drawing>
-          <wp:anchor behindDoc="0" distT="0" distB="0" distL="0" distR="0" simplePos="0" locked="0" layoutInCell="0" allowOverlap="1" relativeHeight="2">
+          <wp:anchor behindDoc="0" distT="0" distB="0" distL="0" distR="0" simplePos="0" locked="0" layoutInCell="0" allowOverlap="1" relativeHeight="6">
             <wp:simplePos x="0" y="0"/>
             <wp:positionH relativeFrom="column">
               <wp:align>center</wp:align>
@@ -7256,27 +7344,8 @@
           <w:sz w:val="24"/>
           <w:szCs w:val="24"/>
         </w:rPr>
-      </w:r>
-    </w:p>
-    <w:p>
-      <w:pPr>
-        <w:pStyle w:val="Normal"/>
-        <w:spacing w:lineRule="auto" w:line="240" w:before="120" w:after="0"/>
-        <w:jc w:val="both"/>
-        <w:rPr>
-          <w:rFonts w:ascii="Arial" w:hAnsi="Arial" w:cs="Arial"/>
-          <w:sz w:val="24"/>
-          <w:szCs w:val="24"/>
-        </w:rPr>
-      </w:pPr>
-      <w:r>
-        <w:rPr>
-          <w:rFonts w:cs="Arial" w:ascii="Arial" w:hAnsi="Arial"/>
-          <w:sz w:val="24"/>
-          <w:szCs w:val="24"/>
-        </w:rPr>
         <w:drawing>
-          <wp:anchor behindDoc="0" distT="0" distB="0" distL="0" distR="0" simplePos="0" locked="0" layoutInCell="0" allowOverlap="1" relativeHeight="5">
+          <wp:anchor behindDoc="0" distT="0" distB="0" distL="0" distR="0" simplePos="0" locked="0" layoutInCell="0" allowOverlap="1" relativeHeight="7">
             <wp:simplePos x="0" y="0"/>
             <wp:positionH relativeFrom="column">
               <wp:align>center</wp:align>
@@ -7284,7 +7353,7 @@
             <wp:positionV relativeFrom="paragraph">
               <wp:posOffset>635</wp:posOffset>
             </wp:positionV>
-            <wp:extent cx="6480810" cy="5873115"/>
+            <wp:extent cx="6480810" cy="7785100"/>
             <wp:effectExtent l="0" t="0" r="0" b="0"/>
             <wp:wrapSquare wrapText="largest"/>
             <wp:docPr id="5" name="Image3" descr=""/>
@@ -7309,7 +7378,7 @@
                   <pic:spPr bwMode="auto">
                     <a:xfrm>
                       <a:off x="0" y="0"/>
-                      <a:ext cx="6480810" cy="5873115"/>
+                      <a:ext cx="6480810" cy="7785100"/>
                     </a:xfrm>
                     <a:prstGeom prst="rect">
                       <a:avLst/>
@@ -7591,6 +7660,25 @@
     <w:p>
       <w:pPr>
         <w:pStyle w:val="Normal"/>
+        <w:spacing w:lineRule="auto" w:line="240" w:before="120" w:after="0"/>
+        <w:jc w:val="both"/>
+        <w:rPr>
+          <w:rFonts w:ascii="Arial" w:hAnsi="Arial" w:cs="Arial"/>
+          <w:sz w:val="24"/>
+          <w:szCs w:val="24"/>
+        </w:rPr>
+      </w:pPr>
+      <w:r>
+        <w:rPr>
+          <w:rFonts w:cs="Arial" w:ascii="Arial" w:hAnsi="Arial"/>
+          <w:sz w:val="24"/>
+          <w:szCs w:val="24"/>
+        </w:rPr>
+      </w:r>
+    </w:p>
+    <w:p>
+      <w:pPr>
+        <w:pStyle w:val="Normal"/>
         <w:spacing w:lineRule="auto" w:line="247" w:before="0" w:after="0"/>
         <w:jc w:val="both"/>
         <w:rPr>
@@ -7626,7 +7714,7 @@
           <w:szCs w:val="24"/>
         </w:rPr>
         <w:drawing>
-          <wp:anchor behindDoc="0" distT="0" distB="0" distL="0" distR="0" simplePos="0" locked="0" layoutInCell="0" allowOverlap="1" relativeHeight="7">
+          <wp:anchor behindDoc="0" distT="0" distB="0" distL="0" distR="0" simplePos="0" locked="0" layoutInCell="0" allowOverlap="1" relativeHeight="5">
             <wp:simplePos x="0" y="0"/>
             <wp:positionH relativeFrom="column">
               <wp:align>center</wp:align>
@@ -7702,6 +7790,90 @@
         </w:rPr>
       </w:pPr>
       <w:r>
+        <w:rPr/>
+      </w:r>
+    </w:p>
+    <w:p>
+      <w:pPr>
+        <w:pStyle w:val="Normal"/>
+        <w:spacing w:lineRule="auto" w:line="247" w:before="0" w:after="0"/>
+        <w:jc w:val="both"/>
+        <w:rPr>
+          <w:sz w:val="24"/>
+          <w:szCs w:val="24"/>
+        </w:rPr>
+      </w:pPr>
+      <w:r>
+        <w:rPr/>
+      </w:r>
+    </w:p>
+    <w:p>
+      <w:pPr>
+        <w:pStyle w:val="Normal"/>
+        <w:spacing w:lineRule="auto" w:line="247" w:before="0" w:after="0"/>
+        <w:jc w:val="both"/>
+        <w:rPr>
+          <w:sz w:val="24"/>
+          <w:szCs w:val="24"/>
+        </w:rPr>
+      </w:pPr>
+      <w:r>
+        <w:rPr/>
+      </w:r>
+    </w:p>
+    <w:p>
+      <w:pPr>
+        <w:pStyle w:val="Normal"/>
+        <w:spacing w:lineRule="auto" w:line="247" w:before="0" w:after="0"/>
+        <w:jc w:val="both"/>
+        <w:rPr>
+          <w:sz w:val="24"/>
+          <w:szCs w:val="24"/>
+        </w:rPr>
+      </w:pPr>
+      <w:r>
+        <w:rPr/>
+      </w:r>
+    </w:p>
+    <w:p>
+      <w:pPr>
+        <w:pStyle w:val="Normal"/>
+        <w:spacing w:lineRule="auto" w:line="247" w:before="0" w:after="0"/>
+        <w:jc w:val="both"/>
+        <w:rPr>
+          <w:sz w:val="24"/>
+          <w:szCs w:val="24"/>
+        </w:rPr>
+      </w:pPr>
+      <w:r>
+        <w:rPr/>
+      </w:r>
+    </w:p>
+    <w:p>
+      <w:pPr>
+        <w:pStyle w:val="Normal"/>
+        <w:spacing w:lineRule="auto" w:line="247" w:before="0" w:after="0"/>
+        <w:jc w:val="both"/>
+        <w:rPr>
+          <w:sz w:val="24"/>
+          <w:szCs w:val="24"/>
+        </w:rPr>
+      </w:pPr>
+      <w:r>
+        <w:rPr/>
+      </w:r>
+    </w:p>
+    <w:p>
+      <w:pPr>
+        <w:pStyle w:val="Normal"/>
+        <w:spacing w:lineRule="auto" w:line="247" w:before="0" w:after="0"/>
+        <w:jc w:val="both"/>
+        <w:rPr>
+          <w:sz w:val="24"/>
+          <w:szCs w:val="24"/>
+        </w:rPr>
+      </w:pPr>
+      <w:r>
         <w:rPr>
           <w:rFonts w:cs="Arial" w:ascii="Arial" w:hAnsi="Arial"/>
           <w:b/>
@@ -7710,7 +7882,85 @@
           <w:szCs w:val="24"/>
           <w:lang w:val="pt-BR"/>
         </w:rPr>
-        <w:t>DIAGRAMA DE IMPLANTAÇÃO</w:t>
+        <w:t xml:space="preserve">   </w:t>
+      </w:r>
+    </w:p>
+    <w:p>
+      <w:pPr>
+        <w:pStyle w:val="Normal"/>
+        <w:spacing w:lineRule="auto" w:line="247" w:before="0" w:after="0"/>
+        <w:jc w:val="both"/>
+        <w:rPr>
+          <w:sz w:val="24"/>
+          <w:szCs w:val="24"/>
+        </w:rPr>
+      </w:pPr>
+      <w:r>
+        <w:rPr/>
+      </w:r>
+    </w:p>
+    <w:p>
+      <w:pPr>
+        <w:pStyle w:val="Normal"/>
+        <w:spacing w:lineRule="auto" w:line="247" w:before="0" w:after="0"/>
+        <w:jc w:val="both"/>
+        <w:rPr>
+          <w:sz w:val="24"/>
+          <w:szCs w:val="24"/>
+        </w:rPr>
+      </w:pPr>
+      <w:r>
+        <w:rPr>
+          <w:rFonts w:cs="Arial" w:ascii="Arial" w:hAnsi="Arial"/>
+          <w:b/>
+          <w:bCs/>
+          <w:sz w:val="24"/>
+          <w:szCs w:val="24"/>
+          <w:lang w:val="pt-BR"/>
+        </w:rPr>
+        <w:t xml:space="preserve">  </w:t>
+      </w:r>
+    </w:p>
+    <w:p>
+      <w:pPr>
+        <w:pStyle w:val="Normal"/>
+        <w:spacing w:lineRule="auto" w:line="247" w:before="0" w:after="0"/>
+        <w:jc w:val="both"/>
+        <w:rPr>
+          <w:sz w:val="24"/>
+          <w:szCs w:val="24"/>
+        </w:rPr>
+      </w:pPr>
+      <w:r>
+        <w:rPr/>
+      </w:r>
+    </w:p>
+    <w:p>
+      <w:pPr>
+        <w:pStyle w:val="Normal"/>
+        <w:spacing w:lineRule="auto" w:line="247" w:before="0" w:after="0"/>
+        <w:jc w:val="both"/>
+        <w:rPr>
+          <w:sz w:val="24"/>
+          <w:szCs w:val="24"/>
+        </w:rPr>
+      </w:pPr>
+      <w:r>
+        <w:rPr/>
+      </w:r>
+    </w:p>
+    <w:p>
+      <w:pPr>
+        <w:pStyle w:val="Normal"/>
+        <w:spacing w:lineRule="auto" w:line="247" w:before="0" w:after="0"/>
+        <w:jc w:val="both"/>
+        <w:rPr>
+          <w:sz w:val="24"/>
+          <w:szCs w:val="24"/>
+        </w:rPr>
+      </w:pPr>
+      <w:r>
+        <w:rPr/>
       </w:r>
     </w:p>
     <w:p>
@@ -7747,16 +7997,297 @@
           <w:sz w:val="24"/>
           <w:szCs w:val="24"/>
         </w:rPr>
+      </w:r>
+    </w:p>
+    <w:p>
+      <w:pPr>
+        <w:pStyle w:val="Normal"/>
+        <w:spacing w:lineRule="auto" w:line="240" w:before="120" w:after="0"/>
+        <w:jc w:val="both"/>
+        <w:rPr>
+          <w:rFonts w:ascii="Arial" w:hAnsi="Arial" w:cs="Arial"/>
+          <w:sz w:val="24"/>
+          <w:szCs w:val="24"/>
+        </w:rPr>
+      </w:pPr>
+      <w:r>
+        <w:rPr>
+          <w:rFonts w:cs="Arial" w:ascii="Arial" w:hAnsi="Arial"/>
+          <w:sz w:val="24"/>
+          <w:szCs w:val="24"/>
+        </w:rPr>
+      </w:r>
+    </w:p>
+    <w:p>
+      <w:pPr>
+        <w:pStyle w:val="Normal"/>
+        <w:spacing w:lineRule="auto" w:line="240" w:before="120" w:after="0"/>
+        <w:jc w:val="both"/>
+        <w:rPr>
+          <w:rFonts w:ascii="Arial" w:hAnsi="Arial" w:cs="Arial"/>
+          <w:sz w:val="24"/>
+          <w:szCs w:val="24"/>
+        </w:rPr>
+      </w:pPr>
+      <w:r>
+        <w:rPr>
+          <w:rFonts w:cs="Arial" w:ascii="Arial" w:hAnsi="Arial"/>
+          <w:sz w:val="24"/>
+          <w:szCs w:val="24"/>
+        </w:rPr>
+      </w:r>
+    </w:p>
+    <w:p>
+      <w:pPr>
+        <w:pStyle w:val="Normal"/>
+        <w:spacing w:lineRule="auto" w:line="240" w:before="120" w:after="0"/>
+        <w:jc w:val="both"/>
+        <w:rPr>
+          <w:rFonts w:ascii="Arial" w:hAnsi="Arial" w:cs="Arial"/>
+          <w:sz w:val="24"/>
+          <w:szCs w:val="24"/>
+        </w:rPr>
+      </w:pPr>
+      <w:r>
+        <w:rPr>
+          <w:rFonts w:cs="Arial" w:ascii="Arial" w:hAnsi="Arial"/>
+          <w:sz w:val="24"/>
+          <w:szCs w:val="24"/>
+        </w:rPr>
+      </w:r>
+    </w:p>
+    <w:p>
+      <w:pPr>
+        <w:pStyle w:val="Normal"/>
+        <w:spacing w:lineRule="auto" w:line="240" w:before="120" w:after="0"/>
+        <w:jc w:val="both"/>
+        <w:rPr>
+          <w:rFonts w:ascii="Arial" w:hAnsi="Arial" w:cs="Arial"/>
+          <w:sz w:val="24"/>
+          <w:szCs w:val="24"/>
+        </w:rPr>
+      </w:pPr>
+      <w:r>
+        <w:rPr>
+          <w:rFonts w:cs="Arial" w:ascii="Arial" w:hAnsi="Arial"/>
+          <w:sz w:val="24"/>
+          <w:szCs w:val="24"/>
+        </w:rPr>
+      </w:r>
+    </w:p>
+    <w:p>
+      <w:pPr>
+        <w:pStyle w:val="Normal"/>
+        <w:spacing w:lineRule="auto" w:line="240" w:before="120" w:after="0"/>
+        <w:jc w:val="both"/>
+        <w:rPr>
+          <w:rFonts w:ascii="Arial" w:hAnsi="Arial" w:cs="Arial"/>
+          <w:sz w:val="24"/>
+          <w:szCs w:val="24"/>
+        </w:rPr>
+      </w:pPr>
+      <w:r>
+        <w:rPr>
+          <w:rFonts w:cs="Arial" w:ascii="Arial" w:hAnsi="Arial"/>
+          <w:sz w:val="24"/>
+          <w:szCs w:val="24"/>
+        </w:rPr>
+        <w:t xml:space="preserve"> </w:t>
+      </w:r>
+    </w:p>
+    <w:p>
+      <w:pPr>
+        <w:pStyle w:val="Normal"/>
+        <w:spacing w:lineRule="auto" w:line="240" w:before="120" w:after="0"/>
+        <w:jc w:val="both"/>
+        <w:rPr>
+          <w:rFonts w:ascii="Arial" w:hAnsi="Arial" w:cs="Arial"/>
+          <w:sz w:val="24"/>
+          <w:szCs w:val="24"/>
+        </w:rPr>
+      </w:pPr>
+      <w:r>
+        <w:rPr>
+          <w:rFonts w:cs="Arial" w:ascii="Arial" w:hAnsi="Arial"/>
+          <w:sz w:val="24"/>
+          <w:szCs w:val="24"/>
+        </w:rPr>
+      </w:r>
+    </w:p>
+    <w:p>
+      <w:pPr>
+        <w:pStyle w:val="Normal"/>
+        <w:spacing w:lineRule="auto" w:line="240" w:before="120" w:after="0"/>
+        <w:jc w:val="both"/>
+        <w:rPr>
+          <w:rFonts w:ascii="Arial" w:hAnsi="Arial" w:cs="Arial"/>
+          <w:sz w:val="24"/>
+          <w:szCs w:val="24"/>
+        </w:rPr>
+      </w:pPr>
+      <w:r>
+        <w:rPr>
+          <w:rFonts w:cs="Arial" w:ascii="Arial" w:hAnsi="Arial"/>
+          <w:sz w:val="24"/>
+          <w:szCs w:val="24"/>
+        </w:rPr>
+      </w:r>
+    </w:p>
+    <w:p>
+      <w:pPr>
+        <w:pStyle w:val="Normal"/>
+        <w:spacing w:lineRule="auto" w:line="240" w:before="120" w:after="0"/>
+        <w:jc w:val="both"/>
+        <w:rPr>
+          <w:rFonts w:ascii="Arial" w:hAnsi="Arial" w:cs="Arial"/>
+          <w:sz w:val="24"/>
+          <w:szCs w:val="24"/>
+        </w:rPr>
+      </w:pPr>
+      <w:r>
+        <w:rPr>
+          <w:rFonts w:cs="Arial" w:ascii="Arial" w:hAnsi="Arial"/>
+          <w:sz w:val="24"/>
+          <w:szCs w:val="24"/>
+        </w:rPr>
+      </w:r>
+    </w:p>
+    <w:p>
+      <w:pPr>
+        <w:pStyle w:val="Normal"/>
+        <w:spacing w:lineRule="auto" w:line="240" w:before="120" w:after="0"/>
+        <w:jc w:val="both"/>
+        <w:rPr>
+          <w:rFonts w:ascii="Arial" w:hAnsi="Arial" w:cs="Arial"/>
+          <w:sz w:val="24"/>
+          <w:szCs w:val="24"/>
+        </w:rPr>
+      </w:pPr>
+      <w:r>
+        <w:rPr>
+          <w:rFonts w:cs="Arial" w:ascii="Arial" w:hAnsi="Arial"/>
+          <w:sz w:val="24"/>
+          <w:szCs w:val="24"/>
+        </w:rPr>
+      </w:r>
+    </w:p>
+    <w:p>
+      <w:pPr>
+        <w:pStyle w:val="Normal"/>
+        <w:spacing w:lineRule="auto" w:line="240" w:before="120" w:after="0"/>
+        <w:jc w:val="both"/>
+        <w:rPr>
+          <w:rFonts w:ascii="Arial" w:hAnsi="Arial" w:cs="Arial"/>
+          <w:sz w:val="24"/>
+          <w:szCs w:val="24"/>
+        </w:rPr>
+      </w:pPr>
+      <w:r>
+        <w:rPr>
+          <w:rFonts w:cs="Arial" w:ascii="Arial" w:hAnsi="Arial"/>
+          <w:sz w:val="24"/>
+          <w:szCs w:val="24"/>
+        </w:rPr>
+      </w:r>
+    </w:p>
+    <w:p>
+      <w:pPr>
+        <w:pStyle w:val="Normal"/>
+        <w:spacing w:lineRule="auto" w:line="240" w:before="120" w:after="0"/>
+        <w:jc w:val="both"/>
+        <w:rPr>
+          <w:rFonts w:ascii="Arial" w:hAnsi="Arial" w:cs="Arial"/>
+          <w:sz w:val="24"/>
+          <w:szCs w:val="24"/>
+        </w:rPr>
+      </w:pPr>
+      <w:r>
+        <w:rPr>
+          <w:rFonts w:cs="Arial" w:ascii="Arial" w:hAnsi="Arial"/>
+          <w:sz w:val="24"/>
+          <w:szCs w:val="24"/>
+        </w:rPr>
+      </w:r>
+    </w:p>
+    <w:p>
+      <w:pPr>
+        <w:pStyle w:val="Normal"/>
+        <w:spacing w:lineRule="auto" w:line="240" w:before="120" w:after="0"/>
+        <w:jc w:val="both"/>
+        <w:rPr>
+          <w:rFonts w:ascii="Arial" w:hAnsi="Arial" w:cs="Arial"/>
+          <w:sz w:val="24"/>
+          <w:szCs w:val="24"/>
+        </w:rPr>
+      </w:pPr>
+      <w:r>
+        <w:rPr>
+          <w:rFonts w:cs="Arial" w:ascii="Arial" w:hAnsi="Arial"/>
+          <w:sz w:val="24"/>
+          <w:szCs w:val="24"/>
+        </w:rPr>
+      </w:r>
+    </w:p>
+    <w:p>
+      <w:pPr>
+        <w:pStyle w:val="Normal"/>
+        <w:spacing w:lineRule="auto" w:line="240" w:before="120" w:after="0"/>
+        <w:jc w:val="both"/>
+        <w:rPr>
+          <w:rFonts w:ascii="Arial" w:hAnsi="Arial" w:cs="Arial"/>
+          <w:sz w:val="24"/>
+          <w:szCs w:val="24"/>
+        </w:rPr>
+      </w:pPr>
+      <w:r>
+        <w:rPr>
+          <w:rFonts w:cs="Arial" w:ascii="Arial" w:hAnsi="Arial"/>
+          <w:sz w:val="24"/>
+          <w:szCs w:val="24"/>
+        </w:rPr>
+      </w:r>
+    </w:p>
+    <w:p>
+      <w:pPr>
+        <w:pStyle w:val="Normal"/>
+        <w:spacing w:lineRule="auto" w:line="247" w:before="0" w:after="0"/>
+        <w:jc w:val="both"/>
+        <w:rPr>
+          <w:sz w:val="24"/>
+          <w:szCs w:val="24"/>
+        </w:rPr>
+      </w:pPr>
+      <w:r>
+        <w:rPr>
+          <w:b/>
+          <w:bCs/>
+          <w:lang w:val="pt-BR"/>
+        </w:rPr>
+        <w:t>DIAGRAMA DE IMPLANTAÇÃO</w:t>
+      </w:r>
+    </w:p>
+    <w:p>
+      <w:pPr>
+        <w:pStyle w:val="Normal"/>
+        <w:spacing w:lineRule="auto" w:line="247" w:before="0" w:after="0"/>
+        <w:jc w:val="both"/>
+        <w:rPr>
+          <w:sz w:val="24"/>
+          <w:szCs w:val="24"/>
+        </w:rPr>
+      </w:pPr>
+      <w:r>
+        <w:rPr/>
         <w:drawing>
           <wp:anchor behindDoc="0" distT="0" distB="0" distL="0" distR="0" simplePos="0" locked="0" layoutInCell="0" allowOverlap="1" relativeHeight="8">
             <wp:simplePos x="0" y="0"/>
             <wp:positionH relativeFrom="column">
-              <wp:align>center</wp:align>
+              <wp:posOffset>779780</wp:posOffset>
             </wp:positionH>
             <wp:positionV relativeFrom="paragraph">
-              <wp:posOffset>635</wp:posOffset>
+              <wp:posOffset>182880</wp:posOffset>
             </wp:positionV>
-            <wp:extent cx="4352925" cy="2181225"/>
+            <wp:extent cx="5038725" cy="3590925"/>
             <wp:effectExtent l="0" t="0" r="0" b="0"/>
             <wp:wrapSquare wrapText="largest"/>
             <wp:docPr id="7" name="Image4" descr=""/>
@@ -7781,7 +8312,7 @@
                   <pic:spPr bwMode="auto">
                     <a:xfrm>
                       <a:off x="0" y="0"/>
-                      <a:ext cx="4352925" cy="2181225"/>
+                      <a:ext cx="5038725" cy="3590925"/>
                     </a:xfrm>
                     <a:prstGeom prst="rect">
                       <a:avLst/>
@@ -7792,101 +8323,6 @@
             </a:graphic>
           </wp:anchor>
         </w:drawing>
-      </w:r>
-    </w:p>
-    <w:p>
-      <w:pPr>
-        <w:pStyle w:val="Normal"/>
-        <w:spacing w:lineRule="auto" w:line="240" w:before="120" w:after="0"/>
-        <w:jc w:val="both"/>
-        <w:rPr>
-          <w:rFonts w:ascii="Arial" w:hAnsi="Arial" w:cs="Arial"/>
-          <w:sz w:val="24"/>
-          <w:szCs w:val="24"/>
-        </w:rPr>
-      </w:pPr>
-      <w:r>
-        <w:rPr>
-          <w:rFonts w:cs="Arial" w:ascii="Arial" w:hAnsi="Arial"/>
-          <w:sz w:val="24"/>
-          <w:szCs w:val="24"/>
-        </w:rPr>
-      </w:r>
-    </w:p>
-    <w:p>
-      <w:pPr>
-        <w:pStyle w:val="Normal"/>
-        <w:spacing w:lineRule="auto" w:line="240" w:before="120" w:after="0"/>
-        <w:jc w:val="both"/>
-        <w:rPr>
-          <w:rFonts w:ascii="Arial" w:hAnsi="Arial" w:cs="Arial"/>
-          <w:sz w:val="24"/>
-          <w:szCs w:val="24"/>
-        </w:rPr>
-      </w:pPr>
-      <w:r>
-        <w:rPr>
-          <w:rFonts w:cs="Arial" w:ascii="Arial" w:hAnsi="Arial"/>
-          <w:sz w:val="24"/>
-          <w:szCs w:val="24"/>
-        </w:rPr>
-      </w:r>
-    </w:p>
-    <w:p>
-      <w:pPr>
-        <w:pStyle w:val="Normal"/>
-        <w:spacing w:lineRule="auto" w:line="240" w:before="120" w:after="0"/>
-        <w:jc w:val="both"/>
-        <w:rPr>
-          <w:rFonts w:ascii="Arial" w:hAnsi="Arial" w:cs="Arial"/>
-          <w:sz w:val="24"/>
-          <w:szCs w:val="24"/>
-        </w:rPr>
-      </w:pPr>
-      <w:r>
-        <w:rPr>
-          <w:rFonts w:cs="Arial" w:ascii="Arial" w:hAnsi="Arial"/>
-          <w:sz w:val="24"/>
-          <w:szCs w:val="24"/>
-        </w:rPr>
-      </w:r>
-    </w:p>
-    <w:p>
-      <w:pPr>
-        <w:pStyle w:val="Normal"/>
-        <w:spacing w:lineRule="auto" w:line="240" w:before="120" w:after="0"/>
-        <w:jc w:val="both"/>
-        <w:rPr>
-          <w:rFonts w:ascii="Arial" w:hAnsi="Arial" w:cs="Arial"/>
-          <w:sz w:val="24"/>
-          <w:szCs w:val="24"/>
-        </w:rPr>
-      </w:pPr>
-      <w:r>
-        <w:rPr>
-          <w:rFonts w:cs="Arial" w:ascii="Arial" w:hAnsi="Arial"/>
-          <w:sz w:val="24"/>
-          <w:szCs w:val="24"/>
-        </w:rPr>
-      </w:r>
-    </w:p>
-    <w:p>
-      <w:pPr>
-        <w:pStyle w:val="Normal"/>
-        <w:spacing w:lineRule="auto" w:line="240" w:before="120" w:after="0"/>
-        <w:jc w:val="both"/>
-        <w:rPr>
-          <w:rFonts w:ascii="Arial" w:hAnsi="Arial" w:cs="Arial"/>
-          <w:sz w:val="24"/>
-          <w:szCs w:val="24"/>
-        </w:rPr>
-      </w:pPr>
-      <w:r>
-        <w:rPr>
-          <w:rFonts w:cs="Arial" w:ascii="Arial" w:hAnsi="Arial"/>
-          <w:sz w:val="24"/>
-          <w:szCs w:val="24"/>
-        </w:rPr>
       </w:r>
     </w:p>
     <w:sectPr>

</xml_diff>